<commit_message>
add i2c driver and document update
</commit_message>
<xml_diff>
--- a/document/跟我一起学嵌入式Linux.docx
+++ b/document/跟我一起学嵌入式Linux.docx
@@ -3478,9 +3478,6 @@
     <w:p>
       <w:pPr>
         <w:pStyle w:val="21"/>
-        <w:rPr>
-          <w:rFonts w:hint="eastAsia"/>
-        </w:rPr>
       </w:pPr>
       <w:r>
         <w:rPr>
@@ -4241,9 +4238,6 @@
     <w:p>
       <w:pPr>
         <w:pStyle w:val="af"/>
-        <w:rPr>
-          <w:rFonts w:hint="eastAsia"/>
-        </w:rPr>
       </w:pPr>
       <w:r>
         <w:rPr>
@@ -4259,9 +4253,6 @@
     <w:p>
       <w:pPr>
         <w:pStyle w:val="af"/>
-        <w:rPr>
-          <w:rFonts w:hint="eastAsia"/>
-        </w:rPr>
       </w:pPr>
       <w:r>
         <w:t>例如</w:t>
@@ -4445,17 +4436,11 @@
       <w:pPr>
         <w:pStyle w:val="26"/>
         <w:ind w:firstLineChars="0" w:firstLine="0"/>
-        <w:rPr>
-          <w:rFonts w:hint="eastAsia"/>
-        </w:rPr>
       </w:pPr>
     </w:p>
     <w:p>
       <w:pPr>
         <w:pStyle w:val="21"/>
-        <w:rPr>
-          <w:rFonts w:hint="eastAsia"/>
-        </w:rPr>
       </w:pPr>
       <w:r>
         <w:rPr>
@@ -4468,9 +4453,6 @@
       <w:pPr>
         <w:pStyle w:val="26"/>
         <w:ind w:firstLine="420"/>
-        <w:rPr>
-          <w:rFonts w:hint="eastAsia"/>
-        </w:rPr>
       </w:pPr>
       <w:r>
         <w:rPr>
@@ -4767,9 +4749,6 @@
       <w:pPr>
         <w:pStyle w:val="26"/>
         <w:ind w:firstLineChars="0" w:firstLine="0"/>
-        <w:rPr>
-          <w:rFonts w:hint="eastAsia"/>
-        </w:rPr>
       </w:pPr>
       <w:r>
         <w:rPr>
@@ -4782,9 +4761,6 @@
       <w:pPr>
         <w:pStyle w:val="26"/>
         <w:ind w:firstLineChars="0" w:firstLine="420"/>
-        <w:rPr>
-          <w:rFonts w:hint="eastAsia"/>
-        </w:rPr>
       </w:pPr>
       <w:r>
         <w:rPr>
@@ -4802,13 +4778,7 @@
         <w:rPr>
           <w:rFonts w:hint="eastAsia"/>
         </w:rPr>
-        <w:t>正点原子</w:t>
-      </w:r>
-      <w:r>
-        <w:rPr>
-          <w:rFonts w:hint="eastAsia"/>
-        </w:rPr>
-        <w:t>资料盘</w:t>
+        <w:t>正点原子资料盘</w:t>
       </w:r>
       <w:r>
         <w:rPr>
@@ -4826,25 +4796,7 @@
         <w:rPr>
           <w:rFonts w:hint="eastAsia"/>
         </w:rPr>
-        <w:t xml:space="preserve"> </w:t>
-      </w:r>
-      <w:r>
-        <w:rPr>
-          <w:rFonts w:hint="eastAsia"/>
-        </w:rPr>
-        <w:t>&gt;</w:t>
-      </w:r>
-      <w:r>
-        <w:rPr>
-          <w:rFonts w:hint="eastAsia"/>
-        </w:rPr>
-        <w:t xml:space="preserve"> </w:t>
-      </w:r>
-      <w:r>
-        <w:rPr>
-          <w:rFonts w:hint="eastAsia"/>
-        </w:rPr>
-        <w:t>5</w:t>
+        <w:t xml:space="preserve"> &gt; 5</w:t>
       </w:r>
       <w:r>
         <w:rPr>
@@ -4856,25 +4808,7 @@
         <w:rPr>
           <w:rFonts w:hint="eastAsia"/>
         </w:rPr>
-        <w:t xml:space="preserve"> </w:t>
-      </w:r>
-      <w:r>
-        <w:rPr>
-          <w:rFonts w:hint="eastAsia"/>
-        </w:rPr>
-        <w:t>&gt;</w:t>
-      </w:r>
-      <w:r>
-        <w:rPr>
-          <w:rFonts w:hint="eastAsia"/>
-        </w:rPr>
-        <w:t xml:space="preserve"> </w:t>
-      </w:r>
-      <w:r>
-        <w:rPr>
-          <w:rFonts w:hint="eastAsia"/>
-        </w:rPr>
-        <w:t>1</w:t>
+        <w:t xml:space="preserve"> &gt; 1</w:t>
       </w:r>
       <w:r>
         <w:rPr>
@@ -4887,9 +4821,6 @@
       <w:pPr>
         <w:pStyle w:val="26"/>
         <w:ind w:firstLineChars="0" w:firstLine="420"/>
-        <w:rPr>
-          <w:rFonts w:hint="eastAsia"/>
-        </w:rPr>
       </w:pPr>
       <w:r>
         <w:rPr>
@@ -4941,9 +4872,6 @@
           <w:ilvl w:val="0"/>
           <w:numId w:val="23"/>
         </w:numPr>
-        <w:rPr>
-          <w:rFonts w:hint="eastAsia"/>
-        </w:rPr>
       </w:pPr>
       <w:r>
         <w:rPr>
@@ -4991,9 +4919,6 @@
     <w:p>
       <w:pPr>
         <w:pStyle w:val="12"/>
-        <w:rPr>
-          <w:rFonts w:hint="eastAsia"/>
-        </w:rPr>
       </w:pPr>
       <w:r>
         <w:rPr>
@@ -5020,9 +4945,6 @@
     <w:p>
       <w:pPr>
         <w:pStyle w:val="12"/>
-        <w:rPr>
-          <w:rFonts w:hint="eastAsia"/>
-        </w:rPr>
       </w:pPr>
       <w:r>
         <w:rPr>
@@ -5104,9 +5026,6 @@
       <w:pPr>
         <w:pStyle w:val="26"/>
         <w:ind w:firstLine="420"/>
-        <w:rPr>
-          <w:rFonts w:hint="eastAsia"/>
-        </w:rPr>
       </w:pPr>
       <w:r>
         <w:rPr>
@@ -5182,9 +5101,6 @@
     <w:p>
       <w:pPr>
         <w:pStyle w:val="12"/>
-        <w:rPr>
-          <w:rFonts w:hint="eastAsia"/>
-        </w:rPr>
       </w:pPr>
       <w:r>
         <w:rPr>
@@ -5206,9 +5122,6 @@
       <w:pPr>
         <w:pStyle w:val="26"/>
         <w:ind w:firstLine="420"/>
-        <w:rPr>
-          <w:rFonts w:hint="eastAsia"/>
-        </w:rPr>
       </w:pPr>
       <w:r>
         <w:rPr>
@@ -5278,9 +5191,6 @@
     <w:p>
       <w:pPr>
         <w:pStyle w:val="12"/>
-        <w:rPr>
-          <w:rFonts w:hint="eastAsia"/>
-        </w:rPr>
       </w:pPr>
       <w:r>
         <w:rPr>
@@ -5314,9 +5224,6 @@
       <w:pPr>
         <w:pStyle w:val="26"/>
         <w:ind w:firstLine="420"/>
-        <w:rPr>
-          <w:rFonts w:hint="eastAsia"/>
-        </w:rPr>
       </w:pPr>
       <w:r>
         <w:rPr>
@@ -5355,9 +5262,6 @@
       <w:pPr>
         <w:pStyle w:val="26"/>
         <w:ind w:firstLine="420"/>
-        <w:rPr>
-          <w:rFonts w:hint="eastAsia"/>
-        </w:rPr>
       </w:pPr>
       <w:r>
         <w:rPr>
@@ -5378,9 +5282,6 @@
       <w:pPr>
         <w:pStyle w:val="26"/>
         <w:ind w:firstLine="420"/>
-        <w:rPr>
-          <w:rFonts w:hint="eastAsia"/>
-        </w:rPr>
       </w:pPr>
       <w:r>
         <w:rPr>
@@ -5406,7 +5307,6 @@
         <w:pStyle w:val="26"/>
         <w:ind w:firstLine="422"/>
         <w:rPr>
-          <w:rFonts w:hint="eastAsia"/>
           <w:b/>
         </w:rPr>
       </w:pPr>
@@ -5435,9 +5335,6 @@
     <w:p>
       <w:pPr>
         <w:pStyle w:val="12"/>
-        <w:rPr>
-          <w:rFonts w:hint="eastAsia"/>
-        </w:rPr>
       </w:pPr>
       <w:r>
         <w:rPr>
@@ -5458,9 +5355,6 @@
       <w:pPr>
         <w:pStyle w:val="26"/>
         <w:ind w:firstLine="420"/>
-        <w:rPr>
-          <w:rFonts w:hint="eastAsia"/>
-        </w:rPr>
       </w:pPr>
       <w:r>
         <w:t xml:space="preserve"> </w:t>
@@ -5523,9 +5417,6 @@
       <w:pPr>
         <w:pStyle w:val="26"/>
         <w:ind w:firstLine="420"/>
-        <w:rPr>
-          <w:rFonts w:hint="eastAsia"/>
-        </w:rPr>
       </w:pPr>
       <w:r>
         <w:rPr>
@@ -5549,9 +5440,6 @@
     <w:p>
       <w:pPr>
         <w:pStyle w:val="21"/>
-        <w:rPr>
-          <w:rFonts w:hint="eastAsia"/>
-        </w:rPr>
       </w:pPr>
       <w:r>
         <w:rPr>
@@ -5570,9 +5458,6 @@
       <w:pPr>
         <w:pStyle w:val="26"/>
         <w:ind w:firstLine="420"/>
-        <w:rPr>
-          <w:rFonts w:hint="eastAsia"/>
-        </w:rPr>
       </w:pPr>
       <w:r>
         <w:rPr>
@@ -5602,13 +5487,7 @@
         <w:rPr>
           <w:rFonts w:hint="eastAsia"/>
         </w:rPr>
-        <w:t>内核，文件系统在</w:t>
-      </w:r>
-      <w:r>
-        <w:rPr>
-          <w:rFonts w:hint="eastAsia"/>
-        </w:rPr>
-        <w:t>整个嵌入式</w:t>
+        <w:t>内核，文件系统在整个嵌入式</w:t>
       </w:r>
       <w:r>
         <w:rPr>
@@ -5620,103 +5499,7 @@
         <w:rPr>
           <w:rFonts w:hint="eastAsia"/>
         </w:rPr>
-        <w:t>整个体系中占据最大的比重，这部分很重要，当然</w:t>
-      </w:r>
-      <w:r>
-        <w:rPr>
-          <w:rFonts w:hint="eastAsia"/>
-        </w:rPr>
-        <w:t>也</w:t>
-      </w:r>
-      <w:r>
-        <w:rPr>
-          <w:rFonts w:hint="eastAsia"/>
-        </w:rPr>
-        <w:t>是</w:t>
-      </w:r>
-      <w:r>
-        <w:rPr>
-          <w:rFonts w:hint="eastAsia"/>
-        </w:rPr>
-        <w:t>必须要掌握去了解，但是从应用的角度，首先最重要的是去实现需求，</w:t>
-      </w:r>
-      <w:r>
-        <w:rPr>
-          <w:rFonts w:hint="eastAsia"/>
-        </w:rPr>
-        <w:t>这部分初期不</w:t>
-      </w:r>
-      <w:r>
-        <w:rPr>
-          <w:rFonts w:hint="eastAsia"/>
-        </w:rPr>
-        <w:t>深究</w:t>
-      </w:r>
-      <w:r>
-        <w:rPr>
-          <w:rFonts w:hint="eastAsia"/>
-        </w:rPr>
-        <w:t>其实并不影响到实际项目的开发，而如果</w:t>
-      </w:r>
-      <w:r>
-        <w:rPr>
-          <w:rFonts w:hint="eastAsia"/>
-        </w:rPr>
-        <w:t>偏离</w:t>
-      </w:r>
-      <w:r>
-        <w:rPr>
-          <w:rFonts w:hint="eastAsia"/>
-        </w:rPr>
-        <w:t>上来从这地方开始学习，不仅</w:t>
-      </w:r>
-      <w:r>
-        <w:rPr>
-          <w:rFonts w:hint="eastAsia"/>
-        </w:rPr>
-        <w:t>会占用大量的时间，另一方面</w:t>
-      </w:r>
-      <w:r>
-        <w:rPr>
-          <w:rFonts w:hint="eastAsia"/>
-        </w:rPr>
-        <w:t>因为这部分资料比较</w:t>
-      </w:r>
-      <w:r>
-        <w:rPr>
-          <w:rFonts w:hint="eastAsia"/>
-        </w:rPr>
-        <w:t>分散，</w:t>
-      </w:r>
-      <w:r>
-        <w:rPr>
-          <w:rFonts w:hint="eastAsia"/>
-        </w:rPr>
-        <w:t>会很</w:t>
-      </w:r>
-      <w:r>
-        <w:rPr>
-          <w:rFonts w:hint="eastAsia"/>
-        </w:rPr>
-        <w:t>容易</w:t>
-      </w:r>
-      <w:r>
-        <w:rPr>
-          <w:rFonts w:hint="eastAsia"/>
-        </w:rPr>
-        <w:t>就因为没有目标而不知道如何学习下去</w:t>
-      </w:r>
-      <w:r>
-        <w:rPr>
-          <w:rFonts w:hint="eastAsia"/>
-        </w:rPr>
-        <w:t>，</w:t>
-      </w:r>
-      <w:r>
-        <w:rPr>
-          <w:rFonts w:hint="eastAsia"/>
-        </w:rPr>
-        <w:t>这不是入门者的问题，即使像我这样算比较资深的嵌入式工程师，也会同样面临相同的问题，因此</w:t>
+        <w:t>整个体系中占据最大的比重，这部分很重要，当然也是必须要掌握去了解，但是从应用的角度，首先最重要的是去实现需求，这部分初期不深究其实并不影响到实际项目的开发，而如果偏离上来从这地方开始学习，不仅会占用大量的时间，另一方面因为这部分资料比较分散，会很容易就因为没有目标而不知道如何学习下去，这不是入门者的问题，即使像我这样算比较资深的嵌入式工程师，也会同样面临相同的问题，因此</w:t>
       </w:r>
       <w:r>
         <w:rPr>
@@ -5794,9 +5577,6 @@
     <w:p>
       <w:pPr>
         <w:pStyle w:val="ad"/>
-        <w:rPr>
-          <w:rFonts w:hint="eastAsia"/>
-        </w:rPr>
       </w:pPr>
       <w:r>
         <w:rPr>
@@ -5866,9 +5646,6 @@
           <w:ilvl w:val="0"/>
           <w:numId w:val="24"/>
         </w:numPr>
-        <w:rPr>
-          <w:rFonts w:hint="eastAsia"/>
-        </w:rPr>
       </w:pPr>
       <w:r>
         <w:rPr>
@@ -5952,9 +5729,6 @@
     <w:p>
       <w:pPr>
         <w:pStyle w:val="12"/>
-        <w:rPr>
-          <w:rFonts w:hint="eastAsia"/>
-        </w:rPr>
       </w:pPr>
       <w:r>
         <w:rPr>
@@ -5978,9 +5752,6 @@
     <w:p>
       <w:pPr>
         <w:pStyle w:val="af"/>
-        <w:rPr>
-          <w:rFonts w:hint="eastAsia"/>
-        </w:rPr>
       </w:pPr>
       <w:r>
         <w:t>tar -xvf uboot-imx-2016</w:t>
@@ -5993,9 +5764,6 @@
       <w:pPr>
         <w:pStyle w:val="26"/>
         <w:ind w:firstLine="420"/>
-        <w:rPr>
-          <w:rFonts w:hint="eastAsia"/>
-        </w:rPr>
       </w:pPr>
       <w:r>
         <w:rPr>
@@ -6071,9 +5839,6 @@
     <w:p>
       <w:pPr>
         <w:pStyle w:val="12"/>
-        <w:rPr>
-          <w:rFonts w:hint="eastAsia"/>
-        </w:rPr>
       </w:pPr>
       <w:r>
         <w:rPr>
@@ -6245,9 +6010,6 @@
       <w:pPr>
         <w:pStyle w:val="26"/>
         <w:ind w:firstLineChars="95" w:firstLine="199"/>
-        <w:rPr>
-          <w:rFonts w:hint="eastAsia"/>
-        </w:rPr>
       </w:pPr>
       <w:r>
         <w:rPr>
@@ -6298,9 +6060,6 @@
       <w:pPr>
         <w:pStyle w:val="26"/>
         <w:ind w:firstLineChars="0" w:firstLine="420"/>
-        <w:rPr>
-          <w:rFonts w:hint="eastAsia"/>
-        </w:rPr>
       </w:pPr>
       <w:r>
         <w:rPr>
@@ -6381,9 +6140,6 @@
       <w:pPr>
         <w:pStyle w:val="26"/>
         <w:ind w:firstLine="420"/>
-        <w:rPr>
-          <w:rFonts w:hint="eastAsia"/>
-        </w:rPr>
       </w:pPr>
       <w:r>
         <w:rPr>
@@ -6456,7 +6212,6 @@
         <w:pStyle w:val="26"/>
         <w:ind w:firstLine="422"/>
         <w:rPr>
-          <w:rFonts w:hint="eastAsia"/>
           <w:b/>
         </w:rPr>
       </w:pPr>
@@ -6514,9 +6269,6 @@
       <w:pPr>
         <w:pStyle w:val="26"/>
         <w:ind w:firstLine="420"/>
-        <w:rPr>
-          <w:rFonts w:hint="eastAsia"/>
-        </w:rPr>
       </w:pPr>
       <w:r>
         <w:rPr>
@@ -6597,9 +6349,6 @@
     <w:p>
       <w:pPr>
         <w:pStyle w:val="ad"/>
-        <w:rPr>
-          <w:rFonts w:hint="eastAsia"/>
-        </w:rPr>
       </w:pPr>
       <w:r>
         <w:rPr>
@@ -6666,9 +6415,6 @@
       <w:pPr>
         <w:pStyle w:val="26"/>
         <w:ind w:firstLine="420"/>
-        <w:rPr>
-          <w:rFonts w:hint="eastAsia"/>
-        </w:rPr>
       </w:pPr>
       <w:r>
         <w:rPr>
@@ -6734,9 +6480,6 @@
     <w:p>
       <w:pPr>
         <w:pStyle w:val="21"/>
-        <w:rPr>
-          <w:rFonts w:hint="eastAsia"/>
-        </w:rPr>
       </w:pPr>
       <w:r>
         <w:rPr>
@@ -6758,9 +6501,6 @@
           <w:ilvl w:val="0"/>
           <w:numId w:val="25"/>
         </w:numPr>
-        <w:rPr>
-          <w:rFonts w:hint="eastAsia"/>
-        </w:rPr>
       </w:pPr>
       <w:r>
         <w:rPr>
@@ -6844,9 +6584,6 @@
     <w:p>
       <w:pPr>
         <w:pStyle w:val="12"/>
-        <w:rPr>
-          <w:rFonts w:hint="eastAsia"/>
-        </w:rPr>
       </w:pPr>
       <w:r>
         <w:rPr>
@@ -6896,9 +6633,6 @@
     <w:p>
       <w:pPr>
         <w:pStyle w:val="12"/>
-        <w:rPr>
-          <w:rFonts w:hint="eastAsia"/>
-        </w:rPr>
       </w:pPr>
       <w:r>
         <w:rPr>
@@ -6927,9 +6661,6 @@
       <w:pPr>
         <w:pStyle w:val="26"/>
         <w:ind w:firstLine="420"/>
-        <w:rPr>
-          <w:rFonts w:hint="eastAsia"/>
-        </w:rPr>
       </w:pPr>
       <w:r>
         <w:rPr>
@@ -7013,9 +6744,6 @@
       <w:pPr>
         <w:pStyle w:val="26"/>
         <w:ind w:firstLine="420"/>
-        <w:rPr>
-          <w:rFonts w:hint="eastAsia"/>
-        </w:rPr>
       </w:pPr>
       <w:r>
         <w:rPr>
@@ -7039,9 +6767,6 @@
     <w:p>
       <w:pPr>
         <w:pStyle w:val="12"/>
-        <w:rPr>
-          <w:rFonts w:hint="eastAsia"/>
-        </w:rPr>
       </w:pPr>
       <w:r>
         <w:rPr>
@@ -7078,9 +6803,6 @@
       <w:pPr>
         <w:pStyle w:val="26"/>
         <w:ind w:firstLine="420"/>
-        <w:rPr>
-          <w:rFonts w:hint="eastAsia"/>
-        </w:rPr>
       </w:pPr>
       <w:r>
         <w:rPr>
@@ -7131,9 +6853,6 @@
       <w:pPr>
         <w:pStyle w:val="26"/>
         <w:ind w:firstLine="420"/>
-        <w:rPr>
-          <w:rFonts w:hint="eastAsia"/>
-        </w:rPr>
       </w:pPr>
       <w:r>
         <w:rPr>
@@ -7147,9 +6866,6 @@
       <w:pPr>
         <w:pStyle w:val="26"/>
         <w:ind w:firstLineChars="0" w:firstLine="0"/>
-        <w:rPr>
-          <w:rFonts w:hint="eastAsia"/>
-        </w:rPr>
       </w:pPr>
       <w:r>
         <w:rPr>
@@ -7215,9 +6931,6 @@
       <w:pPr>
         <w:pStyle w:val="26"/>
         <w:ind w:firstLine="420"/>
-        <w:rPr>
-          <w:rFonts w:hint="eastAsia"/>
-        </w:rPr>
       </w:pPr>
       <w:r>
         <w:rPr>
@@ -7246,9 +6959,6 @@
       <w:pPr>
         <w:pStyle w:val="26"/>
         <w:ind w:firstLine="420"/>
-        <w:rPr>
-          <w:rFonts w:hint="eastAsia"/>
-        </w:rPr>
       </w:pPr>
       <w:r>
         <w:rPr>
@@ -7309,7 +7019,6 @@
       <w:pPr>
         <w:pStyle w:val="21"/>
         <w:rPr>
-          <w:rFonts w:hint="eastAsia"/>
           <w:shd w:val="clear" w:color="auto" w:fill="FFFFFF"/>
         </w:rPr>
       </w:pPr>
@@ -7339,9 +7048,6 @@
       <w:pPr>
         <w:pStyle w:val="26"/>
         <w:ind w:firstLine="420"/>
-        <w:rPr>
-          <w:rFonts w:hint="eastAsia"/>
-        </w:rPr>
       </w:pPr>
       <w:r>
         <w:rPr>
@@ -7435,9 +7141,6 @@
           <w:ilvl w:val="0"/>
           <w:numId w:val="26"/>
         </w:numPr>
-        <w:rPr>
-          <w:rFonts w:hint="eastAsia"/>
-        </w:rPr>
       </w:pPr>
       <w:r>
         <w:rPr>
@@ -7509,9 +7212,6 @@
     <w:p>
       <w:pPr>
         <w:pStyle w:val="12"/>
-        <w:rPr>
-          <w:rFonts w:hint="eastAsia"/>
-        </w:rPr>
       </w:pPr>
       <w:r>
         <w:rPr>
@@ -7544,9 +7244,6 @@
       <w:pPr>
         <w:pStyle w:val="26"/>
         <w:ind w:firstLine="420"/>
-        <w:rPr>
-          <w:rFonts w:hint="eastAsia"/>
-        </w:rPr>
       </w:pPr>
       <w:r>
         <w:rPr>
@@ -7564,9 +7261,6 @@
     <w:p>
       <w:pPr>
         <w:pStyle w:val="12"/>
-        <w:rPr>
-          <w:rFonts w:hint="eastAsia"/>
-        </w:rPr>
       </w:pPr>
       <w:r>
         <w:rPr>
@@ -7632,9 +7326,6 @@
     <w:p>
       <w:pPr>
         <w:pStyle w:val="12"/>
-        <w:rPr>
-          <w:rFonts w:hint="eastAsia"/>
-        </w:rPr>
       </w:pPr>
       <w:r>
         <w:rPr>
@@ -7654,9 +7345,6 @@
     <w:p>
       <w:pPr>
         <w:pStyle w:val="12"/>
-        <w:rPr>
-          <w:rFonts w:hint="eastAsia"/>
-        </w:rPr>
       </w:pPr>
       <w:r>
         <w:rPr>
@@ -7868,9 +7556,6 @@
       <w:pPr>
         <w:pStyle w:val="26"/>
         <w:ind w:firstLine="420"/>
-        <w:rPr>
-          <w:rFonts w:hint="eastAsia"/>
-        </w:rPr>
       </w:pPr>
       <w:r>
         <w:rPr>
@@ -8007,9 +7692,6 @@
       <w:pPr>
         <w:pStyle w:val="26"/>
         <w:ind w:firstLine="420"/>
-        <w:rPr>
-          <w:rFonts w:hint="eastAsia"/>
-        </w:rPr>
       </w:pPr>
       <w:r>
         <w:rPr>
@@ -8030,9 +7712,6 @@
       <w:pPr>
         <w:pStyle w:val="26"/>
         <w:ind w:firstLine="420"/>
-        <w:rPr>
-          <w:rFonts w:hint="eastAsia"/>
-        </w:rPr>
       </w:pPr>
       <w:r>
         <w:rPr>
@@ -8062,9 +7741,6 @@
     <w:p>
       <w:pPr>
         <w:pStyle w:val="21"/>
-        <w:rPr>
-          <w:rFonts w:hint="eastAsia"/>
-        </w:rPr>
       </w:pPr>
       <w:r>
         <w:rPr>
@@ -8083,9 +7759,6 @@
       <w:pPr>
         <w:pStyle w:val="26"/>
         <w:ind w:firstLine="420"/>
-        <w:rPr>
-          <w:rFonts w:hint="eastAsia"/>
-        </w:rPr>
       </w:pPr>
       <w:r>
         <w:rPr>
@@ -8134,9 +7807,6 @@
       <w:pPr>
         <w:pStyle w:val="26"/>
         <w:ind w:firstLine="420"/>
-        <w:rPr>
-          <w:rFonts w:hint="eastAsia"/>
-        </w:rPr>
       </w:pPr>
       <w:r>
         <w:rPr>
@@ -8155,9 +7825,6 @@
       <w:pPr>
         <w:pStyle w:val="26"/>
         <w:ind w:firstLineChars="0" w:firstLine="420"/>
-        <w:rPr>
-          <w:rFonts w:hint="eastAsia"/>
-        </w:rPr>
       </w:pPr>
       <w:r>
         <w:rPr>
@@ -8182,9 +7849,6 @@
       <w:pPr>
         <w:pStyle w:val="26"/>
         <w:ind w:firstLine="420"/>
-        <w:rPr>
-          <w:rFonts w:hint="eastAsia"/>
-        </w:rPr>
       </w:pPr>
       <w:r>
         <w:rPr>
@@ -8197,9 +7861,6 @@
       <w:pPr>
         <w:pStyle w:val="26"/>
         <w:ind w:firstLine="420"/>
-        <w:rPr>
-          <w:rFonts w:hint="eastAsia"/>
-        </w:rPr>
       </w:pPr>
       <w:r>
         <w:rPr>
@@ -8218,9 +7879,6 @@
       <w:pPr>
         <w:pStyle w:val="26"/>
         <w:ind w:firstLine="420"/>
-        <w:rPr>
-          <w:rFonts w:hint="eastAsia"/>
-        </w:rPr>
       </w:pPr>
       <w:r>
         <w:rPr>
@@ -8248,9 +7906,6 @@
           <w:ilvl w:val="0"/>
           <w:numId w:val="27"/>
         </w:numPr>
-        <w:rPr>
-          <w:rFonts w:hint="eastAsia"/>
-        </w:rPr>
       </w:pPr>
       <w:r>
         <w:rPr>
@@ -8352,9 +8007,6 @@
     <w:p>
       <w:pPr>
         <w:pStyle w:val="12"/>
-        <w:rPr>
-          <w:rFonts w:hint="eastAsia"/>
-        </w:rPr>
       </w:pPr>
       <w:r>
         <w:rPr>
@@ -8372,9 +8024,6 @@
     <w:p>
       <w:pPr>
         <w:pStyle w:val="13"/>
-        <w:rPr>
-          <w:rFonts w:hint="eastAsia"/>
-        </w:rPr>
       </w:pPr>
       <w:r>
         <w:rPr>
@@ -8410,9 +8059,6 @@
     <w:p>
       <w:pPr>
         <w:pStyle w:val="13"/>
-        <w:rPr>
-          <w:rFonts w:hint="eastAsia"/>
-        </w:rPr>
       </w:pPr>
       <w:r>
         <w:rPr>
@@ -8474,7 +8120,6 @@
         <w:pStyle w:val="26"/>
         <w:ind w:firstLine="422"/>
         <w:rPr>
-          <w:rFonts w:hint="eastAsia"/>
           <w:b/>
         </w:rPr>
       </w:pPr>
@@ -8546,9 +8191,6 @@
     <w:p>
       <w:pPr>
         <w:pStyle w:val="12"/>
-        <w:rPr>
-          <w:rFonts w:hint="eastAsia"/>
-        </w:rPr>
       </w:pPr>
       <w:r>
         <w:rPr>
@@ -8597,9 +8239,6 @@
       <w:pPr>
         <w:pStyle w:val="26"/>
         <w:ind w:firstLine="420"/>
-        <w:rPr>
-          <w:rFonts w:hint="eastAsia"/>
-        </w:rPr>
       </w:pPr>
       <w:r>
         <w:rPr>
@@ -8624,9 +8263,6 @@
       <w:pPr>
         <w:pStyle w:val="26"/>
         <w:ind w:firstLine="420"/>
-        <w:rPr>
-          <w:rFonts w:hint="eastAsia"/>
-        </w:rPr>
       </w:pPr>
       <w:r>
         <w:rPr>
@@ -8686,9 +8322,6 @@
       <w:pPr>
         <w:pStyle w:val="26"/>
         <w:ind w:firstLine="420"/>
-        <w:rPr>
-          <w:rFonts w:hint="eastAsia"/>
-        </w:rPr>
       </w:pPr>
       <w:r>
         <w:rPr>
@@ -8724,9 +8357,6 @@
     <w:p>
       <w:pPr>
         <w:pStyle w:val="12"/>
-        <w:rPr>
-          <w:rFonts w:hint="eastAsia"/>
-        </w:rPr>
       </w:pPr>
       <w:r>
         <w:rPr>
@@ -8811,9 +8441,6 @@
       <w:pPr>
         <w:pStyle w:val="26"/>
         <w:ind w:firstLine="420"/>
-        <w:rPr>
-          <w:rFonts w:hint="eastAsia"/>
-        </w:rPr>
       </w:pPr>
       <w:r>
         <w:rPr>
@@ -8873,9 +8500,6 @@
       <w:pPr>
         <w:pStyle w:val="26"/>
         <w:ind w:firstLine="420"/>
-        <w:rPr>
-          <w:rFonts w:hint="eastAsia"/>
-        </w:rPr>
       </w:pPr>
       <w:r>
         <w:rPr>
@@ -8905,9 +8529,6 @@
     <w:p>
       <w:pPr>
         <w:pStyle w:val="ad"/>
-        <w:rPr>
-          <w:rFonts w:hint="eastAsia"/>
-        </w:rPr>
       </w:pPr>
       <w:r>
         <w:rPr>
@@ -8966,9 +8587,6 @@
     <w:p>
       <w:pPr>
         <w:pStyle w:val="12"/>
-        <w:rPr>
-          <w:rFonts w:hint="eastAsia"/>
-        </w:rPr>
       </w:pPr>
       <w:r>
         <w:rPr>
@@ -9028,11 +8646,11 @@
     <w:p>
       <w:pPr>
         <w:pStyle w:val="ad"/>
-        <w:rPr>
-          <w:rFonts w:hint="eastAsia"/>
-        </w:rPr>
-      </w:pPr>
-      <w:r>
+      </w:pPr>
+      <w:r>
+        <w:rPr>
+          <w:noProof/>
+        </w:rPr>
         <w:drawing>
           <wp:inline distT="0" distB="0" distL="0" distR="0" wp14:anchorId="3CD3F0EF" wp14:editId="29CEC9CE">
             <wp:extent cx="5275494" cy="1242849"/>
@@ -9086,146 +8704,1019 @@
     <w:p>
       <w:pPr>
         <w:pStyle w:val="21"/>
-        <w:rPr>
-          <w:rFonts w:hint="eastAsia"/>
-          <w:shd w:val="clear" w:color="auto" w:fill="FFFFFF"/>
-        </w:rPr>
-      </w:pPr>
-      <w:r>
-        <w:rPr>
-          <w:rFonts w:hint="eastAsia"/>
-          <w:shd w:val="clear" w:color="auto" w:fill="FFFFFF"/>
-        </w:rPr>
-        <w:t>基础总结</w:t>
+      </w:pPr>
+      <w:r>
+        <w:rPr>
+          <w:rFonts w:hint="eastAsia"/>
+        </w:rPr>
+        <w:t>单步更新的方法说明</w:t>
       </w:r>
     </w:p>
     <w:p>
       <w:pPr>
         <w:pStyle w:val="26"/>
         <w:ind w:firstLine="420"/>
-        <w:rPr>
-          <w:rFonts w:hint="eastAsia"/>
+      </w:pPr>
+      <w:r>
+        <w:rPr>
+          <w:rFonts w:hint="eastAsia"/>
+        </w:rPr>
+        <w:t>对于嵌入式系统来说，如果是空的芯片，执行上述的烧写流程是必须的，但是对于已经下载过的芯片，采用上述更新就有些复杂了，这时学会单步更新就比较重要，</w:t>
+      </w:r>
+      <w:r>
+        <w:rPr>
+          <w:rFonts w:hint="eastAsia"/>
+        </w:rPr>
+        <w:t>这里需要重要的工具</w:t>
+      </w:r>
+      <w:r>
+        <w:rPr>
+          <w:rFonts w:hint="eastAsia"/>
+        </w:rPr>
+        <w:t>mtd-untils</w:t>
+      </w:r>
+      <w:r>
+        <w:rPr>
+          <w:rFonts w:hint="eastAsia"/>
+        </w:rPr>
+        <w:t>，不过如果用的最小系统，默认是没有该工具的，需要自己编译实现，具体如下</w:t>
+      </w:r>
+      <w:r>
+        <w:rPr>
+          <w:rFonts w:hint="eastAsia"/>
+        </w:rPr>
+        <w:t>:</w:t>
+      </w:r>
+    </w:p>
+    <w:p>
+      <w:pPr>
+        <w:pStyle w:val="31"/>
+        <w:rPr>
+          <w:sz w:val="21"/>
+          <w:szCs w:val="21"/>
+        </w:rPr>
+      </w:pPr>
+      <w:r>
+        <w:lastRenderedPageBreak/>
+        <w:t>获取安装的资源包</w:t>
+      </w:r>
+    </w:p>
+    <w:p>
+      <w:r>
+        <w:rPr>
+          <w:rFonts w:hint="eastAsia"/>
+          <w:color w:val="666666"/>
           <w:shd w:val="clear" w:color="auto" w:fill="FFFFFF"/>
         </w:rPr>
-      </w:pPr>
-      <w:r>
-        <w:rPr>
-          <w:rFonts w:hint="eastAsia"/>
+        <w:t xml:space="preserve">wget </w:t>
+      </w:r>
+      <w:hyperlink r:id="rId28" w:history="1">
+        <w:r>
+          <w:rPr>
+            <w:rStyle w:val="ab"/>
+            <w:rFonts w:hint="eastAsia"/>
+            <w:color w:val="003884"/>
+            <w:shd w:val="clear" w:color="auto" w:fill="FFFFFF"/>
+          </w:rPr>
+          <w:t>ftp://ftp.infradead.org/pub/mtd-utils/mtd-utils-2.1.1.tar.bz2</w:t>
+        </w:r>
+      </w:hyperlink>
+    </w:p>
+    <w:p>
+      <w:r>
+        <w:rPr>
+          <w:rFonts w:hint="eastAsia"/>
+          <w:color w:val="666666"/>
           <w:shd w:val="clear" w:color="auto" w:fill="FFFFFF"/>
         </w:rPr>
-        <w:t>至此，关于项目方案实现的第一步就已经完成，在本节中，体验了编译</w:t>
-      </w:r>
-      <w:r>
-        <w:rPr>
-          <w:rFonts w:hint="eastAsia"/>
+        <w:t xml:space="preserve">wget </w:t>
+      </w:r>
+      <w:hyperlink r:id="rId29" w:history="1">
+        <w:r>
+          <w:rPr>
+            <w:rStyle w:val="ab"/>
+            <w:rFonts w:hint="eastAsia"/>
+            <w:color w:val="003884"/>
+            <w:shd w:val="clear" w:color="auto" w:fill="FFFFFF"/>
+          </w:rPr>
+          <w:t>http://www.zlib.net/zlib-1.2.11.tar.gz</w:t>
+        </w:r>
+      </w:hyperlink>
+    </w:p>
+    <w:p>
+      <w:r>
+        <w:rPr>
+          <w:rFonts w:hint="eastAsia"/>
+          <w:color w:val="666666"/>
           <w:shd w:val="clear" w:color="auto" w:fill="FFFFFF"/>
         </w:rPr>
-        <w:t>uboot</w:t>
-      </w:r>
-      <w:r>
-        <w:rPr>
-          <w:rFonts w:hint="eastAsia"/>
+        <w:t xml:space="preserve">wget </w:t>
+      </w:r>
+      <w:hyperlink r:id="rId30" w:history="1">
+        <w:r>
+          <w:rPr>
+            <w:rStyle w:val="ab"/>
+            <w:rFonts w:hint="eastAsia"/>
+            <w:color w:val="003884"/>
+            <w:shd w:val="clear" w:color="auto" w:fill="FFFFFF"/>
+          </w:rPr>
+          <w:t>http://www.oberhumer.com/opensource/lzo/download/lzo-2.10.tar.gz</w:t>
+        </w:r>
+      </w:hyperlink>
+    </w:p>
+    <w:p>
+      <w:r>
+        <w:rPr>
+          <w:rFonts w:hint="eastAsia"/>
+          <w:color w:val="666666"/>
           <w:shd w:val="clear" w:color="auto" w:fill="FFFFFF"/>
         </w:rPr>
-        <w:t>，内核和文件系统，并进行了烧录，但如果对比本节的内容和参考文档的相关说明，就会发现我省略了很多内容，举几个例子，官方的</w:t>
-      </w:r>
-      <w:r>
-        <w:rPr>
-          <w:rFonts w:hint="eastAsia"/>
+        <w:t xml:space="preserve">git clone </w:t>
+      </w:r>
+      <w:r>
+        <w:rPr>
+          <w:rStyle w:val="ab"/>
+          <w:rFonts w:hint="eastAsia"/>
+        </w:rPr>
+        <w:t>git://git.kernel.org/pub/scm/fs/ext2/e2fsprogs.git</w:t>
+      </w:r>
+    </w:p>
+    <w:p>
+      <w:r>
+        <w:rPr>
+          <w:rFonts w:hint="eastAsia"/>
+          <w:color w:val="666666"/>
           <w:shd w:val="clear" w:color="auto" w:fill="FFFFFF"/>
         </w:rPr>
-        <w:t>Uboot</w:t>
-      </w:r>
-      <w:r>
-        <w:rPr>
-          <w:rFonts w:hint="eastAsia"/>
-          <w:shd w:val="clear" w:color="auto" w:fill="FFFFFF"/>
-        </w:rPr>
-        <w:t>是如何变成原子的修改后的</w:t>
-      </w:r>
-      <w:r>
-        <w:rPr>
-          <w:rFonts w:hint="eastAsia"/>
-          <w:shd w:val="clear" w:color="auto" w:fill="FFFFFF"/>
-        </w:rPr>
-        <w:t>Uboot</w:t>
-      </w:r>
-      <w:r>
-        <w:rPr>
-          <w:rFonts w:hint="eastAsia"/>
-          <w:shd w:val="clear" w:color="auto" w:fill="FFFFFF"/>
-        </w:rPr>
-        <w:t>，如何通过</w:t>
-      </w:r>
-      <w:r>
-        <w:rPr>
-          <w:rFonts w:hint="eastAsia"/>
-          <w:shd w:val="clear" w:color="auto" w:fill="FFFFFF"/>
-        </w:rPr>
-        <w:t>make menuconfig</w:t>
-      </w:r>
-      <w:r>
-        <w:rPr>
-          <w:rFonts w:hint="eastAsia"/>
-          <w:shd w:val="clear" w:color="auto" w:fill="FFFFFF"/>
-        </w:rPr>
-        <w:t>配置符合需求应用，这部分重要吗，事实上很重要，未来的很多时候都要和这些知识打交道，但当你当刚踏入嵌入式学习的时候，</w:t>
-      </w:r>
-      <w:r>
-        <w:rPr>
-          <w:rFonts w:hint="eastAsia"/>
-          <w:shd w:val="clear" w:color="auto" w:fill="FFFFFF"/>
-        </w:rPr>
+        <w:t xml:space="preserve">git clone </w:t>
+      </w:r>
+      <w:r>
+        <w:rPr>
+          <w:rStyle w:val="ab"/>
+          <w:rFonts w:hint="eastAsia"/>
+        </w:rPr>
+        <w:t>https://www.github.com/facebook/zstd.git</w:t>
+      </w:r>
+    </w:p>
+    <w:p>
+      <w:pPr>
+        <w:pStyle w:val="31"/>
+        <w:rPr>
+          <w:sz w:val="21"/>
+          <w:szCs w:val="21"/>
+        </w:rPr>
+      </w:pPr>
+      <w:r>
+        <w:t>交</w:t>
+      </w:r>
+      <w:r>
+        <w:t>叉编译资源包</w:t>
+      </w:r>
+    </w:p>
+    <w:p>
+      <w:pPr>
+        <w:pStyle w:val="40"/>
+        <w:rPr>
+          <w:szCs w:val="21"/>
+        </w:rPr>
+      </w:pPr>
+      <w:r>
+        <w:t>交叉编译</w:t>
+      </w:r>
+      <w:r>
+        <w:t>zlib-1.2.11.tar.gz</w:t>
+      </w:r>
+    </w:p>
+    <w:p>
+      <w:pPr>
+        <w:pStyle w:val="af"/>
+      </w:pPr>
+      <w:r>
+        <w:t>mkdir -p lib/zlib</w:t>
+      </w:r>
+    </w:p>
+    <w:p>
+      <w:pPr>
+        <w:pStyle w:val="af"/>
+      </w:pPr>
+      <w:r>
+        <w:t>tar -xvf zlib-1.2.11.tar.gz</w:t>
+      </w:r>
+    </w:p>
+    <w:p>
+      <w:pPr>
+        <w:pStyle w:val="af"/>
+      </w:pPr>
+      <w:r>
+        <w:t>cd zlib-1.2.11/</w:t>
+      </w:r>
+    </w:p>
+    <w:p>
+      <w:pPr>
+        <w:pStyle w:val="af"/>
+      </w:pPr>
+      <w:r>
+        <w:t>CC=arm-linux-gnueabihf-gcc ./configure --prefix=/usr/code/mtd_utils/lib/zlib --static</w:t>
+      </w:r>
+    </w:p>
+    <w:p>
+      <w:pPr>
+        <w:pStyle w:val="af"/>
+      </w:pPr>
+      <w:r>
+        <w:t>make &amp;&amp; make install</w:t>
+      </w:r>
+    </w:p>
+    <w:p>
+      <w:pPr>
+        <w:pStyle w:val="40"/>
+        <w:rPr>
+          <w:szCs w:val="21"/>
+        </w:rPr>
+      </w:pPr>
+      <w:r>
+        <w:t>交叉编译</w:t>
+      </w:r>
+      <w:r>
+        <w:t>lzo</w:t>
+      </w:r>
+    </w:p>
+    <w:p>
+      <w:pPr>
+        <w:pStyle w:val="af"/>
+      </w:pPr>
+      <w:r>
+        <w:t>mkdir -p lib/lzo</w:t>
+      </w:r>
+    </w:p>
+    <w:p>
+      <w:pPr>
+        <w:pStyle w:val="af"/>
+      </w:pPr>
+      <w:r>
+        <w:t>tar -xvf lzo-2.10.tar.gz</w:t>
+      </w:r>
+    </w:p>
+    <w:p>
+      <w:pPr>
+        <w:pStyle w:val="af"/>
+      </w:pPr>
+      <w:r>
+        <w:t>cd lzo-2.10</w:t>
+      </w:r>
+    </w:p>
+    <w:p>
+      <w:pPr>
+        <w:pStyle w:val="af"/>
+      </w:pPr>
+      <w:r>
+        <w:t>./configure</w:t>
+      </w:r>
+      <w:r>
+        <w:rPr>
+          <w:rFonts w:hint="eastAsia"/>
+        </w:rPr>
+        <w:t xml:space="preserve"> </w:t>
+      </w:r>
+      <w:r>
+        <w:t>CC=arm-linux-gnueabihf-gcc --host=arm-linux --prefix=/usr/code/mtd_utils/lib/lzo --enable-static</w:t>
+      </w:r>
+    </w:p>
+    <w:p>
+      <w:pPr>
+        <w:pStyle w:val="af"/>
+      </w:pPr>
+      <w:r>
+        <w:t>make &amp;&amp; make install</w:t>
+      </w:r>
+    </w:p>
+    <w:p>
+      <w:pPr>
+        <w:pStyle w:val="40"/>
+        <w:rPr>
+          <w:szCs w:val="21"/>
+        </w:rPr>
+      </w:pPr>
+      <w:r>
+        <w:t>交叉编译</w:t>
+      </w:r>
+      <w:r>
+        <w:t>e2fsprogs</w:t>
+      </w:r>
+    </w:p>
+    <w:p>
+      <w:pPr>
+        <w:pStyle w:val="af"/>
+      </w:pPr>
+      <w:r>
+        <w:t xml:space="preserve">mkdir -p lib/e2fsprogs </w:t>
+      </w:r>
+    </w:p>
+    <w:p>
+      <w:pPr>
+        <w:pStyle w:val="af"/>
+      </w:pPr>
+      <w:r>
+        <w:t>cd e2fsprogs/</w:t>
+      </w:r>
+    </w:p>
+    <w:p>
+      <w:pPr>
+        <w:pStyle w:val="af"/>
+      </w:pPr>
+      <w:r>
+        <w:t>./configure CC=arm-linux-gnueabihf-gcc --host=arm-linux prefix=</w:t>
+      </w:r>
+      <w:r>
+        <w:t xml:space="preserve">/usr/code/mtd_utils/lib/e2fsprogs </w:t>
+      </w:r>
+    </w:p>
+    <w:p>
+      <w:pPr>
+        <w:pStyle w:val="af"/>
+      </w:pPr>
+      <w:r>
+        <w:t>make &amp;&amp; make install</w:t>
+      </w:r>
+    </w:p>
+    <w:p/>
+    <w:p>
+      <w:pPr>
+        <w:pStyle w:val="40"/>
+      </w:pPr>
+      <w:r>
+        <w:t>交叉编译</w:t>
+      </w:r>
+      <w:r>
+        <w:t>zstd</w:t>
+      </w:r>
+    </w:p>
+    <w:p>
+      <w:pPr>
+        <w:pStyle w:val="af"/>
+      </w:pPr>
+      <w:r>
+        <w:t>mkdir -p lib/zstd</w:t>
+      </w:r>
+    </w:p>
+    <w:p>
+      <w:pPr>
+        <w:pStyle w:val="af"/>
+      </w:pPr>
+      <w:r>
         <w:lastRenderedPageBreak/>
-        <w:t>去深入钻研，一方面没有概念，难以建立清晰的脉络认知，另一方面这部分是基石，知识繁杂且耗时，学习就很难快速给予反馈，这是最大的障碍，所以初步以运用为主，体验下流程即可，重心还是快速进入应用和驱动开发，等真正需要时</w:t>
-      </w:r>
-      <w:r>
-        <w:rPr>
-          <w:rFonts w:hint="eastAsia"/>
-          <w:shd w:val="clear" w:color="auto" w:fill="FFFFFF"/>
-        </w:rPr>
-        <w:t>(</w:t>
-      </w:r>
-      <w:r>
-        <w:rPr>
-          <w:rFonts w:hint="eastAsia"/>
-          <w:shd w:val="clear" w:color="auto" w:fill="FFFFFF"/>
-        </w:rPr>
-        <w:t>如将模块编入内核</w:t>
-      </w:r>
-      <w:r>
-        <w:rPr>
-          <w:rFonts w:hint="eastAsia"/>
-          <w:shd w:val="clear" w:color="auto" w:fill="FFFFFF"/>
-        </w:rPr>
-        <w:t>)</w:t>
-      </w:r>
-      <w:r>
-        <w:rPr>
-          <w:rFonts w:hint="eastAsia"/>
-          <w:shd w:val="clear" w:color="auto" w:fill="FFFFFF"/>
-        </w:rPr>
-        <w:t>，就需要去深入掌握，但那时肯定有了足够的嵌入式</w:t>
-      </w:r>
-      <w:r>
-        <w:rPr>
-          <w:rFonts w:hint="eastAsia"/>
-          <w:shd w:val="clear" w:color="auto" w:fill="FFFFFF"/>
-        </w:rPr>
-        <w:t>Linux</w:t>
-      </w:r>
-      <w:r>
-        <w:rPr>
-          <w:rFonts w:hint="eastAsia"/>
-          <w:shd w:val="clear" w:color="auto" w:fill="FFFFFF"/>
-        </w:rPr>
-        <w:t>开发经验，也更容易去理解，事倍功半。</w:t>
+        <w:t>cd zstd/</w:t>
+      </w:r>
+    </w:p>
+    <w:p>
+      <w:pPr>
+        <w:pStyle w:val="af"/>
+      </w:pPr>
+      <w:r>
+        <w:rPr>
+          <w:color w:val="393939"/>
+        </w:rPr>
+        <w:t>export CC=arm-linux-gnueabihf-gcc CXX=arm-linux-gnueabihf-g++ LD=arm-linux-gnueabihf-ld RA</w:t>
+      </w:r>
+      <w:r>
+        <w:rPr>
+          <w:color w:val="393939"/>
+        </w:rPr>
+        <w:t>NLIB=arm-linux-gnueabihf-ranlib</w:t>
+      </w:r>
+      <w:r>
+        <w:rPr>
+          <w:rFonts w:hint="eastAsia"/>
+          <w:color w:val="393939"/>
+        </w:rPr>
+        <w:t xml:space="preserve"> </w:t>
+      </w:r>
+      <w:r>
+        <w:rPr>
+          <w:color w:val="393939"/>
+        </w:rPr>
+        <w:t xml:space="preserve">AR=arm-linux-gnueabihf-ar CFLAGS=-fPIC CXXFLAGS=-fPIC LDFLAGS=-fPIC </w:t>
+      </w:r>
+      <w:r>
+        <w:t>GYP_DEFINES="$GYP_DEFINES target_arch=armv7"</w:t>
+      </w:r>
+    </w:p>
+    <w:p>
+      <w:pPr>
+        <w:pStyle w:val="af"/>
+      </w:pPr>
+      <w:r>
+        <w:t>make &amp;&amp; make install</w:t>
+      </w:r>
+    </w:p>
+    <w:p>
+      <w:pPr>
+        <w:pStyle w:val="af"/>
+      </w:pPr>
+      <w:r>
+        <w:t>cp -r lib/* ../lib/zstd</w:t>
+      </w:r>
+    </w:p>
+    <w:p>
+      <w:pPr>
+        <w:pStyle w:val="40"/>
+      </w:pPr>
+      <w:r>
+        <w:t>编译</w:t>
+      </w:r>
+      <w:r>
+        <w:t>mtd-utils</w:t>
+      </w:r>
+    </w:p>
+    <w:p>
+      <w:pPr>
+        <w:pStyle w:val="af"/>
+      </w:pPr>
+      <w:r>
+        <w:t xml:space="preserve">export ZLIB_CFLAGS=-I/usr/code/mtd_utils/lib/zlib/include </w:t>
+      </w:r>
+    </w:p>
+    <w:p>
+      <w:pPr>
+        <w:pStyle w:val="af"/>
+      </w:pPr>
+      <w:r>
+        <w:t>export ZLIB_LIBS=-L/usr/code/mtd_utils/lib/zlib/lib</w:t>
+      </w:r>
+    </w:p>
+    <w:p>
+      <w:pPr>
+        <w:pStyle w:val="af"/>
+      </w:pPr>
+      <w:r>
+        <w:t xml:space="preserve">export LZO_CFLAGS=-I/usr/code/mtd_utils/lib/lzo/include </w:t>
+      </w:r>
+    </w:p>
+    <w:p>
+      <w:pPr>
+        <w:pStyle w:val="af"/>
+      </w:pPr>
+      <w:r>
+        <w:t xml:space="preserve">export LZO_LIBS=-L/usr/code/mtd_utils/lib/lzo/lib </w:t>
+      </w:r>
+    </w:p>
+    <w:p>
+      <w:pPr>
+        <w:pStyle w:val="af"/>
+      </w:pPr>
+      <w:r>
+        <w:t xml:space="preserve">export UUID_CFLAGS=-I/usr/code/mtd_utils/lib/e2fsprogs/include/uuid </w:t>
+      </w:r>
+    </w:p>
+    <w:p>
+      <w:pPr>
+        <w:pStyle w:val="af"/>
+      </w:pPr>
+      <w:r>
+        <w:t xml:space="preserve">export UUID_LIBS=-L/usr/code/mtd_utils/lib/e2fsprogs/lib </w:t>
+      </w:r>
+    </w:p>
+    <w:p>
+      <w:pPr>
+        <w:pStyle w:val="af"/>
+      </w:pPr>
+      <w:r>
+        <w:t xml:space="preserve">export ZTSD_CFLAGS=-I/usr/code/mtd_utils/lib/zstd </w:t>
+      </w:r>
+    </w:p>
+    <w:p>
+      <w:pPr>
+        <w:pStyle w:val="af"/>
+      </w:pPr>
+      <w:r>
+        <w:t xml:space="preserve">export ZTSD_LIBS=-L/usr/code/mtd_utils/lib/zstd </w:t>
+      </w:r>
+    </w:p>
+    <w:p>
+      <w:pPr>
+        <w:pStyle w:val="af"/>
+      </w:pPr>
+      <w:r>
+        <w:t xml:space="preserve">export LDFLAGS="$ZLIB_LIBS $LZO_LIBS $UUID_LIBS $ZTSD_LIBS -luuid -lz" </w:t>
+      </w:r>
+    </w:p>
+    <w:p>
+      <w:pPr>
+        <w:pStyle w:val="af"/>
+      </w:pPr>
+      <w:r>
+        <w:t>export CFLAGS="-O2 -g $ZLIB_CFLAGS $LZO_CFLAGS $UUID_CFLAGS $ZTSD_CFLAGS"</w:t>
+      </w:r>
+    </w:p>
+    <w:p>
+      <w:pPr>
+        <w:pStyle w:val="af"/>
+      </w:pPr>
+    </w:p>
+    <w:p>
+      <w:pPr>
+        <w:pStyle w:val="af"/>
+      </w:pPr>
+      <w:r>
+        <w:t xml:space="preserve">./configure --host=arm-linux CC=arm-linux-gnueabihf-gcc --prefix=/usr/code/mtd_utils/mtd_install </w:t>
+      </w:r>
+      <w:r>
+        <w:t xml:space="preserve">--without-crypto </w:t>
+      </w:r>
+    </w:p>
+    <w:p>
+      <w:pPr>
+        <w:pStyle w:val="26"/>
+        <w:ind w:firstLineChars="0" w:firstLine="0"/>
+      </w:pPr>
+      <w:r>
+        <w:rPr>
+          <w:rFonts w:hint="eastAsia"/>
+        </w:rPr>
+        <w:t>将编译完成后的固件通过</w:t>
+      </w:r>
+    </w:p>
+    <w:p>
+      <w:pPr>
+        <w:pStyle w:val="af"/>
+      </w:pPr>
+      <w:r>
+        <w:t xml:space="preserve">tar -vcjf </w:t>
+      </w:r>
+      <w:r>
+        <w:rPr>
+          <w:rFonts w:hint="eastAsia"/>
+        </w:rPr>
+        <w:t>mtd</w:t>
+      </w:r>
+      <w:r>
+        <w:t>.tar.bz2 *</w:t>
+      </w:r>
+    </w:p>
+    <w:p>
+      <w:pPr>
+        <w:pStyle w:val="26"/>
+        <w:ind w:firstLineChars="0" w:firstLine="0"/>
+      </w:pPr>
+      <w:r>
+        <w:rPr>
+          <w:rFonts w:hint="eastAsia"/>
+        </w:rPr>
+        <w:t>压缩后上传到嵌入式开发板中，解压后在加到</w:t>
+      </w:r>
+      <w:r>
+        <w:rPr>
+          <w:rFonts w:hint="eastAsia"/>
+        </w:rPr>
+        <w:t>PATH</w:t>
+      </w:r>
+      <w:r>
+        <w:rPr>
+          <w:rFonts w:hint="eastAsia"/>
+        </w:rPr>
+        <w:t>中，</w:t>
+      </w:r>
+      <w:r>
+        <w:rPr>
+          <w:rFonts w:hint="eastAsia"/>
+        </w:rPr>
+        <w:t>后续</w:t>
+      </w:r>
+      <w:r>
+        <w:rPr>
+          <w:rFonts w:hint="eastAsia"/>
+        </w:rPr>
+        <w:t>可以使用</w:t>
+      </w:r>
+      <w:r>
+        <w:rPr>
+          <w:rFonts w:hint="eastAsia"/>
+        </w:rPr>
+        <w:t>flash_erase</w:t>
+      </w:r>
+      <w:r>
+        <w:rPr>
+          <w:rFonts w:hint="eastAsia"/>
+        </w:rPr>
+        <w:t>相关</w:t>
+      </w:r>
+      <w:r>
+        <w:rPr>
+          <w:rFonts w:hint="eastAsia"/>
+        </w:rPr>
+        <w:t>指令更新固件</w:t>
+      </w:r>
+      <w:r>
+        <w:rPr>
+          <w:rFonts w:hint="eastAsia"/>
+        </w:rPr>
+        <w:t>。</w:t>
+      </w:r>
+    </w:p>
+    <w:p>
+      <w:pPr>
+        <w:widowControl/>
+        <w:spacing w:after="0"/>
+        <w:jc w:val="left"/>
+        <w:rPr>
+          <w:rFonts w:ascii="宋体" w:hAnsi="宋体" w:cs="宋体"/>
+          <w:kern w:val="0"/>
+          <w:sz w:val="24"/>
+          <w:szCs w:val="24"/>
+        </w:rPr>
+      </w:pPr>
+      <w:r>
+        <w:rPr>
+          <w:rFonts w:ascii="宋体" w:hAnsi="宋体" w:cs="宋体"/>
+          <w:noProof/>
+          <w:kern w:val="0"/>
+          <w:sz w:val="24"/>
+          <w:szCs w:val="24"/>
+        </w:rPr>
+        <w:drawing>
+          <wp:inline distT="0" distB="0" distL="0" distR="0" wp14:anchorId="31FFF658" wp14:editId="439A6B2E">
+            <wp:extent cx="3796665" cy="1104900"/>
+            <wp:effectExtent l="0" t="0" r="0" b="0"/>
+            <wp:docPr id="6" name="图片 6" descr="C:\Users\Administrator\AppData\Roaming\Tencent\Users\1107473010\QQ\WinTemp\RichOle\%R]UEN`H~C{]M39AN7]PTJX.png"/>
+            <wp:cNvGraphicFramePr>
+              <a:graphicFrameLocks xmlns:a="http://schemas.openxmlformats.org/drawingml/2006/main" noChangeAspect="1"/>
+            </wp:cNvGraphicFramePr>
+            <a:graphic xmlns:a="http://schemas.openxmlformats.org/drawingml/2006/main">
+              <a:graphicData uri="http://schemas.openxmlformats.org/drawingml/2006/picture">
+                <pic:pic xmlns:pic="http://schemas.openxmlformats.org/drawingml/2006/picture">
+                  <pic:nvPicPr>
+                    <pic:cNvPr id="0" name="Picture 1" descr="C:\Users\Administrator\AppData\Roaming\Tencent\Users\1107473010\QQ\WinTemp\RichOle\%R]UEN`H~C{]M39AN7]PTJX.png"/>
+                    <pic:cNvPicPr>
+                      <a:picLocks noChangeAspect="1" noChangeArrowheads="1"/>
+                    </pic:cNvPicPr>
+                  </pic:nvPicPr>
+                  <pic:blipFill>
+                    <a:blip r:embed="rId31">
+                      <a:extLst>
+                        <a:ext uri="{28A0092B-C50C-407E-A947-70E740481C1C}">
+                          <a14:useLocalDpi xmlns:a14="http://schemas.microsoft.com/office/drawing/2010/main" val="0"/>
+                        </a:ext>
+                      </a:extLst>
+                    </a:blip>
+                    <a:srcRect/>
+                    <a:stretch>
+                      <a:fillRect/>
+                    </a:stretch>
+                  </pic:blipFill>
+                  <pic:spPr bwMode="auto">
+                    <a:xfrm>
+                      <a:off x="0" y="0"/>
+                      <a:ext cx="3796665" cy="1104900"/>
+                    </a:xfrm>
+                    <a:prstGeom prst="rect">
+                      <a:avLst/>
+                    </a:prstGeom>
+                    <a:noFill/>
+                    <a:ln>
+                      <a:noFill/>
+                    </a:ln>
+                  </pic:spPr>
+                </pic:pic>
+              </a:graphicData>
+            </a:graphic>
+          </wp:inline>
+        </w:drawing>
+      </w:r>
+    </w:p>
+    <w:p>
+      <w:pPr>
+        <w:pStyle w:val="31"/>
+      </w:pPr>
+      <w:r>
+        <w:rPr>
+          <w:rFonts w:hint="eastAsia"/>
+        </w:rPr>
+        <w:t>单步新设备树</w:t>
+      </w:r>
+      <w:r>
+        <w:rPr>
+          <w:rFonts w:hint="eastAsia"/>
+        </w:rPr>
+        <w:t>到</w:t>
+      </w:r>
+      <w:r>
+        <w:rPr>
+          <w:rFonts w:hint="eastAsia"/>
+        </w:rPr>
+        <w:t>开发板中</w:t>
+      </w:r>
+    </w:p>
+    <w:p>
+      <w:pPr>
+        <w:pStyle w:val="12"/>
+        <w:numPr>
+          <w:ilvl w:val="0"/>
+          <w:numId w:val="28"/>
+        </w:numPr>
+      </w:pPr>
+      <w:r>
+        <w:rPr>
+          <w:rFonts w:hint="eastAsia"/>
+        </w:rPr>
+        <w:t>使用</w:t>
+      </w:r>
+      <w:r>
+        <w:rPr>
+          <w:rFonts w:hint="eastAsia"/>
+        </w:rPr>
+        <w:t>cat /proc/mtd</w:t>
+      </w:r>
+      <w:r>
+        <w:rPr>
+          <w:rFonts w:hint="eastAsia"/>
+        </w:rPr>
+        <w:t>查看分区情况</w:t>
+      </w:r>
+    </w:p>
+    <w:p>
+      <w:pPr>
+        <w:widowControl/>
+        <w:spacing w:after="0"/>
+        <w:jc w:val="left"/>
+        <w:rPr>
+          <w:rFonts w:ascii="宋体" w:hAnsi="宋体" w:cs="宋体"/>
+          <w:kern w:val="0"/>
+          <w:sz w:val="24"/>
+          <w:szCs w:val="24"/>
+        </w:rPr>
+      </w:pPr>
+      <w:r>
+        <w:rPr>
+          <w:rFonts w:ascii="宋体" w:hAnsi="宋体" w:cs="宋体"/>
+          <w:noProof/>
+          <w:kern w:val="0"/>
+          <w:sz w:val="24"/>
+          <w:szCs w:val="24"/>
+        </w:rPr>
+        <w:lastRenderedPageBreak/>
+        <w:drawing>
+          <wp:inline distT="0" distB="0" distL="0" distR="0">
+            <wp:extent cx="2597150" cy="848360"/>
+            <wp:effectExtent l="0" t="0" r="0" b="0"/>
+            <wp:docPr id="12" name="图片 12" descr="C:\Users\Administrator\AppData\Roaming\Tencent\Users\1107473010\QQ\WinTemp\RichOle\)SE0M{`X62{WLMZ0IE{T3BM.png"/>
+            <wp:cNvGraphicFramePr>
+              <a:graphicFrameLocks xmlns:a="http://schemas.openxmlformats.org/drawingml/2006/main" noChangeAspect="1"/>
+            </wp:cNvGraphicFramePr>
+            <a:graphic xmlns:a="http://schemas.openxmlformats.org/drawingml/2006/main">
+              <a:graphicData uri="http://schemas.openxmlformats.org/drawingml/2006/picture">
+                <pic:pic xmlns:pic="http://schemas.openxmlformats.org/drawingml/2006/picture">
+                  <pic:nvPicPr>
+                    <pic:cNvPr id="0" name="Picture 3" descr="C:\Users\Administrator\AppData\Roaming\Tencent\Users\1107473010\QQ\WinTemp\RichOle\)SE0M{`X62{WLMZ0IE{T3BM.png"/>
+                    <pic:cNvPicPr>
+                      <a:picLocks noChangeAspect="1" noChangeArrowheads="1"/>
+                    </pic:cNvPicPr>
+                  </pic:nvPicPr>
+                  <pic:blipFill>
+                    <a:blip r:embed="rId32">
+                      <a:extLst>
+                        <a:ext uri="{28A0092B-C50C-407E-A947-70E740481C1C}">
+                          <a14:useLocalDpi xmlns:a14="http://schemas.microsoft.com/office/drawing/2010/main" val="0"/>
+                        </a:ext>
+                      </a:extLst>
+                    </a:blip>
+                    <a:srcRect/>
+                    <a:stretch>
+                      <a:fillRect/>
+                    </a:stretch>
+                  </pic:blipFill>
+                  <pic:spPr bwMode="auto">
+                    <a:xfrm>
+                      <a:off x="0" y="0"/>
+                      <a:ext cx="2597150" cy="848360"/>
+                    </a:xfrm>
+                    <a:prstGeom prst="rect">
+                      <a:avLst/>
+                    </a:prstGeom>
+                    <a:noFill/>
+                    <a:ln>
+                      <a:noFill/>
+                    </a:ln>
+                  </pic:spPr>
+                </pic:pic>
+              </a:graphicData>
+            </a:graphic>
+          </wp:inline>
+        </w:drawing>
+      </w:r>
+    </w:p>
+    <w:p>
+      <w:pPr>
+        <w:pStyle w:val="12"/>
+      </w:pPr>
+      <w:r>
+        <w:rPr>
+          <w:rFonts w:hint="eastAsia"/>
+        </w:rPr>
+        <w:t>更新设备树到</w:t>
+      </w:r>
+      <w:r>
+        <w:rPr>
+          <w:rFonts w:hint="eastAsia"/>
+        </w:rPr>
+        <w:t>nandflash</w:t>
+      </w:r>
+      <w:r>
+        <w:rPr>
+          <w:rFonts w:hint="eastAsia"/>
+        </w:rPr>
+        <w:t>中</w:t>
+      </w:r>
+    </w:p>
+    <w:p>
+      <w:pPr>
+        <w:pStyle w:val="af"/>
+      </w:pPr>
+      <w:r>
+        <w:t>flash_erase /dev/mtd3 0 0</w:t>
+      </w:r>
+    </w:p>
+    <w:p>
+      <w:pPr>
+        <w:pStyle w:val="af"/>
+      </w:pPr>
+      <w:r>
+        <w:t>nandwrite -p /dev/mtd3 /home/root/imx6ull-14x14-nand-4.3-480x272-c.dtb</w:t>
+      </w:r>
+    </w:p>
+    <w:p>
+      <w:pPr>
+        <w:pStyle w:val="af"/>
+      </w:pPr>
+      <w:r>
+        <w:t>nandwrite -s 0x20000 -p /dev/mtd3 /home/root/imx6ull-14x14-nand-4.3-800x480-c.dtb</w:t>
+      </w:r>
+    </w:p>
+    <w:p>
+      <w:pPr>
+        <w:pStyle w:val="af"/>
+      </w:pPr>
+      <w:r>
+        <w:t>sync</w:t>
+      </w:r>
+    </w:p>
+    <w:p>
+      <w:pPr>
+        <w:pStyle w:val="26"/>
+        <w:ind w:firstLineChars="0" w:firstLine="0"/>
+        <w:rPr>
+          <w:rFonts w:ascii="宋体" w:hAnsi="宋体" w:cs="宋体" w:hint="eastAsia"/>
+          <w:kern w:val="0"/>
+          <w:sz w:val="24"/>
+          <w:szCs w:val="24"/>
+        </w:rPr>
+      </w:pPr>
+      <w:r>
+        <w:rPr>
+          <w:rFonts w:ascii="宋体" w:hAnsi="宋体" w:cs="宋体" w:hint="eastAsia"/>
+          <w:kern w:val="0"/>
+          <w:sz w:val="24"/>
+          <w:szCs w:val="24"/>
+        </w:rPr>
+        <w:t>如此，便可以完成设备树的更新</w:t>
+      </w:r>
+      <w:r>
+        <w:rPr>
+          <w:rFonts w:ascii="宋体" w:hAnsi="宋体" w:cs="宋体" w:hint="eastAsia"/>
+          <w:kern w:val="0"/>
+          <w:sz w:val="24"/>
+          <w:szCs w:val="24"/>
+        </w:rPr>
+        <w:t>.</w:t>
+      </w:r>
+    </w:p>
+    <w:p>
+      <w:pPr>
+        <w:pStyle w:val="31"/>
+        <w:rPr>
+          <w:rFonts w:hint="eastAsia"/>
+        </w:rPr>
+      </w:pPr>
+      <w:r>
+        <w:rPr>
+          <w:rFonts w:hint="eastAsia"/>
+        </w:rPr>
+        <w:t>单步驱动更新到开发板中</w:t>
+      </w:r>
+    </w:p>
+    <w:p>
+      <w:pPr>
+        <w:pStyle w:val="af"/>
+        <w:rPr>
+          <w:rFonts w:hint="eastAsia"/>
+        </w:rPr>
+      </w:pPr>
+      <w:r>
+        <w:t>flash_erase /dev/mtd0 0 0</w:t>
+      </w:r>
+    </w:p>
+    <w:p>
+      <w:pPr>
+        <w:pStyle w:val="af"/>
+        <w:rPr>
+          <w:rFonts w:hint="eastAsia"/>
+        </w:rPr>
+      </w:pPr>
+      <w:r>
+        <w:t>kobs-ng init -x -v --chip_0_device_path=/dev/mtd0 u-boot-imx6ull-14x14-ddr256-nand.imx</w:t>
+      </w:r>
+    </w:p>
+    <w:p>
+      <w:pPr>
+        <w:pStyle w:val="af"/>
+        <w:rPr>
+          <w:rFonts w:hint="eastAsia"/>
+        </w:rPr>
+      </w:pPr>
+      <w:r>
+        <w:t>sync</w:t>
+      </w:r>
+    </w:p>
+    <w:p>
+      <w:pPr>
+        <w:pStyle w:val="31"/>
+      </w:pPr>
+      <w:r>
+        <w:rPr>
+          <w:rFonts w:hint="eastAsia"/>
+        </w:rPr>
+        <w:t>单步</w:t>
+      </w:r>
+      <w:r>
+        <w:rPr>
+          <w:rFonts w:hint="eastAsia"/>
+        </w:rPr>
+        <w:t>内核</w:t>
+      </w:r>
+      <w:r>
+        <w:rPr>
+          <w:rFonts w:hint="eastAsia"/>
+        </w:rPr>
+        <w:t>到开发板中</w:t>
       </w:r>
       <w:bookmarkStart w:id="0" w:name="_GoBack"/>
       <w:bookmarkEnd w:id="0"/>
     </w:p>
     <w:p>
       <w:pPr>
+        <w:pStyle w:val="af"/>
+      </w:pPr>
+      <w:r>
+        <w:t>flash_erase /dev/mtd</w:t>
+      </w:r>
+      <w:r>
+        <w:rPr>
+          <w:rFonts w:hint="eastAsia"/>
+        </w:rPr>
+        <w:t>4</w:t>
+      </w:r>
+      <w:r>
+        <w:t xml:space="preserve"> 0 0</w:t>
+      </w:r>
+    </w:p>
+    <w:p>
+      <w:pPr>
+        <w:pStyle w:val="af"/>
+      </w:pPr>
+      <w:r>
+        <w:t>nandwrite -p /dev/mtd</w:t>
+      </w:r>
+      <w:r>
+        <w:rPr>
+          <w:rFonts w:hint="eastAsia"/>
+        </w:rPr>
+        <w:t>4 /home/root/zImage</w:t>
+      </w:r>
+    </w:p>
+    <w:p>
+      <w:pPr>
+        <w:pStyle w:val="af"/>
+      </w:pPr>
+      <w:r>
+        <w:t>sync</w:t>
+      </w:r>
+    </w:p>
+    <w:p>
+      <w:pPr>
+        <w:pStyle w:val="21"/>
+        <w:rPr>
+          <w:shd w:val="clear" w:color="auto" w:fill="FFFFFF"/>
+        </w:rPr>
+      </w:pPr>
+      <w:r>
+        <w:rPr>
+          <w:rFonts w:hint="eastAsia"/>
+          <w:shd w:val="clear" w:color="auto" w:fill="FFFFFF"/>
+        </w:rPr>
+        <w:t>基础总结</w:t>
+      </w:r>
+    </w:p>
+    <w:p>
+      <w:pPr>
         <w:pStyle w:val="26"/>
         <w:ind w:firstLine="420"/>
         <w:rPr>
@@ -9233,19 +9724,231 @@
           <w:shd w:val="clear" w:color="auto" w:fill="FFFFFF"/>
         </w:rPr>
       </w:pPr>
+      <w:r>
+        <w:rPr>
+          <w:rFonts w:hint="eastAsia"/>
+          <w:shd w:val="clear" w:color="auto" w:fill="FFFFFF"/>
+        </w:rPr>
+        <w:t>至此，关于项目方案实现的第一步就已经完成，在本节中，体验了编译</w:t>
+      </w:r>
+      <w:r>
+        <w:rPr>
+          <w:rFonts w:hint="eastAsia"/>
+          <w:shd w:val="clear" w:color="auto" w:fill="FFFFFF"/>
+        </w:rPr>
+        <w:t>uboot</w:t>
+      </w:r>
+      <w:r>
+        <w:rPr>
+          <w:rFonts w:hint="eastAsia"/>
+          <w:shd w:val="clear" w:color="auto" w:fill="FFFFFF"/>
+        </w:rPr>
+        <w:t>，内核和文件系统，并进行了烧录，但如果对比本节的内容和参考文档的相关说明，就会发现我省略了很多内容，举几个例子，官方的</w:t>
+      </w:r>
+      <w:r>
+        <w:rPr>
+          <w:rFonts w:hint="eastAsia"/>
+          <w:shd w:val="clear" w:color="auto" w:fill="FFFFFF"/>
+        </w:rPr>
+        <w:t>Uboot</w:t>
+      </w:r>
+      <w:r>
+        <w:rPr>
+          <w:rFonts w:hint="eastAsia"/>
+          <w:shd w:val="clear" w:color="auto" w:fill="FFFFFF"/>
+        </w:rPr>
+        <w:t>是如何变成原子的修改后的</w:t>
+      </w:r>
+      <w:r>
+        <w:rPr>
+          <w:rFonts w:hint="eastAsia"/>
+          <w:shd w:val="clear" w:color="auto" w:fill="FFFFFF"/>
+        </w:rPr>
+        <w:t>Uboot</w:t>
+      </w:r>
+      <w:r>
+        <w:rPr>
+          <w:rFonts w:hint="eastAsia"/>
+          <w:shd w:val="clear" w:color="auto" w:fill="FFFFFF"/>
+        </w:rPr>
+        <w:t>，如何通过</w:t>
+      </w:r>
+      <w:r>
+        <w:rPr>
+          <w:rFonts w:hint="eastAsia"/>
+          <w:shd w:val="clear" w:color="auto" w:fill="FFFFFF"/>
+        </w:rPr>
+        <w:t>make menuconfig</w:t>
+      </w:r>
+      <w:r>
+        <w:rPr>
+          <w:rFonts w:hint="eastAsia"/>
+          <w:shd w:val="clear" w:color="auto" w:fill="FFFFFF"/>
+        </w:rPr>
+        <w:t>配置符合需求应用，这部分重要吗，事实上很重要，未来的很多时候都要和这些知识打交道，但当你当刚踏入嵌入式学习的时候，去深入钻研，一方面没有概念，难以建立清晰的脉络认知，另一方面这部分是基石，知识繁杂且耗时，学习就很难快速给予反馈，这是最大的障碍，所以初步以运用为主，体验下流程即可，重心还是快速进入应用和驱动开发，等真正需要时</w:t>
+      </w:r>
+      <w:r>
+        <w:rPr>
+          <w:rFonts w:hint="eastAsia"/>
+          <w:shd w:val="clear" w:color="auto" w:fill="FFFFFF"/>
+        </w:rPr>
+        <w:t>(</w:t>
+      </w:r>
+      <w:r>
+        <w:rPr>
+          <w:rFonts w:hint="eastAsia"/>
+          <w:shd w:val="clear" w:color="auto" w:fill="FFFFFF"/>
+        </w:rPr>
+        <w:t>如将模块编入内核</w:t>
+      </w:r>
+      <w:r>
+        <w:rPr>
+          <w:rFonts w:hint="eastAsia"/>
+          <w:shd w:val="clear" w:color="auto" w:fill="FFFFFF"/>
+        </w:rPr>
+        <w:t>)</w:t>
+      </w:r>
+      <w:r>
+        <w:rPr>
+          <w:rFonts w:hint="eastAsia"/>
+          <w:shd w:val="clear" w:color="auto" w:fill="FFFFFF"/>
+        </w:rPr>
+        <w:t>，就需要去深入掌握，但那时肯定有了足够的嵌入式</w:t>
+      </w:r>
+      <w:r>
+        <w:rPr>
+          <w:rFonts w:hint="eastAsia"/>
+          <w:shd w:val="clear" w:color="auto" w:fill="FFFFFF"/>
+        </w:rPr>
+        <w:t>Linux</w:t>
+      </w:r>
+      <w:r>
+        <w:rPr>
+          <w:rFonts w:hint="eastAsia"/>
+          <w:shd w:val="clear" w:color="auto" w:fill="FFFFFF"/>
+        </w:rPr>
+        <w:t>开发经验，也更容易去理解，事倍功半。</w:t>
+      </w:r>
     </w:p>
     <w:p>
       <w:pPr>
         <w:pStyle w:val="26"/>
         <w:ind w:firstLine="420"/>
+        <w:rPr>
+          <w:rFonts w:hint="eastAsia"/>
+          <w:shd w:val="clear" w:color="auto" w:fill="FFFFFF"/>
+        </w:rPr>
+      </w:pPr>
+    </w:p>
+    <w:p>
+      <w:pPr>
+        <w:pStyle w:val="14"/>
+        <w:rPr>
+          <w:rFonts w:hint="eastAsia"/>
+          <w:shd w:val="clear" w:color="auto" w:fill="FFFFFF"/>
+        </w:rPr>
+      </w:pPr>
+      <w:r>
+        <w:rPr>
+          <w:rFonts w:hint="eastAsia"/>
+          <w:shd w:val="clear" w:color="auto" w:fill="FFFFFF"/>
+        </w:rPr>
+        <w:lastRenderedPageBreak/>
+        <w:t>字符型设备驱动</w:t>
+      </w:r>
+      <w:r>
+        <w:rPr>
+          <w:rFonts w:hint="eastAsia"/>
+          <w:shd w:val="clear" w:color="auto" w:fill="FFFFFF"/>
+        </w:rPr>
+        <w:t xml:space="preserve"> </w:t>
+      </w:r>
+      <w:r>
+        <w:rPr>
+          <w:rFonts w:hint="eastAsia"/>
+          <w:shd w:val="clear" w:color="auto" w:fill="FFFFFF"/>
+        </w:rPr>
+        <w:t>--</w:t>
+      </w:r>
+      <w:r>
+        <w:rPr>
+          <w:rFonts w:hint="eastAsia"/>
+          <w:shd w:val="clear" w:color="auto" w:fill="FFFFFF"/>
+        </w:rPr>
+        <w:t xml:space="preserve"> </w:t>
+      </w:r>
+      <w:r>
+        <w:rPr>
+          <w:rFonts w:hint="eastAsia"/>
+          <w:shd w:val="clear" w:color="auto" w:fill="FFFFFF"/>
+        </w:rPr>
+        <w:t>LED</w:t>
+      </w:r>
+      <w:r>
+        <w:rPr>
+          <w:rFonts w:hint="eastAsia"/>
+          <w:shd w:val="clear" w:color="auto" w:fill="FFFFFF"/>
+        </w:rPr>
+        <w:t>的驱动开发</w:t>
+      </w:r>
+    </w:p>
+    <w:p>
+      <w:pPr>
+        <w:pStyle w:val="26"/>
+        <w:ind w:firstLine="420"/>
+        <w:rPr>
+          <w:rFonts w:hint="eastAsia"/>
+        </w:rPr>
+      </w:pPr>
+    </w:p>
+    <w:p>
+      <w:pPr>
+        <w:pStyle w:val="26"/>
+        <w:ind w:firstLine="420"/>
+        <w:rPr>
+          <w:rFonts w:hint="eastAsia"/>
+        </w:rPr>
+      </w:pPr>
+    </w:p>
+    <w:p>
+      <w:pPr>
+        <w:pStyle w:val="26"/>
+        <w:ind w:firstLine="420"/>
+        <w:rPr>
+          <w:shd w:val="clear" w:color="auto" w:fill="FFFFFF"/>
+        </w:rPr>
+      </w:pPr>
+    </w:p>
+    <w:p>
+      <w:pPr>
+        <w:pStyle w:val="26"/>
+        <w:ind w:firstLineChars="0" w:firstLine="0"/>
+        <w:rPr>
+          <w:shd w:val="clear" w:color="auto" w:fill="FFFFFF"/>
+        </w:rPr>
+      </w:pPr>
+    </w:p>
+    <w:p>
+      <w:pPr>
+        <w:pStyle w:val="26"/>
+        <w:ind w:firstLine="420"/>
+        <w:rPr>
+          <w:shd w:val="clear" w:color="auto" w:fill="FFFFFF"/>
+        </w:rPr>
+      </w:pPr>
+    </w:p>
+    <w:p>
+      <w:pPr>
+        <w:pStyle w:val="26"/>
+        <w:ind w:firstLine="420"/>
       </w:pPr>
     </w:p>
     <w:sectPr>
-      <w:headerReference w:type="even" r:id="rId28"/>
-      <w:footerReference w:type="even" r:id="rId29"/>
-      <w:footerReference w:type="default" r:id="rId30"/>
-      <w:headerReference w:type="first" r:id="rId31"/>
-      <w:footerReference w:type="first" r:id="rId32"/>
+      <w:headerReference w:type="even" r:id="rId33"/>
+      <w:footerReference w:type="even" r:id="rId34"/>
+      <w:footerReference w:type="default" r:id="rId35"/>
+      <w:headerReference w:type="first" r:id="rId36"/>
+      <w:footerReference w:type="first" r:id="rId37"/>
       <w:pgSz w:w="11906" w:h="16838"/>
       <w:pgMar w:top="1440" w:right="1134" w:bottom="1440" w:left="1134" w:header="851" w:footer="992" w:gutter="0"/>
       <w:cols w:space="425"/>
@@ -9311,7 +10014,7 @@
         <w:noProof/>
         <w:lang w:val="zh-CN"/>
       </w:rPr>
-      <w:t>15</w:t>
+      <w:t>18</w:t>
     </w:r>
     <w:r>
       <w:rPr>
@@ -10174,8 +10877,8 @@
   <w:abstractNum w:abstractNumId="8">
     <w:nsid w:val="26D14C76"/>
     <w:multiLevelType w:val="hybridMultilevel"/>
-    <w:tmpl w:val="4BDE03CC"/>
-    <w:lvl w:ilvl="0" w:tplc="A1827FEE">
+    <w:tmpl w:val="1E40CC1E"/>
+    <w:lvl w:ilvl="0" w:tplc="E2C4110A">
       <w:start w:val="1"/>
       <w:numFmt w:val="decimal"/>
       <w:pStyle w:val="12"/>
@@ -10532,7 +11235,7 @@
       <w:lvlText w:val="%1.%2.%3"/>
       <w:lvlJc w:val="left"/>
       <w:pPr>
-        <w:ind w:left="720" w:hanging="720"/>
+        <w:ind w:left="862" w:hanging="720"/>
       </w:pPr>
       <w:rPr>
         <w:rFonts w:hint="eastAsia"/>
@@ -11375,6 +12078,12 @@
     </w:lvlOverride>
   </w:num>
   <w:num w:numId="27">
+    <w:abstractNumId w:val="8"/>
+    <w:lvlOverride w:ilvl="0">
+      <w:startOverride w:val="1"/>
+    </w:lvlOverride>
+  </w:num>
+  <w:num w:numId="28">
     <w:abstractNumId w:val="8"/>
     <w:lvlOverride w:ilvl="0">
       <w:startOverride w:val="1"/>
@@ -11631,6 +12340,7 @@
         <w:numId w:val="1"/>
       </w:numPr>
       <w:spacing w:before="260" w:after="260" w:line="415" w:lineRule="auto"/>
+      <w:ind w:left="720"/>
       <w:outlineLvl w:val="2"/>
     </w:pPr>
     <w:rPr>
@@ -12281,7 +12991,6 @@
     </w:rPr>
     <w:tblPr>
       <w:jc w:val="center"/>
-      <w:tblInd w:w="0" w:type="dxa"/>
       <w:tblBorders>
         <w:top w:val="single" w:sz="4" w:space="0" w:color="000000"/>
         <w:left w:val="single" w:sz="4" w:space="0" w:color="000000"/>
@@ -12290,12 +12999,6 @@
         <w:insideH w:val="single" w:sz="4" w:space="0" w:color="000000"/>
         <w:insideV w:val="single" w:sz="4" w:space="0" w:color="000000"/>
       </w:tblBorders>
-      <w:tblCellMar>
-        <w:top w:w="0" w:type="dxa"/>
-        <w:left w:w="108" w:type="dxa"/>
-        <w:bottom w:w="0" w:type="dxa"/>
-        <w:right w:w="108" w:type="dxa"/>
-      </w:tblCellMar>
     </w:tblPr>
     <w:trPr>
       <w:jc w:val="center"/>
@@ -12381,7 +13084,6 @@
     </w:rPr>
     <w:tblPr>
       <w:jc w:val="center"/>
-      <w:tblInd w:w="0" w:type="dxa"/>
       <w:tblBorders>
         <w:top w:val="single" w:sz="12" w:space="0" w:color="000000"/>
         <w:left w:val="single" w:sz="12" w:space="0" w:color="000000"/>
@@ -12390,12 +13092,6 @@
         <w:insideH w:val="single" w:sz="4" w:space="0" w:color="000000"/>
         <w:insideV w:val="single" w:sz="4" w:space="0" w:color="000000"/>
       </w:tblBorders>
-      <w:tblCellMar>
-        <w:top w:w="0" w:type="dxa"/>
-        <w:left w:w="108" w:type="dxa"/>
-        <w:bottom w:w="0" w:type="dxa"/>
-        <w:right w:w="108" w:type="dxa"/>
-      </w:tblCellMar>
     </w:tblPr>
     <w:trPr>
       <w:jc w:val="center"/>
@@ -14175,7 +14871,6 @@
     </w:rPr>
     <w:tblPr>
       <w:jc w:val="center"/>
-      <w:tblInd w:w="0" w:type="dxa"/>
       <w:tblBorders>
         <w:top w:val="single" w:sz="4" w:space="0" w:color="000000"/>
         <w:left w:val="single" w:sz="4" w:space="0" w:color="000000"/>
@@ -14184,12 +14879,6 @@
         <w:insideH w:val="single" w:sz="4" w:space="0" w:color="000000"/>
         <w:insideV w:val="single" w:sz="4" w:space="0" w:color="000000"/>
       </w:tblBorders>
-      <w:tblCellMar>
-        <w:top w:w="0" w:type="dxa"/>
-        <w:left w:w="108" w:type="dxa"/>
-        <w:bottom w:w="0" w:type="dxa"/>
-        <w:right w:w="108" w:type="dxa"/>
-      </w:tblCellMar>
     </w:tblPr>
     <w:trPr>
       <w:jc w:val="center"/>
@@ -14275,7 +14964,6 @@
     </w:rPr>
     <w:tblPr>
       <w:jc w:val="center"/>
-      <w:tblInd w:w="0" w:type="dxa"/>
       <w:tblBorders>
         <w:top w:val="single" w:sz="12" w:space="0" w:color="000000"/>
         <w:left w:val="single" w:sz="12" w:space="0" w:color="000000"/>
@@ -14284,12 +14972,6 @@
         <w:insideH w:val="single" w:sz="4" w:space="0" w:color="000000"/>
         <w:insideV w:val="single" w:sz="4" w:space="0" w:color="000000"/>
       </w:tblBorders>
-      <w:tblCellMar>
-        <w:top w:w="0" w:type="dxa"/>
-        <w:left w:w="108" w:type="dxa"/>
-        <w:bottom w:w="0" w:type="dxa"/>
-        <w:right w:w="108" w:type="dxa"/>
-      </w:tblCellMar>
     </w:tblPr>
     <w:trPr>
       <w:jc w:val="center"/>
@@ -15462,7 +16144,7 @@
 </file>
 
 <file path=customXml/itemProps1.xml><?xml version="1.0" encoding="utf-8"?>
-<ds:datastoreItem xmlns:ds="http://schemas.openxmlformats.org/officeDocument/2006/customXml" ds:itemID="{09477691-2938-4062-909E-9DBAB5E9A5DC}">
+<ds:datastoreItem xmlns:ds="http://schemas.openxmlformats.org/officeDocument/2006/customXml" ds:itemID="{26EC8315-A69B-4E74-A7FF-25FD99849839}">
   <ds:schemaRefs>
     <ds:schemaRef ds:uri="http://schemas.openxmlformats.org/officeDocument/2006/bibliography"/>
   </ds:schemaRefs>

</xml_diff>

<commit_message>
update for build and document.
</commit_message>
<xml_diff>
--- a/document/跟我一起学嵌入式Linux.docx
+++ b/document/跟我一起学嵌入式Linux.docx
@@ -51,7 +51,20 @@
         <w:rPr>
           <w:rFonts w:hint="eastAsia"/>
         </w:rPr>
-        <w:t>的嵌入式实时系统，也有基于嵌入式Linux的运动控制平台，这些工作经历让我积累很多知识，不过虽然涉及面很广，也并非没有核心技术，不过一直没有系统的去整理</w:t>
+        <w:t>的嵌入式实时系统，也有基于嵌入式Linux的运动控制平台，这些工作经历让我积累很多知识，不过虽然涉及面很广，也并非没有核心技术，</w:t>
+      </w:r>
+      <w:r>
+        <w:rPr>
+          <w:rFonts w:hint="eastAsia"/>
+          <w:lang w:val="en-US" w:eastAsia="zh-CN"/>
+        </w:rPr>
+        <w:t>但是</w:t>
+      </w:r>
+      <w:r>
+        <w:rPr>
+          <w:rFonts w:hint="eastAsia"/>
+        </w:rPr>
+        <w:t>一直没有系统的去整理</w:t>
       </w:r>
       <w:r>
         <w:t xml:space="preserve">, </w:t>
@@ -4325,14 +4338,11 @@
         <w:pStyle w:val="59"/>
       </w:pPr>
       <w:r>
-        <w:rPr>
-          <w:rFonts w:hint="eastAsia"/>
-        </w:rPr>
         <w:drawing>
           <wp:inline distT="0" distB="0" distL="114300" distR="114300">
-            <wp:extent cx="4501515" cy="3326130"/>
-            <wp:effectExtent l="0" t="0" r="13335" b="7620"/>
-            <wp:docPr id="26" name="图片 26" descr="firmware"/>
+            <wp:extent cx="4414520" cy="3169285"/>
+            <wp:effectExtent l="0" t="0" r="5080" b="12065"/>
+            <wp:docPr id="42" name="图片 3"/>
             <wp:cNvGraphicFramePr>
               <a:graphicFrameLocks xmlns:a="http://schemas.openxmlformats.org/drawingml/2006/main" noChangeAspect="1"/>
             </wp:cNvGraphicFramePr>
@@ -4340,7 +4350,7 @@
               <a:graphicData uri="http://schemas.openxmlformats.org/drawingml/2006/picture">
                 <pic:pic xmlns:pic="http://schemas.openxmlformats.org/drawingml/2006/picture">
                   <pic:nvPicPr>
-                    <pic:cNvPr id="26" name="图片 26" descr="firmware"/>
+                    <pic:cNvPr id="42" name="图片 3"/>
                     <pic:cNvPicPr>
                       <a:picLocks noChangeAspect="1"/>
                     </pic:cNvPicPr>
@@ -4354,11 +4364,15 @@
                   <pic:spPr>
                     <a:xfrm>
                       <a:off x="0" y="0"/>
-                      <a:ext cx="4501515" cy="3326130"/>
+                      <a:ext cx="4414520" cy="3169285"/>
                     </a:xfrm>
                     <a:prstGeom prst="rect">
                       <a:avLst/>
                     </a:prstGeom>
+                    <a:noFill/>
+                    <a:ln>
+                      <a:noFill/>
+                    </a:ln>
                   </pic:spPr>
                 </pic:pic>
               </a:graphicData>
@@ -4369,6 +4383,112 @@
     </w:p>
     <w:p>
       <w:pPr>
+        <w:rPr>
+          <w:rFonts w:hint="eastAsia"/>
+          <w:lang w:val="en-US" w:eastAsia="zh-CN"/>
+        </w:rPr>
+      </w:pPr>
+      <w:r>
+        <w:rPr>
+          <w:rFonts w:hint="eastAsia"/>
+          <w:lang w:val="en-US" w:eastAsia="zh-CN"/>
+        </w:rPr>
+        <w:t>基于这个模型，可以进一步拆分具体的工作。</w:t>
+      </w:r>
+    </w:p>
+    <w:p>
+      <w:pPr>
+        <w:rPr>
+          <w:rFonts w:hint="eastAsia"/>
+          <w:lang w:val="en-US" w:eastAsia="zh-CN"/>
+        </w:rPr>
+      </w:pPr>
+      <w:r>
+        <w:rPr>
+          <w:rFonts w:hint="eastAsia"/>
+          <w:lang w:val="en-US" w:eastAsia="zh-CN"/>
+        </w:rPr>
+        <w:t>对于嵌入式Linux平台开发是项目的核心，由以下部分构成。</w:t>
+      </w:r>
+    </w:p>
+    <w:p>
+      <w:pPr>
+        <w:numPr>
+          <w:ilvl w:val="0"/>
+          <w:numId w:val="20"/>
+        </w:numPr>
+        <w:rPr>
+          <w:rFonts w:hint="default"/>
+          <w:lang w:val="en-US" w:eastAsia="zh-CN"/>
+        </w:rPr>
+      </w:pPr>
+      <w:r>
+        <w:rPr>
+          <w:rFonts w:hint="eastAsia"/>
+          <w:lang w:val="en-US" w:eastAsia="zh-CN"/>
+        </w:rPr>
+        <w:t>核心管理模块，包含外设管理，支持BS架构的TCP服务器和串口客户端，并提供接口与node服务器交互。</w:t>
+      </w:r>
+    </w:p>
+    <w:p>
+      <w:pPr>
+        <w:numPr>
+          <w:ilvl w:val="0"/>
+          <w:numId w:val="20"/>
+        </w:numPr>
+        <w:rPr>
+          <w:rFonts w:hint="default"/>
+          <w:lang w:val="en-US" w:eastAsia="zh-CN"/>
+        </w:rPr>
+      </w:pPr>
+      <w:r>
+        <w:rPr>
+          <w:rFonts w:hint="eastAsia"/>
+          <w:lang w:val="en-US" w:eastAsia="zh-CN"/>
+        </w:rPr>
+        <w:t>界面管理，基于QT实现的界面, 用于支持本地的界面管理。</w:t>
+      </w:r>
+    </w:p>
+    <w:p>
+      <w:pPr>
+        <w:numPr>
+          <w:ilvl w:val="0"/>
+          <w:numId w:val="20"/>
+        </w:numPr>
+        <w:rPr>
+          <w:rFonts w:hint="default"/>
+          <w:lang w:val="en-US" w:eastAsia="zh-CN"/>
+        </w:rPr>
+      </w:pPr>
+      <w:r>
+        <w:rPr>
+          <w:rFonts w:hint="eastAsia"/>
+          <w:lang w:val="en-US" w:eastAsia="zh-CN"/>
+        </w:rPr>
+        <w:t>Node服务器+前端网页，基于node实现的web服务器</w:t>
+      </w:r>
+    </w:p>
+    <w:p>
+      <w:pPr>
+        <w:numPr>
+          <w:ilvl w:val="0"/>
+          <w:numId w:val="20"/>
+        </w:numPr>
+        <w:rPr>
+          <w:rFonts w:hint="default"/>
+          <w:lang w:val="en-US" w:eastAsia="zh-CN"/>
+        </w:rPr>
+      </w:pPr>
+      <w:r>
+        <w:rPr>
+          <w:rFonts w:hint="eastAsia"/>
+          <w:lang w:val="en-US" w:eastAsia="zh-CN"/>
+        </w:rPr>
+        <w:t>扩展的外部管理模块，用于管理多个外部设备</w:t>
+      </w:r>
+    </w:p>
+    <w:p>
+      <w:pPr>
         <w:pStyle w:val="5"/>
       </w:pPr>
       <w:bookmarkStart w:id="4" w:name="_Toc32467"/>
@@ -4379,6 +4499,8 @@
         <w:t>硬件说明</w:t>
       </w:r>
       <w:bookmarkEnd w:id="4"/>
+      <w:bookmarkStart w:id="81" w:name="_GoBack"/>
+      <w:bookmarkEnd w:id="81"/>
     </w:p>
     <w:p>
       <w:pPr>
@@ -4720,8 +4842,12 @@
           <w:p>
             <w:pPr>
               <w:pStyle w:val="58"/>
-              <w:ind w:firstLine="420"/>
+              <w:ind w:firstLine="540" w:firstLineChars="300"/>
               <w:jc w:val="both"/>
+              <w:rPr>
+                <w:rFonts w:hint="default" w:eastAsia="宋体"/>
+                <w:lang w:val="en-US" w:eastAsia="zh-CN"/>
+              </w:rPr>
             </w:pPr>
             <w:r>
               <w:rPr>
@@ -6493,7 +6619,7 @@
         <w:pStyle w:val="78"/>
         <w:numPr>
           <w:ilvl w:val="0"/>
-          <w:numId w:val="20"/>
+          <w:numId w:val="21"/>
         </w:numPr>
         <w:ind w:firstLineChars="0"/>
       </w:pPr>
@@ -6899,7 +7025,7 @@
         <w:pStyle w:val="78"/>
         <w:numPr>
           <w:ilvl w:val="0"/>
-          <w:numId w:val="21"/>
+          <w:numId w:val="22"/>
         </w:numPr>
         <w:ind w:firstLineChars="0"/>
       </w:pPr>
@@ -8823,7 +8949,7 @@
         <w:pStyle w:val="78"/>
         <w:numPr>
           <w:ilvl w:val="0"/>
-          <w:numId w:val="22"/>
+          <w:numId w:val="23"/>
         </w:numPr>
         <w:ind w:left="420" w:hanging="420"/>
       </w:pPr>
@@ -9323,7 +9449,7 @@
         <w:pStyle w:val="78"/>
         <w:numPr>
           <w:ilvl w:val="0"/>
-          <w:numId w:val="23"/>
+          <w:numId w:val="24"/>
         </w:numPr>
         <w:ind w:left="420" w:hanging="420"/>
       </w:pPr>
@@ -9601,7 +9727,7 @@
         <w:pStyle w:val="78"/>
         <w:numPr>
           <w:ilvl w:val="0"/>
-          <w:numId w:val="24"/>
+          <w:numId w:val="25"/>
         </w:numPr>
         <w:ind w:left="420" w:hanging="420"/>
       </w:pPr>
@@ -9773,12 +9899,7 @@
         <w:pStyle w:val="60"/>
       </w:pPr>
       <w:r>
-        <w:t>make ARCH=arm CROSS_COMPILE=arm-linu</w:t>
-      </w:r>
-      <w:bookmarkStart w:id="81" w:name="_GoBack"/>
-      <w:bookmarkEnd w:id="81"/>
-      <w:r>
-        <w:t>x-gnueabihf- menuconfig</w:t>
+        <w:t>make ARCH=arm CROSS_COMPILE=arm-linux-gnueabihf- menuconfig</w:t>
       </w:r>
     </w:p>
     <w:p>
@@ -9949,7 +10070,7 @@
         <w:pStyle w:val="78"/>
         <w:numPr>
           <w:ilvl w:val="0"/>
-          <w:numId w:val="25"/>
+          <w:numId w:val="26"/>
         </w:numPr>
         <w:ind w:left="420" w:hanging="420"/>
       </w:pPr>
@@ -10755,7 +10876,7 @@
         <w:pStyle w:val="78"/>
         <w:numPr>
           <w:ilvl w:val="0"/>
-          <w:numId w:val="26"/>
+          <w:numId w:val="27"/>
         </w:numPr>
         <w:ind w:left="420" w:hanging="420"/>
       </w:pPr>
@@ -11781,7 +11902,7 @@
         <w:pStyle w:val="78"/>
         <w:numPr>
           <w:ilvl w:val="0"/>
-          <w:numId w:val="27"/>
+          <w:numId w:val="28"/>
         </w:numPr>
         <w:ind w:left="420" w:hanging="420"/>
       </w:pPr>
@@ -12186,126 +12307,6 @@
         <w:pStyle w:val="78"/>
         <w:numPr>
           <w:ilvl w:val="0"/>
-          <w:numId w:val="28"/>
-        </w:numPr>
-        <w:ind w:left="420" w:hanging="420"/>
-      </w:pPr>
-      <w:r>
-        <w:rPr>
-          <w:rFonts w:hint="eastAsia"/>
-        </w:rPr>
-        <w:t>完成LED驱动，能够正常控制LED的点亮和关闭</w:t>
-      </w:r>
-    </w:p>
-    <w:p>
-      <w:pPr>
-        <w:pStyle w:val="78"/>
-        <w:ind w:left="420"/>
-      </w:pPr>
-      <w:r>
-        <w:rPr>
-          <w:rFonts w:hint="eastAsia"/>
-        </w:rPr>
-        <w:t>完成RS232的驱动，能够实现串口的通讯</w:t>
-      </w:r>
-    </w:p>
-    <w:p>
-      <w:pPr>
-        <w:pStyle w:val="78"/>
-        <w:ind w:left="420"/>
-      </w:pPr>
-      <w:r>
-        <w:rPr>
-          <w:rFonts w:hint="eastAsia"/>
-        </w:rPr>
-        <w:t>定义一套上位机、下位机之间的通讯协议(也可以使用主流工业协议如Modbus), 并在上位机和下位机编码实现通讯协议的组包和解包</w:t>
-      </w:r>
-    </w:p>
-    <w:p>
-      <w:pPr>
-        <w:pStyle w:val="78"/>
-        <w:ind w:left="420"/>
-      </w:pPr>
-      <w:r>
-        <w:rPr>
-          <w:rFonts w:hint="eastAsia"/>
-        </w:rPr>
-        <w:t>实现一套界面化的上位机工具，带有调试功能和控制功能</w:t>
-      </w:r>
-    </w:p>
-    <w:p>
-      <w:pPr>
-        <w:pStyle w:val="78"/>
-        <w:ind w:left="420"/>
-      </w:pPr>
-      <w:r>
-        <w:rPr>
-          <w:rFonts w:hint="eastAsia"/>
-        </w:rPr>
-        <w:t>在这基础上扩展底层驱动，同时协议和上位机工具增加相应的模块或接口来处理显示，通过迭代完整的实现整个应用。</w:t>
-      </w:r>
-    </w:p>
-    <w:p>
-      <w:pPr>
-        <w:pStyle w:val="3"/>
-        <w:ind w:firstLine="420"/>
-      </w:pPr>
-      <w:r>
-        <w:rPr>
-          <w:rFonts w:hint="eastAsia"/>
-        </w:rPr>
-        <w:t>整个项目经过模块化的组合和分模块迭代，最终实现一个可用的产品项目，这也是比较通用的产品开发办法。</w:t>
-      </w:r>
-    </w:p>
-    <w:p>
-      <w:pPr>
-        <w:pStyle w:val="3"/>
-        <w:ind w:firstLine="419" w:firstLineChars="0"/>
-      </w:pPr>
-      <w:r>
-        <w:rPr>
-          <w:rFonts w:hint="eastAsia"/>
-        </w:rPr>
-        <w:t>基于此策略，第一步就要实现LED的驱动，并完成LED的点亮和关闭的测试代码，因为本身Linux内核自带LED对应GPIO的相关接口，并配置为heartbeat模式，因此建议在内核中关闭该功能，具体为:</w:t>
-      </w:r>
-    </w:p>
-    <w:p>
-      <w:pPr>
-        <w:pStyle w:val="60"/>
-      </w:pPr>
-      <w:r>
-        <w:t>Device_Driver-&gt;LED_SUPPORT-&gt;LED Trigeer support-&gt;LED Heartbeat Trigger</w:t>
-      </w:r>
-    </w:p>
-    <w:p>
-      <w:pPr>
-        <w:pStyle w:val="3"/>
-        <w:ind w:firstLine="419" w:firstLineChars="0"/>
-      </w:pPr>
-      <w:r>
-        <w:rPr>
-          <w:rFonts w:hint="eastAsia"/>
-        </w:rPr>
-        <w:t>在make menuconfig中关闭上述应用，如此就可以进行本章节的测试。</w:t>
-      </w:r>
-    </w:p>
-    <w:p>
-      <w:pPr>
-        <w:pStyle w:val="3"/>
-        <w:ind w:firstLine="419" w:firstLineChars="0"/>
-      </w:pPr>
-      <w:r>
-        <w:rPr>
-          <w:rFonts w:hint="eastAsia"/>
-        </w:rPr>
-        <w:t>在最初实现LED驱动的时候，因为对设备树不熟练，我也是使用ioremap实现物理地址到实际地址的转换，再操作控制LED，不过在使用readl和writel访问GPIO，因为都是对一组GPIO的访问，和其它驱动是会有冲突的(后面测试遇到过), 所以我还是放弃这种方式，直接选择设备树的方式来进行编写，这样Linux4.0内核主推的驱动编写方式，我也十分建议直接使用这种方式进行驱动模块的实现。从具体的功能来说，对于嵌入式Linux的驱动开发，可以归类于三个部分：</w:t>
-      </w:r>
-    </w:p>
-    <w:p>
-      <w:pPr>
-        <w:pStyle w:val="78"/>
-        <w:numPr>
-          <w:ilvl w:val="0"/>
           <w:numId w:val="29"/>
         </w:numPr>
         <w:ind w:left="420" w:hanging="420"/>
@@ -12314,7 +12315,7 @@
         <w:rPr>
           <w:rFonts w:hint="eastAsia"/>
         </w:rPr>
-        <w:t>对于硬件实际物理寄存器的配置和操作(这部分和单片机类似)</w:t>
+        <w:t>完成LED驱动，能够正常控制LED的点亮和关闭</w:t>
       </w:r>
     </w:p>
     <w:p>
@@ -12326,7 +12327,7 @@
         <w:rPr>
           <w:rFonts w:hint="eastAsia"/>
         </w:rPr>
-        <w:t>封装的用于操作底层物理设备的设备树实现和接口访问</w:t>
+        <w:t>完成RS232的驱动，能够实现串口的通讯</w:t>
       </w:r>
     </w:p>
     <w:p>
@@ -12338,34 +12339,88 @@
         <w:rPr>
           <w:rFonts w:hint="eastAsia"/>
         </w:rPr>
-        <w:t>将驱动添加到Linux内核的接口实现</w:t>
-      </w:r>
-    </w:p>
-    <w:p>
-      <w:pPr>
-        <w:pStyle w:val="3"/>
-        <w:wordWrap w:val="0"/>
+        <w:t>定义一套上位机、下位机之间的通讯协议(也可以使用主流工业协议如Modbus), 并在上位机和下位机编码实现通讯协议的组包和解包</w:t>
+      </w:r>
+    </w:p>
+    <w:p>
+      <w:pPr>
+        <w:pStyle w:val="78"/>
+        <w:ind w:left="420"/>
+      </w:pPr>
+      <w:r>
+        <w:rPr>
+          <w:rFonts w:hint="eastAsia"/>
+        </w:rPr>
+        <w:t>实现一套界面化的上位机工具，带有调试功能和控制功能</w:t>
+      </w:r>
+    </w:p>
+    <w:p>
+      <w:pPr>
+        <w:pStyle w:val="78"/>
+        <w:ind w:left="420"/>
+      </w:pPr>
+      <w:r>
+        <w:rPr>
+          <w:rFonts w:hint="eastAsia"/>
+        </w:rPr>
+        <w:t>在这基础上扩展底层驱动，同时协议和上位机工具增加相应的模块或接口来处理显示，通过迭代完整的实现整个应用。</w:t>
+      </w:r>
+    </w:p>
+    <w:p>
+      <w:pPr>
+        <w:pStyle w:val="3"/>
         <w:ind w:firstLine="420"/>
       </w:pPr>
       <w:r>
         <w:rPr>
           <w:rFonts w:hint="eastAsia"/>
         </w:rPr>
-        <w:t>而我本节的实际开发也是可以分解为三部分进行的，这既是嵌入式Linux驱动开发的核心实现，从简单的GPIO，RTC，到复杂的SPI， I2C， LCD， 其本质上都要符合这个模型的实现。</w:t>
-      </w:r>
-    </w:p>
-    <w:p>
-      <w:pPr>
-        <w:pStyle w:val="5"/>
-      </w:pPr>
-      <w:bookmarkStart w:id="26" w:name="_Toc22807"/>
-      <w:r>
-        <w:rPr>
-          <w:rFonts w:hint="eastAsia"/>
-        </w:rPr>
-        <w:t>参考资料</w:t>
-      </w:r>
-      <w:bookmarkEnd w:id="26"/>
+        <w:t>整个项目经过模块化的组合和分模块迭代，最终实现一个可用的产品项目，这也是比较通用的产品开发办法。</w:t>
+      </w:r>
+    </w:p>
+    <w:p>
+      <w:pPr>
+        <w:pStyle w:val="3"/>
+        <w:ind w:firstLine="419" w:firstLineChars="0"/>
+      </w:pPr>
+      <w:r>
+        <w:rPr>
+          <w:rFonts w:hint="eastAsia"/>
+        </w:rPr>
+        <w:t>基于此策略，第一步就要实现LED的驱动，并完成LED的点亮和关闭的测试代码，因为本身Linux内核自带LED对应GPIO的相关接口，并配置为heartbeat模式，因此建议在内核中关闭该功能，具体为:</w:t>
+      </w:r>
+    </w:p>
+    <w:p>
+      <w:pPr>
+        <w:pStyle w:val="60"/>
+      </w:pPr>
+      <w:r>
+        <w:t>Device_Driver-&gt;LED_SUPPORT-&gt;LED Trigeer support-&gt;LED Heartbeat Trigger</w:t>
+      </w:r>
+    </w:p>
+    <w:p>
+      <w:pPr>
+        <w:pStyle w:val="3"/>
+        <w:ind w:firstLine="419" w:firstLineChars="0"/>
+      </w:pPr>
+      <w:r>
+        <w:rPr>
+          <w:rFonts w:hint="eastAsia"/>
+        </w:rPr>
+        <w:t>在make menuconfig中关闭上述应用，如此就可以进行本章节的测试。</w:t>
+      </w:r>
+    </w:p>
+    <w:p>
+      <w:pPr>
+        <w:pStyle w:val="3"/>
+        <w:ind w:firstLine="419" w:firstLineChars="0"/>
+      </w:pPr>
+      <w:r>
+        <w:rPr>
+          <w:rFonts w:hint="eastAsia"/>
+        </w:rPr>
+        <w:t>在最初实现LED驱动的时候，因为对设备树不熟练，我也是使用ioremap实现物理地址到实际地址的转换，再操作控制LED，不过在使用readl和writel访问GPIO，因为都是对一组GPIO的访问，和其它驱动是会有冲突的(后面测试遇到过), 所以我还是放弃这种方式，直接选择设备树的方式来进行编写，这样Linux4.0内核主推的驱动编写方式，我也十分建议直接使用这种方式进行驱动模块的实现。从具体的功能来说，对于嵌入式Linux的驱动开发，可以归类于三个部分：</w:t>
+      </w:r>
     </w:p>
     <w:p>
       <w:pPr>
@@ -12373,6 +12428,72 @@
         <w:numPr>
           <w:ilvl w:val="0"/>
           <w:numId w:val="30"/>
+        </w:numPr>
+        <w:ind w:left="420" w:hanging="420"/>
+      </w:pPr>
+      <w:r>
+        <w:rPr>
+          <w:rFonts w:hint="eastAsia"/>
+        </w:rPr>
+        <w:t>对于硬件实际物理寄存器的配置和操作(这部分和单片机类似)</w:t>
+      </w:r>
+    </w:p>
+    <w:p>
+      <w:pPr>
+        <w:pStyle w:val="78"/>
+        <w:ind w:left="420"/>
+      </w:pPr>
+      <w:r>
+        <w:rPr>
+          <w:rFonts w:hint="eastAsia"/>
+        </w:rPr>
+        <w:t>封装的用于操作底层物理设备的设备树实现和接口访问</w:t>
+      </w:r>
+    </w:p>
+    <w:p>
+      <w:pPr>
+        <w:pStyle w:val="78"/>
+        <w:ind w:left="420"/>
+      </w:pPr>
+      <w:r>
+        <w:rPr>
+          <w:rFonts w:hint="eastAsia"/>
+        </w:rPr>
+        <w:t>将驱动添加到Linux内核的接口实现</w:t>
+      </w:r>
+    </w:p>
+    <w:p>
+      <w:pPr>
+        <w:pStyle w:val="3"/>
+        <w:wordWrap w:val="0"/>
+        <w:ind w:firstLine="420"/>
+      </w:pPr>
+      <w:r>
+        <w:rPr>
+          <w:rFonts w:hint="eastAsia"/>
+        </w:rPr>
+        <w:t>而我本节的实际开发也是可以分解为三部分进行的，这既是嵌入式Linux驱动开发的核心实现，从简单的GPIO，RTC，到复杂的SPI， I2C， LCD， 其本质上都要符合这个模型的实现。</w:t>
+      </w:r>
+    </w:p>
+    <w:p>
+      <w:pPr>
+        <w:pStyle w:val="5"/>
+      </w:pPr>
+      <w:bookmarkStart w:id="26" w:name="_Toc22807"/>
+      <w:r>
+        <w:rPr>
+          <w:rFonts w:hint="eastAsia"/>
+        </w:rPr>
+        <w:t>参考资料</w:t>
+      </w:r>
+      <w:bookmarkEnd w:id="26"/>
+    </w:p>
+    <w:p>
+      <w:pPr>
+        <w:pStyle w:val="78"/>
+        <w:numPr>
+          <w:ilvl w:val="0"/>
+          <w:numId w:val="31"/>
         </w:numPr>
         <w:ind w:firstLineChars="0"/>
         <w:rPr>
@@ -12648,7 +12769,7 @@
         <w:pStyle w:val="78"/>
         <w:numPr>
           <w:ilvl w:val="0"/>
-          <w:numId w:val="31"/>
+          <w:numId w:val="32"/>
         </w:numPr>
         <w:ind w:left="420" w:hanging="420"/>
         <w:rPr>
@@ -12709,7 +12830,7 @@
         <w:pStyle w:val="78"/>
         <w:numPr>
           <w:ilvl w:val="0"/>
-          <w:numId w:val="32"/>
+          <w:numId w:val="33"/>
         </w:numPr>
         <w:ind w:left="420" w:hanging="420"/>
       </w:pPr>
@@ -12725,7 +12846,7 @@
         <w:pStyle w:val="78"/>
         <w:numPr>
           <w:ilvl w:val="0"/>
-          <w:numId w:val="32"/>
+          <w:numId w:val="33"/>
         </w:numPr>
         <w:ind w:left="420" w:hanging="420"/>
       </w:pPr>
@@ -12741,7 +12862,7 @@
         <w:pStyle w:val="78"/>
         <w:numPr>
           <w:ilvl w:val="0"/>
-          <w:numId w:val="32"/>
+          <w:numId w:val="33"/>
         </w:numPr>
         <w:ind w:left="420" w:hanging="420"/>
       </w:pPr>
@@ -13726,7 +13847,7 @@
         <w:pStyle w:val="78"/>
         <w:numPr>
           <w:ilvl w:val="0"/>
-          <w:numId w:val="33"/>
+          <w:numId w:val="34"/>
         </w:numPr>
         <w:ind w:left="420" w:hanging="420"/>
       </w:pPr>
@@ -16650,7 +16771,7 @@
         <w:pStyle w:val="78"/>
         <w:numPr>
           <w:ilvl w:val="0"/>
-          <w:numId w:val="34"/>
+          <w:numId w:val="35"/>
         </w:numPr>
         <w:ind w:left="420" w:hanging="420"/>
       </w:pPr>
@@ -16672,7 +16793,7 @@
         <w:pStyle w:val="78"/>
         <w:numPr>
           <w:ilvl w:val="0"/>
-          <w:numId w:val="34"/>
+          <w:numId w:val="35"/>
         </w:numPr>
         <w:ind w:left="420" w:hanging="420"/>
       </w:pPr>
@@ -16688,7 +16809,7 @@
         <w:pStyle w:val="78"/>
         <w:numPr>
           <w:ilvl w:val="0"/>
-          <w:numId w:val="34"/>
+          <w:numId w:val="35"/>
         </w:numPr>
         <w:ind w:left="420" w:hanging="420"/>
       </w:pPr>
@@ -16701,7 +16822,7 @@
         <w:pStyle w:val="78"/>
         <w:numPr>
           <w:ilvl w:val="0"/>
-          <w:numId w:val="34"/>
+          <w:numId w:val="35"/>
         </w:numPr>
         <w:ind w:left="420" w:hanging="420"/>
       </w:pPr>
@@ -17134,7 +17255,7 @@
         <w:pStyle w:val="78"/>
         <w:numPr>
           <w:ilvl w:val="0"/>
-          <w:numId w:val="35"/>
+          <w:numId w:val="36"/>
         </w:numPr>
         <w:ind w:left="420" w:hanging="420"/>
       </w:pPr>
@@ -17399,7 +17520,7 @@
         <w:pStyle w:val="78"/>
         <w:numPr>
           <w:ilvl w:val="0"/>
-          <w:numId w:val="36"/>
+          <w:numId w:val="37"/>
         </w:numPr>
         <w:ind w:left="420" w:hanging="420"/>
       </w:pPr>
@@ -19730,7 +19851,7 @@
         <w:pStyle w:val="78"/>
         <w:numPr>
           <w:ilvl w:val="0"/>
-          <w:numId w:val="37"/>
+          <w:numId w:val="38"/>
         </w:numPr>
         <w:ind w:left="420" w:hanging="420"/>
       </w:pPr>
@@ -21429,7 +21550,7 @@
         <w:pStyle w:val="78"/>
         <w:numPr>
           <w:ilvl w:val="0"/>
-          <w:numId w:val="38"/>
+          <w:numId w:val="39"/>
         </w:numPr>
         <w:ind w:left="420" w:hanging="420"/>
         <w:rPr>
@@ -24306,7 +24427,7 @@
         <w:pStyle w:val="78"/>
         <w:numPr>
           <w:ilvl w:val="0"/>
-          <w:numId w:val="39"/>
+          <w:numId w:val="40"/>
         </w:numPr>
         <w:ind w:firstLineChars="0"/>
         <w:rPr>
@@ -25014,7 +25135,7 @@
         <w:pStyle w:val="78"/>
         <w:numPr>
           <w:ilvl w:val="0"/>
-          <w:numId w:val="40"/>
+          <w:numId w:val="41"/>
         </w:numPr>
         <w:ind w:firstLineChars="0"/>
         <w:rPr>
@@ -26947,7 +27068,7 @@
         <w:pStyle w:val="78"/>
         <w:numPr>
           <w:ilvl w:val="0"/>
-          <w:numId w:val="41"/>
+          <w:numId w:val="42"/>
         </w:numPr>
         <w:ind w:firstLineChars="0"/>
       </w:pPr>
@@ -27466,7 +27587,7 @@
         <w:pStyle w:val="78"/>
         <w:numPr>
           <w:ilvl w:val="0"/>
-          <w:numId w:val="42"/>
+          <w:numId w:val="43"/>
         </w:numPr>
         <w:ind w:left="420" w:hanging="420"/>
       </w:pPr>
@@ -27542,7 +27663,7 @@
         <w:pStyle w:val="78"/>
         <w:numPr>
           <w:ilvl w:val="0"/>
-          <w:numId w:val="43"/>
+          <w:numId w:val="44"/>
         </w:numPr>
         <w:ind w:left="420" w:hanging="420"/>
       </w:pPr>
@@ -28229,7 +28350,7 @@
         <w:pStyle w:val="78"/>
         <w:numPr>
           <w:ilvl w:val="0"/>
-          <w:numId w:val="44"/>
+          <w:numId w:val="45"/>
         </w:numPr>
         <w:ind w:left="420" w:hanging="420"/>
       </w:pPr>
@@ -28385,7 +28506,7 @@
         <w:pStyle w:val="78"/>
         <w:numPr>
           <w:ilvl w:val="0"/>
-          <w:numId w:val="44"/>
+          <w:numId w:val="45"/>
         </w:numPr>
         <w:ind w:left="420" w:hanging="420"/>
       </w:pPr>
@@ -28858,7 +28979,7 @@
         <w:pStyle w:val="78"/>
         <w:numPr>
           <w:ilvl w:val="0"/>
-          <w:numId w:val="45"/>
+          <w:numId w:val="46"/>
         </w:numPr>
         <w:ind w:left="422" w:hanging="422"/>
         <w:rPr>
@@ -29683,7 +29804,7 @@
         <w:pStyle w:val="78"/>
         <w:numPr>
           <w:ilvl w:val="0"/>
-          <w:numId w:val="46"/>
+          <w:numId w:val="47"/>
         </w:numPr>
         <w:ind w:firstLineChars="0"/>
       </w:pPr>
@@ -29998,7 +30119,7 @@
         <w:pStyle w:val="78"/>
         <w:numPr>
           <w:ilvl w:val="0"/>
-          <w:numId w:val="47"/>
+          <w:numId w:val="48"/>
         </w:numPr>
         <w:ind w:firstLineChars="0"/>
       </w:pPr>
@@ -30141,7 +30262,7 @@
         <w:pStyle w:val="78"/>
         <w:numPr>
           <w:ilvl w:val="0"/>
-          <w:numId w:val="48"/>
+          <w:numId w:val="49"/>
         </w:numPr>
         <w:ind w:firstLineChars="0"/>
       </w:pPr>
@@ -30476,14 +30597,6 @@
         <w:gridCol w:w="2345"/>
       </w:tblGrid>
       <w:tr>
-        <w:tblPrEx>
-          <w:tblCellMar>
-            <w:top w:w="15" w:type="dxa"/>
-            <w:left w:w="15" w:type="dxa"/>
-            <w:bottom w:w="15" w:type="dxa"/>
-            <w:right w:w="15" w:type="dxa"/>
-          </w:tblCellMar>
-        </w:tblPrEx>
         <w:trPr>
           <w:tblCellSpacing w:w="15" w:type="dxa"/>
         </w:trPr>
@@ -30540,6 +30653,14 @@
         </w:tc>
       </w:tr>
       <w:tr>
+        <w:tblPrEx>
+          <w:tblCellMar>
+            <w:top w:w="15" w:type="dxa"/>
+            <w:left w:w="15" w:type="dxa"/>
+            <w:bottom w:w="15" w:type="dxa"/>
+            <w:right w:w="15" w:type="dxa"/>
+          </w:tblCellMar>
+        </w:tblPrEx>
         <w:trPr>
           <w:tblCellSpacing w:w="15" w:type="dxa"/>
         </w:trPr>
@@ -30596,6 +30717,14 @@
         </w:tc>
       </w:tr>
       <w:tr>
+        <w:tblPrEx>
+          <w:tblCellMar>
+            <w:top w:w="15" w:type="dxa"/>
+            <w:left w:w="15" w:type="dxa"/>
+            <w:bottom w:w="15" w:type="dxa"/>
+            <w:right w:w="15" w:type="dxa"/>
+          </w:tblCellMar>
+        </w:tblPrEx>
         <w:trPr>
           <w:tblCellSpacing w:w="15" w:type="dxa"/>
         </w:trPr>
@@ -31240,74 +31369,6 @@
         <w:pStyle w:val="78"/>
         <w:numPr>
           <w:ilvl w:val="0"/>
-          <w:numId w:val="49"/>
-        </w:numPr>
-        <w:ind w:firstLineChars="0"/>
-        <w:rPr>
-          <w:lang w:eastAsia="zh-Hans"/>
-        </w:rPr>
-      </w:pPr>
-      <w:r>
-        <w:rPr>
-          <w:rFonts w:hint="eastAsia"/>
-          <w:lang w:eastAsia="zh-Hans"/>
-        </w:rPr>
-        <w:t>user mode:用户模式，用户空间AP执行所处于的模式。</w:t>
-      </w:r>
-    </w:p>
-    <w:p>
-      <w:pPr>
-        <w:pStyle w:val="78"/>
-        <w:ind w:left="420"/>
-        <w:rPr>
-          <w:lang w:eastAsia="zh-Hans"/>
-        </w:rPr>
-      </w:pPr>
-      <w:r>
-        <w:rPr>
-          <w:rFonts w:hint="eastAsia"/>
-          <w:lang w:eastAsia="zh-Hans"/>
-        </w:rPr>
-        <w:t>superiver mode: 超级模式，或者SVC模式，大部分Linux内核执行代码处于该模式下。</w:t>
-      </w:r>
-    </w:p>
-    <w:p>
-      <w:pPr>
-        <w:pStyle w:val="78"/>
-        <w:ind w:left="420"/>
-        <w:rPr>
-          <w:lang w:eastAsia="zh-Hans"/>
-        </w:rPr>
-      </w:pPr>
-      <w:r>
-        <w:rPr>
-          <w:rFonts w:hint="eastAsia"/>
-          <w:lang w:eastAsia="zh-Hans"/>
-        </w:rPr>
-        <w:t>IRQ mode: 中断模式，触发中断后，处理器进入的模式。</w:t>
-      </w:r>
-    </w:p>
-    <w:p>
-      <w:pPr>
-        <w:pStyle w:val="3"/>
-        <w:ind w:firstLine="420"/>
-        <w:rPr>
-          <w:lang w:eastAsia="zh-Hans"/>
-        </w:rPr>
-      </w:pPr>
-      <w:r>
-        <w:rPr>
-          <w:rFonts w:hint="eastAsia"/>
-          <w:lang w:eastAsia="zh-Hans"/>
-        </w:rPr>
-        <w:t>参考上面中断表格，还包含Abort mode来处理上面提到的Data Abort和prefetch Abort异常。下面以在用户进程执行下的IRQ中断来演示大部分中断的执行流程。</w:t>
-      </w:r>
-    </w:p>
-    <w:p>
-      <w:pPr>
-        <w:pStyle w:val="78"/>
-        <w:numPr>
-          <w:ilvl w:val="0"/>
           <w:numId w:val="50"/>
         </w:numPr>
         <w:ind w:firstLineChars="0"/>
@@ -31320,7 +31381,7 @@
           <w:rFonts w:hint="eastAsia"/>
           <w:lang w:eastAsia="zh-Hans"/>
         </w:rPr>
-        <w:t>和上面的单片机的流程类似，当有外部触发信号到达，并且所有中断相关的使能都打开的情况下，中断控制器GIC就会根据配置好的硬件信息，将IRQ(或FIQ)的中断触发信息告知指定的Core。</w:t>
+        <w:t>user mode:用户模式，用户空间AP执行所处于的模式。</w:t>
       </w:r>
     </w:p>
     <w:p>
@@ -31336,7 +31397,7 @@
           <w:rFonts w:hint="eastAsia"/>
           <w:lang w:eastAsia="zh-Hans"/>
         </w:rPr>
-        <w:t>处理器感知到该信号后到达时，对于进行irq模式前的系统状态值如cpsr寄存器值，PC指针进行保存(分别保存到SPSR和LR寄存器中)</w:t>
+        <w:t>superiver mode: 超级模式，或者SVC模式，大部分Linux内核执行代码处于该模式下。</w:t>
       </w:r>
     </w:p>
     <w:p>
@@ -31352,13 +31413,13 @@
           <w:rFonts w:hint="eastAsia"/>
           <w:lang w:eastAsia="zh-Hans"/>
         </w:rPr>
-        <w:t>置位相应的中断状态标志位</w:t>
-      </w:r>
-    </w:p>
-    <w:p>
-      <w:pPr>
-        <w:pStyle w:val="78"/>
-        <w:ind w:left="420"/>
+        <w:t>IRQ mode: 中断模式，触发中断后，处理器进入的模式。</w:t>
+      </w:r>
+    </w:p>
+    <w:p>
+      <w:pPr>
+        <w:pStyle w:val="3"/>
+        <w:ind w:firstLine="420"/>
         <w:rPr>
           <w:lang w:eastAsia="zh-Hans"/>
         </w:rPr>
@@ -31368,39 +31429,7 @@
           <w:rFonts w:hint="eastAsia"/>
           <w:lang w:eastAsia="zh-Hans"/>
         </w:rPr>
-        <w:t>根据上面的表格计算中断向量的入口位置，将PC设置为该值并跳转，</w:t>
-      </w:r>
-    </w:p>
-    <w:p>
-      <w:pPr>
-        <w:pStyle w:val="3"/>
-        <w:ind w:firstLine="420"/>
-        <w:rPr>
-          <w:lang w:eastAsia="zh-Hans"/>
-        </w:rPr>
-      </w:pPr>
-      <w:r>
-        <w:rPr>
-          <w:rFonts w:hint="eastAsia"/>
-          <w:lang w:eastAsia="zh-Hans"/>
-        </w:rPr>
-        <w:t>总结下来，在中断发生时，内核的硬件处理包含置位中断信息，保存中断前关键状态，进入IRQ模式，然后在跳转到中断向量的入口，后续就由软件接口进行后续处理。</w:t>
-      </w:r>
-    </w:p>
-    <w:p>
-      <w:pPr>
-        <w:pStyle w:val="3"/>
-        <w:ind w:firstLine="420"/>
-        <w:rPr>
-          <w:lang w:eastAsia="zh-Hans"/>
-        </w:rPr>
-      </w:pPr>
-      <w:r>
-        <w:rPr>
-          <w:rFonts w:hint="eastAsia"/>
-          <w:lang w:eastAsia="zh-Hans"/>
-        </w:rPr>
-        <w:t>对于软件部分的处理，则包含irq模式，svc/usr模式处理和应用代码处理。</w:t>
+        <w:t>参考上面中断表格，还包含Abort mode来处理上面提到的Data Abort和prefetch Abort异常。下面以在用户进程执行下的IRQ中断来演示大部分中断的执行流程。</w:t>
       </w:r>
     </w:p>
     <w:p>
@@ -31409,6 +31438,106 @@
         <w:numPr>
           <w:ilvl w:val="0"/>
           <w:numId w:val="51"/>
+        </w:numPr>
+        <w:ind w:firstLineChars="0"/>
+        <w:rPr>
+          <w:lang w:eastAsia="zh-Hans"/>
+        </w:rPr>
+      </w:pPr>
+      <w:r>
+        <w:rPr>
+          <w:rFonts w:hint="eastAsia"/>
+          <w:lang w:eastAsia="zh-Hans"/>
+        </w:rPr>
+        <w:t>和上面的单片机的流程类似，当有外部触发信号到达，并且所有中断相关的使能都打开的情况下，中断控制器GIC就会根据配置好的硬件信息，将IRQ(或FIQ)的中断触发信息告知指定的Core。</w:t>
+      </w:r>
+    </w:p>
+    <w:p>
+      <w:pPr>
+        <w:pStyle w:val="78"/>
+        <w:ind w:left="420"/>
+        <w:rPr>
+          <w:lang w:eastAsia="zh-Hans"/>
+        </w:rPr>
+      </w:pPr>
+      <w:r>
+        <w:rPr>
+          <w:rFonts w:hint="eastAsia"/>
+          <w:lang w:eastAsia="zh-Hans"/>
+        </w:rPr>
+        <w:t>处理器感知到该信号后到达时，对于进行irq模式前的系统状态值如cpsr寄存器值，PC指针进行保存(分别保存到SPSR和LR寄存器中)</w:t>
+      </w:r>
+    </w:p>
+    <w:p>
+      <w:pPr>
+        <w:pStyle w:val="78"/>
+        <w:ind w:left="420"/>
+        <w:rPr>
+          <w:lang w:eastAsia="zh-Hans"/>
+        </w:rPr>
+      </w:pPr>
+      <w:r>
+        <w:rPr>
+          <w:rFonts w:hint="eastAsia"/>
+          <w:lang w:eastAsia="zh-Hans"/>
+        </w:rPr>
+        <w:t>置位相应的中断状态标志位</w:t>
+      </w:r>
+    </w:p>
+    <w:p>
+      <w:pPr>
+        <w:pStyle w:val="78"/>
+        <w:ind w:left="420"/>
+        <w:rPr>
+          <w:lang w:eastAsia="zh-Hans"/>
+        </w:rPr>
+      </w:pPr>
+      <w:r>
+        <w:rPr>
+          <w:rFonts w:hint="eastAsia"/>
+          <w:lang w:eastAsia="zh-Hans"/>
+        </w:rPr>
+        <w:t>根据上面的表格计算中断向量的入口位置，将PC设置为该值并跳转，</w:t>
+      </w:r>
+    </w:p>
+    <w:p>
+      <w:pPr>
+        <w:pStyle w:val="3"/>
+        <w:ind w:firstLine="420"/>
+        <w:rPr>
+          <w:lang w:eastAsia="zh-Hans"/>
+        </w:rPr>
+      </w:pPr>
+      <w:r>
+        <w:rPr>
+          <w:rFonts w:hint="eastAsia"/>
+          <w:lang w:eastAsia="zh-Hans"/>
+        </w:rPr>
+        <w:t>总结下来，在中断发生时，内核的硬件处理包含置位中断信息，保存中断前关键状态，进入IRQ模式，然后在跳转到中断向量的入口，后续就由软件接口进行后续处理。</w:t>
+      </w:r>
+    </w:p>
+    <w:p>
+      <w:pPr>
+        <w:pStyle w:val="3"/>
+        <w:ind w:firstLine="420"/>
+        <w:rPr>
+          <w:lang w:eastAsia="zh-Hans"/>
+        </w:rPr>
+      </w:pPr>
+      <w:r>
+        <w:rPr>
+          <w:rFonts w:hint="eastAsia"/>
+          <w:lang w:eastAsia="zh-Hans"/>
+        </w:rPr>
+        <w:t>对于软件部分的处理，则包含irq模式，svc/usr模式处理和应用代码处理。</w:t>
+      </w:r>
+    </w:p>
+    <w:p>
+      <w:pPr>
+        <w:pStyle w:val="78"/>
+        <w:numPr>
+          <w:ilvl w:val="0"/>
+          <w:numId w:val="52"/>
         </w:numPr>
         <w:ind w:firstLineChars="0"/>
         <w:rPr>
@@ -33943,7 +34072,7 @@
         <w:pStyle w:val="78"/>
         <w:numPr>
           <w:ilvl w:val="0"/>
-          <w:numId w:val="52"/>
+          <w:numId w:val="53"/>
         </w:numPr>
         <w:ind w:firstLineChars="0"/>
       </w:pPr>
@@ -34051,118 +34180,6 @@
           <w:rFonts w:hint="eastAsia"/>
         </w:rPr>
         <w:t>，IC工程师在开发中是可以数字仿真的，但耗时间十分长，如果有应用逻辑参与的测试，以及外部触发条件，组合逻辑，一般都是通过提供FPGA的固件来由嵌入式工程师测试，这里说下我总结的测试数字模块功能性的主要选项:</w:t>
-      </w:r>
-    </w:p>
-    <w:p>
-      <w:pPr>
-        <w:pStyle w:val="3"/>
-        <w:numPr>
-          <w:ilvl w:val="0"/>
-          <w:numId w:val="53"/>
-        </w:numPr>
-        <w:ind w:firstLine="420"/>
-      </w:pPr>
-      <w:r>
-        <w:rPr>
-          <w:rFonts w:hint="eastAsia"/>
-        </w:rPr>
-        <w:t>模块的寄存器复位值，读/写, 时钟使能/复位对寄存器影响</w:t>
-      </w:r>
-    </w:p>
-    <w:p>
-      <w:pPr>
-        <w:pStyle w:val="3"/>
-        <w:numPr>
-          <w:ilvl w:val="0"/>
-          <w:numId w:val="53"/>
-        </w:numPr>
-        <w:ind w:firstLine="420"/>
-      </w:pPr>
-      <w:r>
-        <w:rPr>
-          <w:rFonts w:hint="eastAsia"/>
-        </w:rPr>
-        <w:t>中断功能触发，标志位置位/清零</w:t>
-      </w:r>
-    </w:p>
-    <w:p>
-      <w:pPr>
-        <w:pStyle w:val="3"/>
-        <w:numPr>
-          <w:ilvl w:val="0"/>
-          <w:numId w:val="53"/>
-        </w:numPr>
-        <w:ind w:firstLine="420"/>
-      </w:pPr>
-      <w:r>
-        <w:rPr>
-          <w:rFonts w:hint="eastAsia"/>
-        </w:rPr>
-        <w:t>单模块的功能性测试，这个就具体模块具体分析，如UART就要测试不同波特率，数据位，停止位的组合，有可能还支持不同引脚的映射，这里组合就更多了，一般都是实现循环逻辑，通过上位机命令切换配置，然后重复测试。对于Timer，就是定义不同的模式，看看触发时间精度，当然一般配合外部I/O在示波器上进行检查。</w:t>
-      </w:r>
-    </w:p>
-    <w:p>
-      <w:pPr>
-        <w:pStyle w:val="3"/>
-        <w:numPr>
-          <w:ilvl w:val="0"/>
-          <w:numId w:val="53"/>
-        </w:numPr>
-        <w:ind w:firstLine="420"/>
-      </w:pPr>
-      <w:r>
-        <w:rPr>
-          <w:rFonts w:hint="eastAsia"/>
-        </w:rPr>
-        <w:t>在比较后期阶段，往往还会添加不同模块组合功能测试，如配合DMA，低功耗，不同执行空间在应用环境下。</w:t>
-      </w:r>
-    </w:p>
-    <w:p>
-      <w:pPr>
-        <w:pStyle w:val="3"/>
-        <w:ind w:firstLine="420" w:firstLineChars="0"/>
-      </w:pPr>
-      <w:r>
-        <w:rPr>
-          <w:rFonts w:hint="eastAsia"/>
-        </w:rPr>
-        <w:t>这个阶段也是整个芯片过程中嵌入式工作最繁琐，也是最重要的阶段，</w:t>
-      </w:r>
-    </w:p>
-    <w:p>
-      <w:pPr>
-        <w:pStyle w:val="3"/>
-        <w:ind w:firstLine="420" w:firstLineChars="0"/>
-      </w:pPr>
-      <w:r>
-        <w:rPr>
-          <w:rFonts w:hint="eastAsia"/>
-        </w:rPr>
-        <w:t>一是要查缺补漏，把芯片功能相关的尽可能覆盖全，当然，此阶段随着对模块的功能深入了解，对于准备阶段的需求也要有同步的更新纠错，有可能需求和设计不合理，虽然满足要求，但后期应用过于复杂，也有需求余量过于狭窄，后期对于可靠性带来风险，查缺补漏是整个设计阶段都要时刻警惕的问题。</w:t>
-      </w:r>
-    </w:p>
-    <w:p>
-      <w:pPr>
-        <w:pStyle w:val="3"/>
-        <w:ind w:firstLine="420" w:firstLineChars="0"/>
-      </w:pPr>
-      <w:r>
-        <w:rPr>
-          <w:rFonts w:hint="eastAsia"/>
-        </w:rPr>
-        <w:t>二是只要测试出问题了，就需要配合IC设计分析原因和解决，解决完成后至少还要完整一轮测试(对于A的修改有可能影响B，甚至有笔误改错了都有)，因为这步骤基本循环很多轮，我一般遇到问题, 解决完成后，之前不重测，等此轮循环跑完后，在覆盖一轮测试，直到执行没问题。芯片整个研发流程，嵌入式的工作是芯片成品质量和后期应用的基石，很难保证没有错误，但尽可能的覆盖十分重要，不然后期会带来很多麻烦。</w:t>
-      </w:r>
-    </w:p>
-    <w:p>
-      <w:pPr>
-        <w:pStyle w:val="3"/>
-        <w:ind w:firstLine="420" w:firstLineChars="0"/>
-      </w:pPr>
-      <w:r>
-        <w:rPr>
-          <w:rFonts w:hint="eastAsia"/>
-        </w:rPr>
-        <w:t>流片阶段 -- 在流片阶段，一般3个月以上空档期，这段时间主要的工作分为三类</w:t>
       </w:r>
     </w:p>
     <w:p>
@@ -34172,13 +34189,13 @@
           <w:ilvl w:val="0"/>
           <w:numId w:val="54"/>
         </w:numPr>
-        <w:ind w:firstLine="420" w:firstLineChars="0"/>
-      </w:pPr>
-      <w:r>
-        <w:rPr>
-          <w:rFonts w:hint="eastAsia"/>
-        </w:rPr>
-        <w:t>驱动库开发和完善，类似于ST的HAL和LL库等(我参与的两个都是单片机项目），一般在研发阶段，我都习惯按照驱动库的接口来实现测试代码(当然有一部分只能寄存器访问, 驱动库只是芯片功能的一部分), 那么在这个阶段就基本补充下缺少的接口，完善下错误检查等，相对轻松些，二阶段工作量大一些，但也避免了重复劳动。</w:t>
+        <w:ind w:firstLine="420"/>
+      </w:pPr>
+      <w:r>
+        <w:rPr>
+          <w:rFonts w:hint="eastAsia"/>
+        </w:rPr>
+        <w:t>模块的寄存器复位值，读/写, 时钟使能/复位对寄存器影响</w:t>
       </w:r>
     </w:p>
     <w:p>
@@ -34188,13 +34205,13 @@
           <w:ilvl w:val="0"/>
           <w:numId w:val="54"/>
         </w:numPr>
-        <w:ind w:firstLine="420" w:firstLineChars="0"/>
-      </w:pPr>
-      <w:r>
-        <w:rPr>
-          <w:rFonts w:hint="eastAsia"/>
-        </w:rPr>
-        <w:t>芯片参考手册， 之前我说过，在研发阶段，IC工程师会根据芯片需求文档，进行模块设计文档的实现，这一步就要把模块分章节组合起来，同时删减设计实现细节，修改为应用相关的配置和操作说明，最后就是成品的芯片参考手册。</w:t>
+        <w:ind w:firstLine="420"/>
+      </w:pPr>
+      <w:r>
+        <w:rPr>
+          <w:rFonts w:hint="eastAsia"/>
+        </w:rPr>
+        <w:t>中断功能触发，标志位置位/清零</w:t>
       </w:r>
     </w:p>
     <w:p>
@@ -34203,6 +34220,118 @@
         <w:numPr>
           <w:ilvl w:val="0"/>
           <w:numId w:val="54"/>
+        </w:numPr>
+        <w:ind w:firstLine="420"/>
+      </w:pPr>
+      <w:r>
+        <w:rPr>
+          <w:rFonts w:hint="eastAsia"/>
+        </w:rPr>
+        <w:t>单模块的功能性测试，这个就具体模块具体分析，如UART就要测试不同波特率，数据位，停止位的组合，有可能还支持不同引脚的映射，这里组合就更多了，一般都是实现循环逻辑，通过上位机命令切换配置，然后重复测试。对于Timer，就是定义不同的模式，看看触发时间精度，当然一般配合外部I/O在示波器上进行检查。</w:t>
+      </w:r>
+    </w:p>
+    <w:p>
+      <w:pPr>
+        <w:pStyle w:val="3"/>
+        <w:numPr>
+          <w:ilvl w:val="0"/>
+          <w:numId w:val="54"/>
+        </w:numPr>
+        <w:ind w:firstLine="420"/>
+      </w:pPr>
+      <w:r>
+        <w:rPr>
+          <w:rFonts w:hint="eastAsia"/>
+        </w:rPr>
+        <w:t>在比较后期阶段，往往还会添加不同模块组合功能测试，如配合DMA，低功耗，不同执行空间在应用环境下。</w:t>
+      </w:r>
+    </w:p>
+    <w:p>
+      <w:pPr>
+        <w:pStyle w:val="3"/>
+        <w:ind w:firstLine="420" w:firstLineChars="0"/>
+      </w:pPr>
+      <w:r>
+        <w:rPr>
+          <w:rFonts w:hint="eastAsia"/>
+        </w:rPr>
+        <w:t>这个阶段也是整个芯片过程中嵌入式工作最繁琐，也是最重要的阶段，</w:t>
+      </w:r>
+    </w:p>
+    <w:p>
+      <w:pPr>
+        <w:pStyle w:val="3"/>
+        <w:ind w:firstLine="420" w:firstLineChars="0"/>
+      </w:pPr>
+      <w:r>
+        <w:rPr>
+          <w:rFonts w:hint="eastAsia"/>
+        </w:rPr>
+        <w:t>一是要查缺补漏，把芯片功能相关的尽可能覆盖全，当然，此阶段随着对模块的功能深入了解，对于准备阶段的需求也要有同步的更新纠错，有可能需求和设计不合理，虽然满足要求，但后期应用过于复杂，也有需求余量过于狭窄，后期对于可靠性带来风险，查缺补漏是整个设计阶段都要时刻警惕的问题。</w:t>
+      </w:r>
+    </w:p>
+    <w:p>
+      <w:pPr>
+        <w:pStyle w:val="3"/>
+        <w:ind w:firstLine="420" w:firstLineChars="0"/>
+      </w:pPr>
+      <w:r>
+        <w:rPr>
+          <w:rFonts w:hint="eastAsia"/>
+        </w:rPr>
+        <w:t>二是只要测试出问题了，就需要配合IC设计分析原因和解决，解决完成后至少还要完整一轮测试(对于A的修改有可能影响B，甚至有笔误改错了都有)，因为这步骤基本循环很多轮，我一般遇到问题, 解决完成后，之前不重测，等此轮循环跑完后，在覆盖一轮测试，直到执行没问题。芯片整个研发流程，嵌入式的工作是芯片成品质量和后期应用的基石，很难保证没有错误，但尽可能的覆盖十分重要，不然后期会带来很多麻烦。</w:t>
+      </w:r>
+    </w:p>
+    <w:p>
+      <w:pPr>
+        <w:pStyle w:val="3"/>
+        <w:ind w:firstLine="420" w:firstLineChars="0"/>
+      </w:pPr>
+      <w:r>
+        <w:rPr>
+          <w:rFonts w:hint="eastAsia"/>
+        </w:rPr>
+        <w:t>流片阶段 -- 在流片阶段，一般3个月以上空档期，这段时间主要的工作分为三类</w:t>
+      </w:r>
+    </w:p>
+    <w:p>
+      <w:pPr>
+        <w:pStyle w:val="3"/>
+        <w:numPr>
+          <w:ilvl w:val="0"/>
+          <w:numId w:val="55"/>
+        </w:numPr>
+        <w:ind w:firstLine="420" w:firstLineChars="0"/>
+      </w:pPr>
+      <w:r>
+        <w:rPr>
+          <w:rFonts w:hint="eastAsia"/>
+        </w:rPr>
+        <w:t>驱动库开发和完善，类似于ST的HAL和LL库等(我参与的两个都是单片机项目），一般在研发阶段，我都习惯按照驱动库的接口来实现测试代码(当然有一部分只能寄存器访问, 驱动库只是芯片功能的一部分), 那么在这个阶段就基本补充下缺少的接口，完善下错误检查等，相对轻松些，二阶段工作量大一些，但也避免了重复劳动。</w:t>
+      </w:r>
+    </w:p>
+    <w:p>
+      <w:pPr>
+        <w:pStyle w:val="3"/>
+        <w:numPr>
+          <w:ilvl w:val="0"/>
+          <w:numId w:val="55"/>
+        </w:numPr>
+        <w:ind w:firstLine="420" w:firstLineChars="0"/>
+      </w:pPr>
+      <w:r>
+        <w:rPr>
+          <w:rFonts w:hint="eastAsia"/>
+        </w:rPr>
+        <w:t>芯片参考手册， 之前我说过，在研发阶段，IC工程师会根据芯片需求文档，进行模块设计文档的实现，这一步就要把模块分章节组合起来，同时删减设计实现细节，修改为应用相关的配置和操作说明，最后就是成品的芯片参考手册。</w:t>
+      </w:r>
+    </w:p>
+    <w:p>
+      <w:pPr>
+        <w:pStyle w:val="3"/>
+        <w:numPr>
+          <w:ilvl w:val="0"/>
+          <w:numId w:val="55"/>
         </w:numPr>
         <w:ind w:firstLine="420" w:firstLineChars="0"/>
       </w:pPr>
@@ -35867,6 +35996,22 @@
     </w:lvl>
   </w:abstractNum>
   <w:abstractNum w:abstractNumId="16">
+    <w:nsid w:val="5DBC62C2"/>
+    <w:multiLevelType w:val="singleLevel"/>
+    <w:tmpl w:val="5DBC62C2"/>
+    <w:lvl w:ilvl="0" w:tentative="0">
+      <w:start w:val="1"/>
+      <w:numFmt w:val="decimal"/>
+      <w:lvlText w:val="%1."/>
+      <w:lvlJc w:val="left"/>
+      <w:pPr>
+        <w:tabs>
+          <w:tab w:val="left" w:pos="312"/>
+        </w:tabs>
+      </w:pPr>
+    </w:lvl>
+  </w:abstractNum>
+  <w:abstractNum w:abstractNumId="17">
     <w:nsid w:val="646422E6"/>
     <w:multiLevelType w:val="multilevel"/>
     <w:tmpl w:val="646422E6"/>
@@ -35980,7 +36125,7 @@
       </w:rPr>
     </w:lvl>
   </w:abstractNum>
-  <w:abstractNum w:abstractNumId="17">
+  <w:abstractNum w:abstractNumId="18">
     <w:nsid w:val="6E6903DE"/>
     <w:multiLevelType w:val="multilevel"/>
     <w:tmpl w:val="6E6903DE"/>
@@ -36084,7 +36229,7 @@
       </w:pPr>
     </w:lvl>
   </w:abstractNum>
-  <w:abstractNum w:abstractNumId="18">
+  <w:abstractNum w:abstractNumId="19">
     <w:nsid w:val="72D17C98"/>
     <w:multiLevelType w:val="multilevel"/>
     <w:tmpl w:val="72D17C98"/>
@@ -36198,7 +36343,7 @@
       </w:rPr>
     </w:lvl>
   </w:abstractNum>
-  <w:abstractNum w:abstractNumId="19">
+  <w:abstractNum w:abstractNumId="20">
     <w:nsid w:val="76A276FC"/>
     <w:multiLevelType w:val="multilevel"/>
     <w:tmpl w:val="76A276FC"/>
@@ -36312,7 +36457,7 @@
       </w:rPr>
     </w:lvl>
   </w:abstractNum>
-  <w:abstractNum w:abstractNumId="20">
+  <w:abstractNum w:abstractNumId="21">
     <w:nsid w:val="7E7C2674"/>
     <w:multiLevelType w:val="multilevel"/>
     <w:tmpl w:val="7E7C2674"/>
@@ -36417,10 +36562,10 @@
     <w:abstractNumId w:val="3"/>
   </w:num>
   <w:num w:numId="6">
-    <w:abstractNumId w:val="18"/>
+    <w:abstractNumId w:val="19"/>
   </w:num>
   <w:num w:numId="7">
-    <w:abstractNumId w:val="19"/>
+    <w:abstractNumId w:val="20"/>
   </w:num>
   <w:num w:numId="8">
     <w:abstractNumId w:val="1"/>
@@ -36429,7 +36574,7 @@
     <w:abstractNumId w:val="6"/>
   </w:num>
   <w:num w:numId="10">
-    <w:abstractNumId w:val="16"/>
+    <w:abstractNumId w:val="17"/>
   </w:num>
   <w:num w:numId="11">
     <w:abstractNumId w:val="14"/>
@@ -36453,16 +36598,13 @@
     <w:abstractNumId w:val="4"/>
   </w:num>
   <w:num w:numId="18">
-    <w:abstractNumId w:val="17"/>
+    <w:abstractNumId w:val="18"/>
   </w:num>
   <w:num w:numId="19">
-    <w:abstractNumId w:val="20"/>
+    <w:abstractNumId w:val="21"/>
   </w:num>
   <w:num w:numId="20">
-    <w:abstractNumId w:val="8"/>
-    <w:lvlOverride w:ilvl="0">
-      <w:startOverride w:val="1"/>
-    </w:lvlOverride>
+    <w:abstractNumId w:val="16"/>
   </w:num>
   <w:num w:numId="21">
     <w:abstractNumId w:val="8"/>
@@ -36657,9 +36799,15 @@
     </w:lvlOverride>
   </w:num>
   <w:num w:numId="53">
+    <w:abstractNumId w:val="8"/>
+    <w:lvlOverride w:ilvl="0">
+      <w:startOverride w:val="1"/>
+    </w:lvlOverride>
+  </w:num>
+  <w:num w:numId="54">
     <w:abstractNumId w:val="15"/>
   </w:num>
-  <w:num w:numId="54">
+  <w:num w:numId="55">
     <w:abstractNumId w:val="9"/>
   </w:num>
 </w:numbering>

</xml_diff>

<commit_message>
[MCB] update for support mobile, html update.
</commit_message>
<xml_diff>
--- a/document/跟我一起学嵌入式Linux.docx
+++ b/document/跟我一起学嵌入式Linux.docx
@@ -4499,8 +4499,6 @@
         <w:t>硬件说明</w:t>
       </w:r>
       <w:bookmarkEnd w:id="4"/>
-      <w:bookmarkStart w:id="81" w:name="_GoBack"/>
-      <w:bookmarkEnd w:id="81"/>
     </w:p>
     <w:p>
       <w:pPr>
@@ -9589,6 +9587,7 @@
         <w:adjustRightInd w:val="0"/>
         <w:snapToGrid w:val="0"/>
       </w:pPr>
+      <w:bookmarkStart w:id="81" w:name="_GoBack"/>
       <w:r>
         <w:t>make</w:t>
       </w:r>
@@ -9607,6 +9606,7 @@
         </w:rPr>
         <w:t>mx6ull_14x14_evk_emmc_defconfig</w:t>
       </w:r>
+      <w:bookmarkEnd w:id="81"/>
     </w:p>
     <w:p>
       <w:pPr>
@@ -10802,6 +10802,47 @@
     <w:p>
       <w:pPr>
         <w:pStyle w:val="3"/>
+        <w:rPr>
+          <w:rFonts w:hint="eastAsia"/>
+          <w:lang w:val="en-US" w:eastAsia="zh-CN"/>
+        </w:rPr>
+      </w:pPr>
+      <w:r>
+        <w:rPr>
+          <w:rFonts w:hint="eastAsia"/>
+          <w:lang w:val="en-US" w:eastAsia="zh-CN"/>
+        </w:rPr>
+        <w:t>工作模式:1,3,6,7高</w:t>
+      </w:r>
+    </w:p>
+    <w:p>
+      <w:pPr>
+        <w:pStyle w:val="3"/>
+        <w:rPr>
+          <w:rFonts w:hint="default"/>
+          <w:lang w:val="en-US" w:eastAsia="zh-CN"/>
+        </w:rPr>
+      </w:pPr>
+      <w:r>
+        <w:rPr>
+          <w:rFonts w:hint="eastAsia"/>
+          <w:lang w:val="en-US" w:eastAsia="zh-CN"/>
+        </w:rPr>
+        <w:t>下载模式:2高</w:t>
+      </w:r>
+    </w:p>
+    <w:p>
+      <w:pPr>
+        <w:pStyle w:val="3"/>
+        <w:rPr>
+          <w:rFonts w:hint="default"/>
+          <w:lang w:val="en-US" w:eastAsia="zh-CN"/>
+        </w:rPr>
+      </w:pPr>
+    </w:p>
+    <w:p>
+      <w:pPr>
+        <w:pStyle w:val="3"/>
         <w:ind w:firstLine="420"/>
       </w:pPr>
       <w:r>
@@ -12131,6 +12172,17 @@
         <w:pStyle w:val="60"/>
       </w:pPr>
       <w:r>
+        <w:rPr>
+          <w:rFonts w:hint="eastAsia"/>
+        </w:rPr>
+        <w:t>dd if=/tmp/u-boot.imx of=/dev/mmcblk1boot0 bs=1024 seek=1 conv=fsync</w:t>
+      </w:r>
+    </w:p>
+    <w:p>
+      <w:pPr>
+        <w:pStyle w:val="60"/>
+      </w:pPr>
+      <w:r>
         <w:t xml:space="preserve">echo </w:t>
       </w:r>
       <w:r>
@@ -30597,6 +30649,14 @@
         <w:gridCol w:w="2345"/>
       </w:tblGrid>
       <w:tr>
+        <w:tblPrEx>
+          <w:tblCellMar>
+            <w:top w:w="15" w:type="dxa"/>
+            <w:left w:w="15" w:type="dxa"/>
+            <w:bottom w:w="15" w:type="dxa"/>
+            <w:right w:w="15" w:type="dxa"/>
+          </w:tblCellMar>
+        </w:tblPrEx>
         <w:trPr>
           <w:tblCellSpacing w:w="15" w:type="dxa"/>
         </w:trPr>

</xml_diff>

<commit_message>
update for document and structure.
</commit_message>
<xml_diff>
--- a/document/跟我一起学嵌入式Linux.docx
+++ b/document/跟我一起学嵌入式Linux.docx
@@ -7420,10 +7420,10 @@
         </w:rPr>
         <w:lastRenderedPageBreak/>
         <w:drawing>
-          <wp:inline distT="0" distB="0" distL="0" distR="0" wp14:anchorId="5F23B024" wp14:editId="7AEDB707">
-            <wp:extent cx="6120130" cy="4585335"/>
+          <wp:inline distT="0" distB="0" distL="0" distR="0" wp14:anchorId="39442C57" wp14:editId="3E6714D7">
+            <wp:extent cx="6120130" cy="4521835"/>
             <wp:effectExtent l="0" t="0" r="0" b="0"/>
-            <wp:docPr id="41" name="Picture 41"/>
+            <wp:docPr id="42" name="Picture 42"/>
             <wp:cNvGraphicFramePr>
               <a:graphicFrameLocks xmlns:a="http://schemas.openxmlformats.org/drawingml/2006/main" noChangeAspect="1"/>
             </wp:cNvGraphicFramePr>
@@ -7443,7 +7443,7 @@
                   <pic:spPr>
                     <a:xfrm>
                       <a:off x="0" y="0"/>
-                      <a:ext cx="6120130" cy="4585335"/>
+                      <a:ext cx="6120130" cy="4521835"/>
                     </a:xfrm>
                     <a:prstGeom prst="rect">
                       <a:avLst/>
@@ -7501,16 +7501,8 @@
         <w:rPr>
           <w:rFonts w:hint="eastAsia"/>
         </w:rPr>
-        <w:t>用于管理本地外设和其它设备</w:t>
-      </w:r>
-    </w:p>
-    <w:p>
-      <w:pPr>
-        <w:numPr>
-          <w:ilvl w:val="0"/>
-          <w:numId w:val="20"/>
-        </w:numPr>
-      </w:pPr>
+        <w:t>处理涉及数据交互的功能，主要由</w:t>
+      </w:r>
       <w:r>
         <w:rPr>
           <w:rFonts w:hint="eastAsia"/>
@@ -7521,19 +7513,7 @@
         <w:rPr>
           <w:rFonts w:hint="eastAsia"/>
         </w:rPr>
-        <w:t>通讯模块负责协调界面，</w:t>
-      </w:r>
-      <w:r>
-        <w:rPr>
-          <w:rFonts w:hint="eastAsia"/>
-        </w:rPr>
-        <w:t>node</w:t>
-      </w:r>
-      <w:r>
-        <w:rPr>
-          <w:rFonts w:hint="eastAsia"/>
-        </w:rPr>
-        <w:t>服务器和内部</w:t>
+        <w:t>通讯模块，本机外设</w:t>
       </w:r>
     </w:p>
     <w:p>
@@ -8031,7 +8011,6 @@
               <w:rPr>
                 <w:rFonts w:hint="eastAsia"/>
               </w:rPr>
-              <w:lastRenderedPageBreak/>
               <w:t>串口</w:t>
             </w:r>
           </w:p>
@@ -8138,6 +8117,7 @@
               <w:rPr>
                 <w:rFonts w:hint="eastAsia"/>
               </w:rPr>
+              <w:lastRenderedPageBreak/>
               <w:t>网口</w:t>
             </w:r>
           </w:p>
@@ -8726,7 +8706,6 @@
         <w:rPr>
           <w:rFonts w:hint="eastAsia"/>
         </w:rPr>
-        <w:lastRenderedPageBreak/>
         <w:t>参考资料</w:t>
       </w:r>
       <w:bookmarkEnd w:id="9"/>
@@ -8800,6 +8779,7 @@
         <w:rPr>
           <w:rFonts w:hint="eastAsia"/>
         </w:rPr>
+        <w:lastRenderedPageBreak/>
         <w:t>必选接口</w:t>
       </w:r>
       <w:bookmarkEnd w:id="10"/>
@@ -9365,39 +9345,39 @@
         <w:pStyle w:val="a5"/>
       </w:pPr>
       <w:r>
+        <w:t>static int __init hello_init(void)</w:t>
+      </w:r>
+    </w:p>
+    <w:p>
+      <w:pPr>
+        <w:pStyle w:val="a5"/>
+      </w:pPr>
+      <w:r>
+        <w:t>{</w:t>
+      </w:r>
+    </w:p>
+    <w:p>
+      <w:pPr>
+        <w:pStyle w:val="a5"/>
+      </w:pPr>
+      <w:r>
+        <w:t xml:space="preserve">        int dat = 3; //int dat = add_integar(5, 6);</w:t>
+      </w:r>
+    </w:p>
+    <w:p>
+      <w:pPr>
+        <w:pStyle w:val="a5"/>
+      </w:pPr>
+      <w:r>
+        <w:t xml:space="preserve">        printk(KERN_WARNING "hello world enter, %s, %d\n", buf, dat);</w:t>
+      </w:r>
+    </w:p>
+    <w:p>
+      <w:pPr>
+        <w:pStyle w:val="a5"/>
+      </w:pPr>
+      <w:r>
         <w:lastRenderedPageBreak/>
-        <w:t>static int __init hello_init(void)</w:t>
-      </w:r>
-    </w:p>
-    <w:p>
-      <w:pPr>
-        <w:pStyle w:val="a5"/>
-      </w:pPr>
-      <w:r>
-        <w:t>{</w:t>
-      </w:r>
-    </w:p>
-    <w:p>
-      <w:pPr>
-        <w:pStyle w:val="a5"/>
-      </w:pPr>
-      <w:r>
-        <w:t xml:space="preserve">        int dat = 3; //int dat = add_integar(5, 6);</w:t>
-      </w:r>
-    </w:p>
-    <w:p>
-      <w:pPr>
-        <w:pStyle w:val="a5"/>
-      </w:pPr>
-      <w:r>
-        <w:t xml:space="preserve">        printk(KERN_WARNING "hello world enter, %s, %d\n", buf, dat);</w:t>
-      </w:r>
-    </w:p>
-    <w:p>
-      <w:pPr>
-        <w:pStyle w:val="a5"/>
-      </w:pPr>
-      <w:r>
         <w:t xml:space="preserve">        return 0;</w:t>
       </w:r>
     </w:p>
@@ -9877,27 +9857,27 @@
         <w:rPr>
           <w:rFonts w:hint="eastAsia"/>
         </w:rPr>
+        <w:t>之后执行指令</w:t>
+      </w:r>
+      <w:r>
+        <w:rPr>
+          <w:rFonts w:hint="eastAsia"/>
+        </w:rPr>
+        <w:t>modinfo hello.ko</w:t>
+      </w:r>
+      <w:r>
+        <w:rPr>
+          <w:rFonts w:hint="eastAsia"/>
+        </w:rPr>
+        <w:t>即可查看当前的模块信息。</w:t>
+      </w:r>
+    </w:p>
+    <w:p>
+      <w:pPr>
+        <w:pStyle w:val="a4"/>
+      </w:pPr>
+      <w:r>
         <w:lastRenderedPageBreak/>
-        <w:t>之后执行指令</w:t>
-      </w:r>
-      <w:r>
-        <w:rPr>
-          <w:rFonts w:hint="eastAsia"/>
-        </w:rPr>
-        <w:t>modinfo hello.ko</w:t>
-      </w:r>
-      <w:r>
-        <w:rPr>
-          <w:rFonts w:hint="eastAsia"/>
-        </w:rPr>
-        <w:t>即可查看当前的模块信息。</w:t>
-      </w:r>
-    </w:p>
-    <w:p>
-      <w:pPr>
-        <w:pStyle w:val="a4"/>
-      </w:pPr>
-      <w:r>
         <w:t xml:space="preserve"> </w:t>
       </w:r>
       <w:r>
@@ -10359,15 +10339,15 @@
         <w:pStyle w:val="a5"/>
       </w:pPr>
       <w:r>
+        <w:t>}</w:t>
+      </w:r>
+    </w:p>
+    <w:p>
+      <w:pPr>
+        <w:pStyle w:val="a5"/>
+      </w:pPr>
+      <w:r>
         <w:lastRenderedPageBreak/>
-        <w:t>}</w:t>
-      </w:r>
-    </w:p>
-    <w:p>
-      <w:pPr>
-        <w:pStyle w:val="a5"/>
-      </w:pPr>
-      <w:r>
         <w:t>EXPORT_SYMBOL(add_integar);</w:t>
       </w:r>
     </w:p>
@@ -10930,7 +10910,6 @@
         <w:pStyle w:val="a5"/>
       </w:pPr>
       <w:r>
-        <w:lastRenderedPageBreak/>
         <w:t>[ 9091.025360] hello: Unknown symbol add_integar (err -22)</w:t>
       </w:r>
     </w:p>
@@ -38793,7 +38772,7 @@
           <v:shape id="_x0000_i1025" type="#_x0000_t75" style="width:218.3pt;height:135.8pt" o:ole="">
             <v:imagedata r:id="rId54" o:title=""/>
           </v:shape>
-          <o:OLEObject Type="Embed" ProgID="Visio.Drawing.11" ShapeID="_x0000_i1025" DrawAspect="Content" ObjectID="_1741697231" r:id="rId55"/>
+          <o:OLEObject Type="Embed" ProgID="Visio.Drawing.11" ShapeID="_x0000_i1025" DrawAspect="Content" ObjectID="_1741700729" r:id="rId55"/>
         </w:object>
       </w:r>
     </w:p>

</xml_diff>

<commit_message>
delete udp server feature.
</commit_message>
<xml_diff>
--- a/document/跟我一起学嵌入式Linux.docx
+++ b/document/跟我一起学嵌入式Linux.docx
@@ -7232,8 +7232,93 @@
         <w:rPr>
           <w:rFonts w:hint="eastAsia"/>
         </w:rPr>
-        <w:t>，软件，云端服务等部分的开发，最后经过系统验证后量产交付。根据应用框架，整个设计又可以根据功能的组件的差异，分解为具体的模块任务，最后组合起来，再测试给，就实现了完整的应用。</w:t>
-      </w:r>
+        <w:t>，软件，云端服务等部分的开发，最后经过系统验证后量产交付。根据应用框架，整个设计又可以根据功能的组件的差异，分解为具体的模块任务，最后组合起来，再测试给，就实现了完整的应用。对于本文档希望实现的项目，因为时间和本人能力的限制，将不是具体的产品，而是主要展示应用技术的支持多硬件和多设备，用于验证所学并积累经验的带本地和云端控制的嵌入式平台，将涉及</w:t>
+      </w:r>
+      <w:r>
+        <w:rPr>
+          <w:rFonts w:hint="eastAsia"/>
+        </w:rPr>
+        <w:t>Linux</w:t>
+      </w:r>
+      <w:r>
+        <w:rPr>
+          <w:rFonts w:hint="eastAsia"/>
+        </w:rPr>
+        <w:t>，</w:t>
+      </w:r>
+      <w:r>
+        <w:rPr>
+          <w:rFonts w:hint="eastAsia"/>
+        </w:rPr>
+        <w:t>uboot, linux</w:t>
+      </w:r>
+      <w:r>
+        <w:rPr>
+          <w:rFonts w:hint="eastAsia"/>
+        </w:rPr>
+        <w:t>驱动，应用层</w:t>
+      </w:r>
+      <w:r>
+        <w:rPr>
+          <w:rFonts w:hint="eastAsia"/>
+        </w:rPr>
+        <w:t>C++</w:t>
+      </w:r>
+      <w:r>
+        <w:rPr>
+          <w:rFonts w:hint="eastAsia"/>
+        </w:rPr>
+        <w:t>开发，</w:t>
+      </w:r>
+      <w:r>
+        <w:rPr>
+          <w:rFonts w:hint="eastAsia"/>
+        </w:rPr>
+        <w:t>QT</w:t>
+      </w:r>
+      <w:r>
+        <w:rPr>
+          <w:rFonts w:hint="eastAsia"/>
+        </w:rPr>
+        <w:t>界面开发</w:t>
+      </w:r>
+      <w:r>
+        <w:rPr>
+          <w:rFonts w:hint="eastAsia"/>
+        </w:rPr>
+        <w:t>，</w:t>
+      </w:r>
+      <w:r>
+        <w:rPr>
+          <w:rFonts w:hint="eastAsia"/>
+        </w:rPr>
+        <w:t>node</w:t>
+      </w:r>
+      <w:r>
+        <w:rPr>
+          <w:rFonts w:hint="eastAsia"/>
+        </w:rPr>
+        <w:t>服务器和网页开发</w:t>
+      </w:r>
+      <w:r>
+        <w:rPr>
+          <w:rFonts w:hint="eastAsia"/>
+        </w:rPr>
+        <w:t>等。</w:t>
+      </w:r>
+    </w:p>
+    <w:p>
+      <w:pPr>
+        <w:pStyle w:val="Heading2"/>
+      </w:pPr>
+      <w:bookmarkStart w:id="3" w:name="_Toc131082561"/>
+      <w:r>
+        <w:rPr>
+          <w:rFonts w:hint="eastAsia"/>
+        </w:rPr>
+        <w:t>系统架构</w:t>
+      </w:r>
+      <w:bookmarkEnd w:id="3"/>
     </w:p>
     <w:p>
       <w:pPr>
@@ -7244,103 +7329,6 @@
         <w:rPr>
           <w:rFonts w:hint="eastAsia"/>
         </w:rPr>
-        <w:t>对于本文档希望实现的项目，因为时间和本人能力的限制，将不是具体的产品，而是主要展示应用技术的支持多硬件和多设备，用于验证所学并积累经验的带本地和云端控制的嵌入式平台，将涉及</w:t>
-      </w:r>
-      <w:r>
-        <w:rPr>
-          <w:rFonts w:hint="eastAsia"/>
-        </w:rPr>
-        <w:t>Linux</w:t>
-      </w:r>
-      <w:r>
-        <w:rPr>
-          <w:rFonts w:hint="eastAsia"/>
-        </w:rPr>
-        <w:t>，</w:t>
-      </w:r>
-      <w:r>
-        <w:rPr>
-          <w:rFonts w:hint="eastAsia"/>
-        </w:rPr>
-        <w:t>uboot, linux</w:t>
-      </w:r>
-      <w:r>
-        <w:rPr>
-          <w:rFonts w:hint="eastAsia"/>
-        </w:rPr>
-        <w:t>驱动，应用层</w:t>
-      </w:r>
-      <w:r>
-        <w:rPr>
-          <w:rFonts w:hint="eastAsia"/>
-        </w:rPr>
-        <w:t>C++</w:t>
-      </w:r>
-      <w:r>
-        <w:rPr>
-          <w:rFonts w:hint="eastAsia"/>
-        </w:rPr>
-        <w:t>开发，</w:t>
-      </w:r>
-      <w:r>
-        <w:rPr>
-          <w:rFonts w:hint="eastAsia"/>
-        </w:rPr>
-        <w:t>QT</w:t>
-      </w:r>
-      <w:r>
-        <w:rPr>
-          <w:rFonts w:hint="eastAsia"/>
-        </w:rPr>
-        <w:t>界面开发</w:t>
-      </w:r>
-      <w:r>
-        <w:rPr>
-          <w:rFonts w:hint="eastAsia"/>
-        </w:rPr>
-        <w:t>，</w:t>
-      </w:r>
-      <w:r>
-        <w:rPr>
-          <w:rFonts w:hint="eastAsia"/>
-        </w:rPr>
-        <w:t>node</w:t>
-      </w:r>
-      <w:r>
-        <w:rPr>
-          <w:rFonts w:hint="eastAsia"/>
-        </w:rPr>
-        <w:t>服务器和网页开发</w:t>
-      </w:r>
-      <w:r>
-        <w:rPr>
-          <w:rFonts w:hint="eastAsia"/>
-        </w:rPr>
-        <w:t>等。</w:t>
-      </w:r>
-    </w:p>
-    <w:p>
-      <w:pPr>
-        <w:pStyle w:val="Heading2"/>
-      </w:pPr>
-      <w:bookmarkStart w:id="3" w:name="_Toc131082561"/>
-      <w:r>
-        <w:rPr>
-          <w:rFonts w:hint="eastAsia"/>
-        </w:rPr>
-        <w:t>系统架构</w:t>
-      </w:r>
-      <w:bookmarkEnd w:id="3"/>
-    </w:p>
-    <w:p>
-      <w:pPr>
-        <w:pStyle w:val="BodyTextFirstIndent2"/>
-        <w:ind w:firstLine="420"/>
-      </w:pPr>
-      <w:r>
-        <w:rPr>
-          <w:rFonts w:hint="eastAsia"/>
-        </w:rPr>
         <w:t>如何将项目分解成具体的任务分配当然是重要的知识，这部分的完成是需要对市场需求，</w:t>
       </w:r>
       <w:r>
@@ -7406,24 +7394,17 @@
     </w:p>
     <w:p>
       <w:pPr>
-        <w:pStyle w:val="BodyTextFirstIndent2"/>
-        <w:ind w:firstLine="420"/>
-      </w:pPr>
-    </w:p>
-    <w:p>
-      <w:pPr>
         <w:pStyle w:val="a4"/>
       </w:pPr>
       <w:r>
         <w:rPr>
           <w:noProof/>
         </w:rPr>
-        <w:lastRenderedPageBreak/>
         <w:drawing>
-          <wp:inline distT="0" distB="0" distL="0" distR="0" wp14:anchorId="39442C57" wp14:editId="3E6714D7">
-            <wp:extent cx="6120130" cy="4521835"/>
+          <wp:inline distT="0" distB="0" distL="0" distR="0" wp14:anchorId="5911678A" wp14:editId="0209144C">
+            <wp:extent cx="4989742" cy="3490955"/>
             <wp:effectExtent l="0" t="0" r="0" b="0"/>
-            <wp:docPr id="42" name="Picture 42"/>
+            <wp:docPr id="41" name="Picture 41"/>
             <wp:cNvGraphicFramePr>
               <a:graphicFrameLocks xmlns:a="http://schemas.openxmlformats.org/drawingml/2006/main" noChangeAspect="1"/>
             </wp:cNvGraphicFramePr>
@@ -7443,7 +7424,7 @@
                   <pic:spPr>
                     <a:xfrm>
                       <a:off x="0" y="0"/>
-                      <a:ext cx="6120130" cy="4521835"/>
+                      <a:ext cx="5028143" cy="3517821"/>
                     </a:xfrm>
                     <a:prstGeom prst="rect">
                       <a:avLst/>
@@ -7461,6 +7442,7 @@
         <w:rPr>
           <w:rFonts w:hint="eastAsia"/>
         </w:rPr>
+        <w:lastRenderedPageBreak/>
         <w:t>基于这个模型，可以进一步拆分具体的工作。</w:t>
       </w:r>
     </w:p>
@@ -7513,9 +7495,263 @@
         <w:rPr>
           <w:rFonts w:hint="eastAsia"/>
         </w:rPr>
-        <w:t>通讯模块，本机外设</w:t>
-      </w:r>
-    </w:p>
+        <w:t>通讯模块</w:t>
+      </w:r>
+      <w:r>
+        <w:rPr>
+          <w:rFonts w:hint="eastAsia"/>
+        </w:rPr>
+        <w:t>、本地外设管理模块和内部数据处理模块，具体功能说明如下</w:t>
+      </w:r>
+      <w:r>
+        <w:rPr>
+          <w:rFonts w:hint="eastAsia"/>
+        </w:rPr>
+        <w:t>:</w:t>
+      </w:r>
+    </w:p>
+    <w:tbl>
+      <w:tblPr>
+        <w:tblStyle w:val="a6"/>
+        <w:tblW w:w="7547" w:type="dxa"/>
+        <w:tblLayout w:type="fixed"/>
+        <w:tblLook w:val="04A0" w:firstRow="1" w:lastRow="0" w:firstColumn="1" w:lastColumn="0" w:noHBand="0" w:noVBand="1"/>
+      </w:tblPr>
+      <w:tblGrid>
+        <w:gridCol w:w="2861"/>
+        <w:gridCol w:w="4686"/>
+      </w:tblGrid>
+      <w:tr>
+        <w:trPr>
+          <w:cnfStyle w:val="100000000000" w:firstRow="1" w:lastRow="0" w:firstColumn="0" w:lastColumn="0" w:oddVBand="0" w:evenVBand="0" w:oddHBand="0" w:evenHBand="0" w:firstRowFirstColumn="0" w:firstRowLastColumn="0" w:lastRowFirstColumn="0" w:lastRowLastColumn="0"/>
+        </w:trPr>
+        <w:tc>
+          <w:tcPr>
+            <w:tcW w:w="2861" w:type="dxa"/>
+          </w:tcPr>
+          <w:p>
+            <w:pPr>
+              <w:pStyle w:val="a3"/>
+              <w:ind w:firstLine="420"/>
+              <w:jc w:val="both"/>
+            </w:pPr>
+            <w:r>
+              <w:tab/>
+            </w:r>
+            <w:r>
+              <w:rPr>
+                <w:rFonts w:hint="eastAsia"/>
+              </w:rPr>
+              <w:t>模块名称</w:t>
+            </w:r>
+          </w:p>
+        </w:tc>
+        <w:tc>
+          <w:tcPr>
+            <w:tcW w:w="4686" w:type="dxa"/>
+            <w:tcBorders>
+              <w:right w:val="single" w:sz="4" w:space="0" w:color="auto"/>
+            </w:tcBorders>
+          </w:tcPr>
+          <w:p>
+            <w:pPr>
+              <w:pStyle w:val="a3"/>
+              <w:ind w:firstLine="420"/>
+              <w:jc w:val="both"/>
+            </w:pPr>
+            <w:r>
+              <w:rPr>
+                <w:rFonts w:hint="eastAsia"/>
+              </w:rPr>
+              <w:t>功能说明</w:t>
+            </w:r>
+          </w:p>
+        </w:tc>
+      </w:tr>
+      <w:tr>
+        <w:trPr>
+          <w:trHeight w:val="290"/>
+        </w:trPr>
+        <w:tc>
+          <w:tcPr>
+            <w:tcW w:w="2861" w:type="dxa"/>
+            <w:tcBorders>
+              <w:top w:val="single" w:sz="4" w:space="0" w:color="000000"/>
+              <w:left w:val="single" w:sz="12" w:space="0" w:color="000000"/>
+              <w:bottom w:val="single" w:sz="4" w:space="0" w:color="000000"/>
+              <w:right w:val="single" w:sz="4" w:space="0" w:color="000000"/>
+            </w:tcBorders>
+          </w:tcPr>
+          <w:p>
+            <w:pPr>
+              <w:pStyle w:val="a3"/>
+              <w:ind w:firstLine="420"/>
+              <w:jc w:val="both"/>
+            </w:pPr>
+            <w:r>
+              <w:rPr>
+                <w:rFonts w:hint="eastAsia"/>
+              </w:rPr>
+              <w:t>Internal</w:t>
+            </w:r>
+            <w:r>
+              <w:rPr>
+                <w:rFonts w:hint="eastAsia"/>
+              </w:rPr>
+              <w:t>通讯模块</w:t>
+            </w:r>
+          </w:p>
+        </w:tc>
+        <w:tc>
+          <w:tcPr>
+            <w:tcW w:w="4686" w:type="dxa"/>
+            <w:tcBorders>
+              <w:top w:val="single" w:sz="4" w:space="0" w:color="000000"/>
+              <w:left w:val="single" w:sz="4" w:space="0" w:color="000000"/>
+              <w:bottom w:val="single" w:sz="4" w:space="0" w:color="000000"/>
+              <w:right w:val="single" w:sz="4" w:space="0" w:color="000000"/>
+            </w:tcBorders>
+          </w:tcPr>
+          <w:p>
+            <w:pPr>
+              <w:pStyle w:val="a3"/>
+              <w:jc w:val="both"/>
+            </w:pPr>
+            <w:r>
+              <w:rPr>
+                <w:rFonts w:hint="eastAsia"/>
+              </w:rPr>
+              <w:t>负责和</w:t>
+            </w:r>
+            <w:r>
+              <w:rPr>
+                <w:rFonts w:hint="eastAsia"/>
+              </w:rPr>
+              <w:t>QT</w:t>
+            </w:r>
+            <w:r>
+              <w:rPr>
+                <w:rFonts w:hint="eastAsia"/>
+              </w:rPr>
+              <w:t>进程，</w:t>
+            </w:r>
+            <w:r>
+              <w:rPr>
+                <w:rFonts w:hint="eastAsia"/>
+              </w:rPr>
+              <w:t>node</w:t>
+            </w:r>
+            <w:r>
+              <w:rPr>
+                <w:rFonts w:hint="eastAsia"/>
+              </w:rPr>
+              <w:t>进程的交互，进行数据的交互处理</w:t>
+            </w:r>
+          </w:p>
+        </w:tc>
+      </w:tr>
+      <w:tr>
+        <w:tc>
+          <w:tcPr>
+            <w:tcW w:w="2861" w:type="dxa"/>
+            <w:tcBorders>
+              <w:top w:val="single" w:sz="4" w:space="0" w:color="000000"/>
+              <w:left w:val="single" w:sz="12" w:space="0" w:color="000000"/>
+              <w:bottom w:val="single" w:sz="4" w:space="0" w:color="000000"/>
+              <w:right w:val="single" w:sz="4" w:space="0" w:color="000000"/>
+            </w:tcBorders>
+          </w:tcPr>
+          <w:p>
+            <w:pPr>
+              <w:pStyle w:val="a3"/>
+              <w:ind w:firstLine="420"/>
+              <w:jc w:val="both"/>
+            </w:pPr>
+            <w:r>
+              <w:rPr>
+                <w:rFonts w:hint="eastAsia"/>
+              </w:rPr>
+              <w:t>外设管理模块</w:t>
+            </w:r>
+          </w:p>
+        </w:tc>
+        <w:tc>
+          <w:tcPr>
+            <w:tcW w:w="4686" w:type="dxa"/>
+            <w:tcBorders>
+              <w:top w:val="single" w:sz="4" w:space="0" w:color="000000"/>
+              <w:left w:val="single" w:sz="4" w:space="0" w:color="000000"/>
+              <w:bottom w:val="single" w:sz="4" w:space="0" w:color="000000"/>
+              <w:right w:val="single" w:sz="4" w:space="0" w:color="000000"/>
+            </w:tcBorders>
+          </w:tcPr>
+          <w:p>
+            <w:pPr>
+              <w:pStyle w:val="a3"/>
+              <w:jc w:val="both"/>
+              <w:rPr>
+                <w:rFonts w:hint="eastAsia"/>
+              </w:rPr>
+            </w:pPr>
+            <w:r>
+              <w:rPr>
+                <w:rFonts w:hint="eastAsia"/>
+              </w:rPr>
+              <w:t>管理硬件外设，读取硬件模块数据，并提供接口访问外部接口。</w:t>
+            </w:r>
+          </w:p>
+        </w:tc>
+      </w:tr>
+      <w:tr>
+        <w:tc>
+          <w:tcPr>
+            <w:tcW w:w="2861" w:type="dxa"/>
+            <w:tcBorders>
+              <w:top w:val="single" w:sz="4" w:space="0" w:color="000000"/>
+              <w:left w:val="single" w:sz="12" w:space="0" w:color="000000"/>
+              <w:bottom w:val="single" w:sz="4" w:space="0" w:color="000000"/>
+              <w:right w:val="single" w:sz="4" w:space="0" w:color="000000"/>
+            </w:tcBorders>
+          </w:tcPr>
+          <w:p>
+            <w:pPr>
+              <w:pStyle w:val="a3"/>
+              <w:ind w:firstLine="420"/>
+              <w:jc w:val="both"/>
+            </w:pPr>
+            <w:r>
+              <w:rPr>
+                <w:rFonts w:hint="eastAsia"/>
+              </w:rPr>
+              <w:t>数据管理模块</w:t>
+            </w:r>
+          </w:p>
+        </w:tc>
+        <w:tc>
+          <w:tcPr>
+            <w:tcW w:w="4686" w:type="dxa"/>
+            <w:tcBorders>
+              <w:top w:val="single" w:sz="4" w:space="0" w:color="000000"/>
+              <w:left w:val="single" w:sz="4" w:space="0" w:color="000000"/>
+              <w:bottom w:val="single" w:sz="4" w:space="0" w:color="000000"/>
+              <w:right w:val="single" w:sz="4" w:space="0" w:color="000000"/>
+            </w:tcBorders>
+          </w:tcPr>
+          <w:p>
+            <w:pPr>
+              <w:pStyle w:val="a3"/>
+              <w:jc w:val="both"/>
+            </w:pPr>
+            <w:r>
+              <w:rPr>
+                <w:rFonts w:hint="eastAsia"/>
+              </w:rPr>
+              <w:t>管理和其它设备通讯的接口</w:t>
+            </w:r>
+          </w:p>
+        </w:tc>
+      </w:tr>
+    </w:tbl>
     <w:p>
       <w:pPr>
         <w:numPr>
@@ -7527,7 +7763,22 @@
         <w:rPr>
           <w:rFonts w:hint="eastAsia"/>
         </w:rPr>
-        <w:t>界面管理，基于</w:t>
+        <w:t>界面管理</w:t>
+      </w:r>
+      <w:r>
+        <w:rPr>
+          <w:rFonts w:hint="eastAsia"/>
+        </w:rPr>
+        <w:t>(</w:t>
+      </w:r>
+      <w:r>
+        <w:t>QT)</w:t>
+      </w:r>
+      <w:r>
+        <w:rPr>
+          <w:rFonts w:hint="eastAsia"/>
+        </w:rPr>
+        <w:t>，基于</w:t>
       </w:r>
       <w:r>
         <w:rPr>
@@ -7551,7 +7802,13 @@
         <w:rPr>
           <w:rFonts w:hint="eastAsia"/>
         </w:rPr>
-        <w:t>用于支持本地的界面管理。</w:t>
+        <w:t>可以显示设备状态，并支持触摸控制硬件操作</w:t>
+      </w:r>
+      <w:r>
+        <w:rPr>
+          <w:rFonts w:hint="eastAsia"/>
+        </w:rPr>
+        <w:t>。</w:t>
       </w:r>
     </w:p>
     <w:p>
@@ -7609,6 +7866,12 @@
         </w:rPr>
         <w:t>服务器</w:t>
       </w:r>
+      <w:r>
+        <w:rPr>
+          <w:rFonts w:hint="eastAsia"/>
+        </w:rPr>
+        <w:t>，提供远程访问显示设备状态和远程控制功能。</w:t>
+      </w:r>
     </w:p>
     <w:p>
       <w:pPr>
@@ -7621,7 +7884,86 @@
         <w:rPr>
           <w:rFonts w:hint="eastAsia"/>
         </w:rPr>
-        <w:t>扩展的外部管理模块，用于管理多个外部设备</w:t>
+        <w:t>驱动接口，访问底层硬件的接口，提供</w:t>
+      </w:r>
+      <w:r>
+        <w:rPr>
+          <w:rFonts w:hint="eastAsia"/>
+        </w:rPr>
+        <w:t>read</w:t>
+      </w:r>
+      <w:r>
+        <w:rPr>
+          <w:rFonts w:hint="eastAsia"/>
+        </w:rPr>
+        <w:t>，</w:t>
+      </w:r>
+      <w:r>
+        <w:rPr>
+          <w:rFonts w:hint="eastAsia"/>
+        </w:rPr>
+        <w:t>write</w:t>
+      </w:r>
+      <w:r>
+        <w:rPr>
+          <w:rFonts w:hint="eastAsia"/>
+        </w:rPr>
+        <w:t>接口封装控制底层硬件</w:t>
+      </w:r>
+    </w:p>
+    <w:p>
+      <w:pPr>
+        <w:numPr>
+          <w:ilvl w:val="0"/>
+          <w:numId w:val="20"/>
+        </w:numPr>
+      </w:pPr>
+      <w:r>
+        <w:rPr>
+          <w:rFonts w:hint="eastAsia"/>
+        </w:rPr>
+        <w:t>C/</w:t>
+      </w:r>
+      <w:r>
+        <w:t>S</w:t>
+      </w:r>
+      <w:r>
+        <w:rPr>
+          <w:rFonts w:hint="eastAsia"/>
+        </w:rPr>
+        <w:t>客户端，基于</w:t>
+      </w:r>
+      <w:r>
+        <w:rPr>
+          <w:rFonts w:hint="eastAsia"/>
+        </w:rPr>
+        <w:t>TCP</w:t>
+      </w:r>
+      <w:r>
+        <w:rPr>
+          <w:rFonts w:hint="eastAsia"/>
+        </w:rPr>
+        <w:t>或串口实现的客户端，</w:t>
+      </w:r>
+      <w:r>
+        <w:rPr>
+          <w:rFonts w:hint="eastAsia"/>
+        </w:rPr>
+        <w:t>支持远程访问</w:t>
+      </w:r>
+    </w:p>
+    <w:p>
+      <w:pPr>
+        <w:numPr>
+          <w:ilvl w:val="0"/>
+          <w:numId w:val="20"/>
+        </w:numPr>
+      </w:pPr>
+      <w:r>
+        <w:rPr>
+          <w:rFonts w:hint="eastAsia"/>
+        </w:rPr>
+        <w:t>外部管理模块，提供访问外部设备的功能。</w:t>
       </w:r>
     </w:p>
     <w:p>
@@ -7875,14 +8217,25 @@
           <w:p>
             <w:pPr>
               <w:pStyle w:val="a3"/>
-              <w:ind w:firstLineChars="300" w:firstLine="540"/>
               <w:jc w:val="both"/>
             </w:pPr>
             <w:r>
+              <w:t xml:space="preserve">     </w:t>
+            </w:r>
+            <w:r>
               <w:rPr>
                 <w:rFonts w:hint="eastAsia"/>
               </w:rPr>
               <w:t>GPIO</w:t>
+            </w:r>
+            <w:r>
+              <w:t>-</w:t>
+            </w:r>
+            <w:r>
+              <w:rPr>
+                <w:rFonts w:hint="eastAsia"/>
+              </w:rPr>
+              <w:t>INPUT</w:t>
             </w:r>
           </w:p>
         </w:tc>
@@ -8117,7 +8470,6 @@
               <w:rPr>
                 <w:rFonts w:hint="eastAsia"/>
               </w:rPr>
-              <w:lastRenderedPageBreak/>
               <w:t>网口</w:t>
             </w:r>
           </w:p>
@@ -8337,6 +8689,7 @@
         <w:rPr>
           <w:rFonts w:hint="eastAsia"/>
         </w:rPr>
+        <w:lastRenderedPageBreak/>
         <w:t>功能说明</w:t>
       </w:r>
       <w:bookmarkEnd w:id="6"/>
@@ -8779,7 +9132,6 @@
         <w:rPr>
           <w:rFonts w:hint="eastAsia"/>
         </w:rPr>
-        <w:lastRenderedPageBreak/>
         <w:t>必选接口</w:t>
       </w:r>
       <w:bookmarkEnd w:id="10"/>
@@ -8882,6 +9234,7 @@
         <w:rPr>
           <w:rFonts w:hint="eastAsia"/>
         </w:rPr>
+        <w:lastRenderedPageBreak/>
         <w:t>可选接口</w:t>
       </w:r>
       <w:bookmarkEnd w:id="11"/>
@@ -9377,7 +9730,6 @@
         <w:pStyle w:val="a5"/>
       </w:pPr>
       <w:r>
-        <w:lastRenderedPageBreak/>
         <w:t xml:space="preserve">        return 0;</w:t>
       </w:r>
     </w:p>
@@ -9565,6 +9917,7 @@
         <w:rPr>
           <w:rFonts w:hint="eastAsia"/>
         </w:rPr>
+        <w:lastRenderedPageBreak/>
         <w:t xml:space="preserve">MODULE_LICENSE("GPL v2");                     </w:t>
       </w:r>
       <w:r>
@@ -9877,7 +10230,6 @@
         <w:pStyle w:val="a4"/>
       </w:pPr>
       <w:r>
-        <w:lastRenderedPageBreak/>
         <w:t xml:space="preserve"> </w:t>
       </w:r>
       <w:r>
@@ -10102,6 +10454,7 @@
         <w:rPr>
           <w:rFonts w:hint="eastAsia"/>
         </w:rPr>
+        <w:lastRenderedPageBreak/>
         <w:t>在编译环境下修改</w:t>
       </w:r>
       <w:r>
@@ -10347,7 +10700,6 @@
         <w:pStyle w:val="a5"/>
       </w:pPr>
       <w:r>
-        <w:lastRenderedPageBreak/>
         <w:t>EXPORT_SYMBOL(add_integar);</w:t>
       </w:r>
     </w:p>
@@ -10502,6 +10854,7 @@
         <w:pStyle w:val="a4"/>
       </w:pPr>
       <w:r>
+        <w:lastRenderedPageBreak/>
         <w:t xml:space="preserve"> </w:t>
       </w:r>
       <w:r>
@@ -38769,10 +39122,10 @@
             <v:path o:extrusionok="f" gradientshapeok="t" o:connecttype="rect"/>
             <o:lock v:ext="edit" aspectratio="t"/>
           </v:shapetype>
-          <v:shape id="_x0000_i1025" type="#_x0000_t75" style="width:218.3pt;height:135.8pt" o:ole="">
+          <v:shape id="_x0000_i1025" type="#_x0000_t75" style="width:218.5pt;height:136pt" o:ole="">
             <v:imagedata r:id="rId54" o:title=""/>
           </v:shape>
-          <o:OLEObject Type="Embed" ProgID="Visio.Drawing.11" ShapeID="_x0000_i1025" DrawAspect="Content" ObjectID="_1741700729" r:id="rId55"/>
+          <o:OLEObject Type="Embed" ProgID="Visio.Drawing.11" ShapeID="_x0000_i1025" DrawAspect="Content" ObjectID="_1741763991" r:id="rId55"/>
         </w:object>
       </w:r>
     </w:p>

</xml_diff>

<commit_message>
[manage]update for note and TCP protocol.
</commit_message>
<xml_diff>
--- a/document/跟我一起学嵌入式Linux.docx
+++ b/document/跟我一起学嵌入式Linux.docx
@@ -39,7 +39,25 @@
         <w:rPr>
           <w:rFonts w:hint="eastAsia"/>
         </w:rPr>
-        <w:t>年正式入行以来，因为工作需求参与过交换机，停车场管理系统，指纹芯片，电源管理协议芯片以及医疗设备的开发，有基于裸机循环的前后台系统，有基于</w:t>
+        <w:t>年正式入行以来，因为工作需求参与过交换机，停车场管理系统，指纹芯片</w:t>
+      </w:r>
+      <w:r>
+        <w:rPr>
+          <w:rFonts w:hint="eastAsia"/>
+        </w:rPr>
+        <w:t>/</w:t>
+      </w:r>
+      <w:r>
+        <w:rPr>
+          <w:rFonts w:hint="eastAsia"/>
+        </w:rPr>
+        <w:t>指纹锁</w:t>
+      </w:r>
+      <w:r>
+        <w:rPr>
+          <w:rFonts w:hint="eastAsia"/>
+        </w:rPr>
+        <w:t>，电源管理协议芯片以及医疗设备的开发，有基于裸机循环的前后台系统，有基于</w:t>
       </w:r>
       <w:r>
         <w:rPr>
@@ -126,21 +144,328 @@
         <w:rPr>
           <w:rFonts w:hint="eastAsia"/>
         </w:rPr>
-        <w:t>的掌握学习是很复杂的过程，从最基础的</w:t>
-      </w:r>
-      <w:r>
-        <w:rPr>
-          <w:rFonts w:hint="eastAsia"/>
-          <w:b/>
+        <w:t>的掌握学习是很复杂的过程，</w:t>
+      </w:r>
+      <w:r>
+        <w:rPr>
+          <w:rFonts w:hint="eastAsia"/>
+        </w:rPr>
+        <w:t>不过从涉及的框架的不同，包含以下四个部分</w:t>
+      </w:r>
+      <w:r>
+        <w:rPr>
+          <w:rFonts w:hint="eastAsia"/>
+        </w:rPr>
+        <w:t>:</w:t>
+      </w:r>
+    </w:p>
+    <w:p>
+      <w:pPr>
+        <w:pStyle w:val="13"/>
+      </w:pPr>
+      <w:r>
+        <w:rPr>
+          <w:rFonts w:hint="eastAsia"/>
+        </w:rPr>
+        <w:t>开发平台环境构建和应用</w:t>
+      </w:r>
+    </w:p>
+    <w:p>
+      <w:pPr>
+        <w:pStyle w:val="13"/>
+        <w:numPr>
+          <w:ilvl w:val="0"/>
+          <w:numId w:val="0"/>
+        </w:numPr>
+        <w:ind w:left="840"/>
+      </w:pPr>
+      <w:r>
+        <w:rPr>
+          <w:rFonts w:hint="eastAsia"/>
+        </w:rPr>
+        <w:t>主要包含</w:t>
+      </w:r>
+      <w:r>
+        <w:rPr>
+          <w:rFonts w:hint="eastAsia"/>
         </w:rPr>
         <w:t>Linux</w:t>
       </w:r>
       <w:r>
         <w:rPr>
           <w:rFonts w:hint="eastAsia"/>
-          <w:b/>
-        </w:rPr>
-        <w:t>安装</w:t>
+        </w:rPr>
+        <w:t>平台安装，</w:t>
+      </w:r>
+      <w:r>
+        <w:rPr>
+          <w:rFonts w:hint="eastAsia"/>
+        </w:rPr>
+        <w:t>shell</w:t>
+      </w:r>
+      <w:r>
+        <w:rPr>
+          <w:rFonts w:hint="eastAsia"/>
+        </w:rPr>
+        <w:t>指令和</w:t>
+      </w:r>
+      <w:r>
+        <w:rPr>
+          <w:rFonts w:hint="eastAsia"/>
+        </w:rPr>
+        <w:t>bash</w:t>
+      </w:r>
+      <w:r>
+        <w:rPr>
+          <w:rFonts w:hint="eastAsia"/>
+        </w:rPr>
+        <w:t>语法，交叉编译环境构建</w:t>
+      </w:r>
+      <w:r>
+        <w:t>, Makefile</w:t>
+      </w:r>
+      <w:r>
+        <w:rPr>
+          <w:rFonts w:hint="eastAsia"/>
+        </w:rPr>
+        <w:t>实现以及</w:t>
+      </w:r>
+      <w:r>
+        <w:rPr>
+          <w:rFonts w:hint="eastAsia"/>
+        </w:rPr>
+        <w:t>bazel</w:t>
+      </w:r>
+      <w:r>
+        <w:rPr>
+          <w:rFonts w:hint="eastAsia"/>
+        </w:rPr>
+        <w:t>打包工具的应用</w:t>
+      </w:r>
+    </w:p>
+    <w:p>
+      <w:pPr>
+        <w:pStyle w:val="13"/>
+      </w:pPr>
+      <w:r>
+        <w:rPr>
+          <w:rFonts w:hint="eastAsia"/>
+        </w:rPr>
+        <w:t>嵌入式</w:t>
+      </w:r>
+      <w:r>
+        <w:rPr>
+          <w:rFonts w:hint="eastAsia"/>
+        </w:rPr>
+        <w:t>Linux</w:t>
+      </w:r>
+      <w:r>
+        <w:rPr>
+          <w:rFonts w:hint="eastAsia"/>
+        </w:rPr>
+        <w:t>系统相关移植</w:t>
+      </w:r>
+    </w:p>
+    <w:p>
+      <w:pPr>
+        <w:pStyle w:val="13"/>
+        <w:numPr>
+          <w:ilvl w:val="0"/>
+          <w:numId w:val="0"/>
+        </w:numPr>
+        <w:ind w:left="840"/>
+      </w:pPr>
+      <w:r>
+        <w:rPr>
+          <w:rFonts w:hint="eastAsia"/>
+        </w:rPr>
+        <w:t>uboot</w:t>
+      </w:r>
+      <w:r>
+        <w:rPr>
+          <w:rFonts w:hint="eastAsia"/>
+        </w:rPr>
+        <w:t>裁剪，</w:t>
+      </w:r>
+      <w:r>
+        <w:rPr>
+          <w:rFonts w:hint="eastAsia"/>
+        </w:rPr>
+        <w:t>linux</w:t>
+      </w:r>
+      <w:r>
+        <w:rPr>
+          <w:rFonts w:hint="eastAsia"/>
+        </w:rPr>
+        <w:t>内核裁剪，</w:t>
+      </w:r>
+      <w:r>
+        <w:rPr>
+          <w:rFonts w:hint="eastAsia"/>
+        </w:rPr>
+        <w:t>menu</w:t>
+      </w:r>
+      <w:r>
+        <w:t xml:space="preserve"> </w:t>
+      </w:r>
+      <w:r>
+        <w:rPr>
+          <w:rFonts w:hint="eastAsia"/>
+        </w:rPr>
+        <w:t>config</w:t>
+      </w:r>
+      <w:r>
+        <w:rPr>
+          <w:rFonts w:hint="eastAsia"/>
+        </w:rPr>
+        <w:t>配置和</w:t>
+      </w:r>
+      <w:r>
+        <w:rPr>
+          <w:rFonts w:hint="eastAsia"/>
+        </w:rPr>
+        <w:t>K</w:t>
+      </w:r>
+      <w:r>
+        <w:t>c</w:t>
+      </w:r>
+      <w:r>
+        <w:rPr>
+          <w:rFonts w:hint="eastAsia"/>
+        </w:rPr>
+        <w:t>onfig</w:t>
+      </w:r>
+      <w:r>
+        <w:rPr>
+          <w:rFonts w:hint="eastAsia"/>
+        </w:rPr>
+        <w:t>语法</w:t>
+      </w:r>
+    </w:p>
+    <w:p>
+      <w:pPr>
+        <w:pStyle w:val="13"/>
+        <w:tabs>
+          <w:tab w:val="clear" w:pos="618"/>
+        </w:tabs>
+      </w:pPr>
+      <w:r>
+        <w:rPr>
+          <w:rFonts w:hint="eastAsia"/>
+        </w:rPr>
+        <w:t>嵌入式</w:t>
+      </w:r>
+      <w:r>
+        <w:rPr>
+          <w:rFonts w:hint="eastAsia"/>
+        </w:rPr>
+        <w:t>Linux</w:t>
+      </w:r>
+      <w:r>
+        <w:rPr>
+          <w:rFonts w:hint="eastAsia"/>
+        </w:rPr>
+        <w:t>驱动开发</w:t>
+      </w:r>
+    </w:p>
+    <w:p>
+      <w:pPr>
+        <w:pStyle w:val="13"/>
+        <w:numPr>
+          <w:ilvl w:val="0"/>
+          <w:numId w:val="0"/>
+        </w:numPr>
+        <w:ind w:left="840" w:hanging="420"/>
+      </w:pPr>
+      <w:r>
+        <w:tab/>
+      </w:r>
+      <w:r>
+        <w:tab/>
+      </w:r>
+      <w:r>
+        <w:rPr>
+          <w:rFonts w:hint="eastAsia"/>
+        </w:rPr>
+        <w:t>芯片应用技术，</w:t>
+      </w:r>
+      <w:r>
+        <w:rPr>
+          <w:rFonts w:hint="eastAsia"/>
+        </w:rPr>
+        <w:t>Linux</w:t>
+      </w:r>
+      <w:r>
+        <w:rPr>
+          <w:rFonts w:hint="eastAsia"/>
+        </w:rPr>
+        <w:t>驱动模块开发，设备树知识</w:t>
+      </w:r>
+    </w:p>
+    <w:p>
+      <w:pPr>
+        <w:pStyle w:val="13"/>
+        <w:tabs>
+          <w:tab w:val="clear" w:pos="618"/>
+        </w:tabs>
+      </w:pPr>
+      <w:r>
+        <w:tab/>
+      </w:r>
+      <w:r>
+        <w:rPr>
+          <w:rFonts w:hint="eastAsia"/>
+        </w:rPr>
+        <w:t>嵌入式</w:t>
+      </w:r>
+      <w:r>
+        <w:rPr>
+          <w:rFonts w:hint="eastAsia"/>
+        </w:rPr>
+        <w:t>Linux</w:t>
+      </w:r>
+      <w:r>
+        <w:rPr>
+          <w:rFonts w:hint="eastAsia"/>
+        </w:rPr>
+        <w:t>应用开发</w:t>
+      </w:r>
+    </w:p>
+    <w:p>
+      <w:pPr>
+        <w:pStyle w:val="13"/>
+        <w:numPr>
+          <w:ilvl w:val="0"/>
+          <w:numId w:val="0"/>
+        </w:numPr>
+        <w:ind w:left="840" w:hanging="420"/>
+        <w:rPr>
+          <w:rFonts w:hint="eastAsia"/>
+        </w:rPr>
+      </w:pPr>
+      <w:r>
+        <w:tab/>
+      </w:r>
+      <w:r>
+        <w:tab/>
+      </w:r>
+      <w:r>
+        <w:rPr>
+          <w:rFonts w:hint="eastAsia"/>
+        </w:rPr>
+        <w:t>Linux</w:t>
+      </w:r>
+      <w:r>
+        <w:rPr>
+          <w:rFonts w:hint="eastAsia"/>
+        </w:rPr>
+        <w:t>系统访问接口</w:t>
+      </w:r>
+      <w:r>
+        <w:rPr>
+          <w:rFonts w:hint="eastAsia"/>
+        </w:rPr>
+        <w:t>(fork</w:t>
       </w:r>
       <w:r>
         <w:rPr>
@@ -151,16 +476,17 @@
       <w:r>
         <w:rPr>
           <w:rFonts w:hint="eastAsia"/>
-          <w:b/>
-        </w:rPr>
-        <w:t>shell</w:t>
-      </w:r>
-      <w:r>
-        <w:rPr>
-          <w:rFonts w:hint="eastAsia"/>
-          <w:b/>
-        </w:rPr>
-        <w:t>指令的学习和应用</w:t>
+        </w:rPr>
+        <w:t>pthrea</w:t>
+      </w:r>
+      <w:r>
+        <w:t>d, read, write…</w:t>
+      </w:r>
+      <w:r>
+        <w:rPr>
+          <w:rFonts w:hint="eastAsia"/>
+        </w:rPr>
+        <w:t>)</w:t>
       </w:r>
       <w:r>
         <w:rPr>
@@ -171,9 +497,89 @@
       <w:r>
         <w:rPr>
           <w:rFonts w:hint="eastAsia"/>
-          <w:b/>
-        </w:rPr>
-        <w:t>交叉编译环境搭建</w:t>
+        </w:rPr>
+        <w:t xml:space="preserve"> C</w:t>
+      </w:r>
+      <w:r>
+        <w:t>/C++</w:t>
+      </w:r>
+      <w:r>
+        <w:rPr>
+          <w:rFonts w:hint="eastAsia"/>
+        </w:rPr>
+        <w:t>语法，</w:t>
+      </w:r>
+      <w:r>
+        <w:rPr>
+          <w:rFonts w:hint="eastAsia"/>
+        </w:rPr>
+        <w:t>QT</w:t>
+      </w:r>
+      <w:r>
+        <w:rPr>
+          <w:rFonts w:hint="eastAsia"/>
+        </w:rPr>
+        <w:t>界面开发，可能的其它语言环境支持和开发</w:t>
+      </w:r>
+      <w:r>
+        <w:rPr>
+          <w:rFonts w:hint="eastAsia"/>
+        </w:rPr>
+        <w:t>(</w:t>
+      </w:r>
+      <w:r>
+        <w:rPr>
+          <w:rFonts w:hint="eastAsia"/>
+        </w:rPr>
+        <w:t>如我参与过使用</w:t>
+      </w:r>
+      <w:r>
+        <w:rPr>
+          <w:rFonts w:hint="eastAsia"/>
+        </w:rPr>
+        <w:t>python</w:t>
+      </w:r>
+      <w:r>
+        <w:rPr>
+          <w:rFonts w:hint="eastAsia"/>
+        </w:rPr>
+        <w:t>或</w:t>
+      </w:r>
+      <w:r>
+        <w:rPr>
+          <w:rFonts w:hint="eastAsia"/>
+        </w:rPr>
+        <w:t>java</w:t>
+      </w:r>
+      <w:r>
+        <w:rPr>
+          <w:rFonts w:hint="eastAsia"/>
+        </w:rPr>
+        <w:t>的项目</w:t>
+      </w:r>
+      <w:r>
+        <w:rPr>
+          <w:rFonts w:hint="eastAsia"/>
+        </w:rPr>
+        <w:t>)</w:t>
+      </w:r>
+    </w:p>
+    <w:p>
+      <w:pPr>
+        <w:pStyle w:val="BodyTextFirstIndent2"/>
+        <w:ind w:firstLine="420"/>
+      </w:pPr>
+      <w:r>
+        <w:rPr>
+          <w:rFonts w:hint="eastAsia"/>
+        </w:rPr>
+        <w:t>对于一个商业极的</w:t>
+      </w:r>
+      <w:r>
+        <w:rPr>
+          <w:rFonts w:hint="eastAsia"/>
+        </w:rPr>
+        <w:t>应用</w:t>
       </w:r>
       <w:r>
         <w:rPr>
@@ -185,156 +591,13 @@
         <w:rPr>
           <w:rFonts w:hint="eastAsia"/>
         </w:rPr>
-        <w:t>C</w:t>
-      </w:r>
-      <w:r>
-        <w:t>m</w:t>
-      </w:r>
-      <w:r>
-        <w:rPr>
-          <w:rFonts w:hint="eastAsia"/>
-        </w:rPr>
-        <w:t>ake</w:t>
-      </w:r>
-      <w:r>
-        <w:rPr>
-          <w:rFonts w:hint="eastAsia"/>
-        </w:rPr>
-        <w:t>语法和</w:t>
-      </w:r>
-      <w:r>
-        <w:rPr>
-          <w:rFonts w:hint="eastAsia"/>
-        </w:rPr>
-        <w:t>Makefile</w:t>
-      </w:r>
-      <w:r>
-        <w:rPr>
-          <w:rFonts w:hint="eastAsia"/>
-        </w:rPr>
-        <w:t>编写</w:t>
-      </w:r>
-      <w:r>
-        <w:rPr>
-          <w:rFonts w:hint="eastAsia"/>
-        </w:rPr>
-        <w:t>,</w:t>
-      </w:r>
-      <w:r>
-        <w:t xml:space="preserve"> </w:t>
-      </w:r>
-      <w:r>
-        <w:rPr>
-          <w:rFonts w:hint="eastAsia"/>
-          <w:b/>
-        </w:rPr>
-        <w:t>uboot</w:t>
-      </w:r>
-      <w:r>
-        <w:rPr>
-          <w:rFonts w:hint="eastAsia"/>
-          <w:b/>
-        </w:rPr>
-        <w:t>驱动和应用开发</w:t>
-      </w:r>
-      <w:r>
-        <w:rPr>
-          <w:rFonts w:hint="eastAsia"/>
-        </w:rPr>
-        <w:t>，</w:t>
-      </w:r>
-      <w:r>
-        <w:rPr>
-          <w:rFonts w:hint="eastAsia"/>
-          <w:b/>
-        </w:rPr>
-        <w:t>Linux</w:t>
-      </w:r>
-      <w:r>
-        <w:rPr>
-          <w:rFonts w:hint="eastAsia"/>
-          <w:b/>
-        </w:rPr>
-        <w:t>内核裁剪和驱动开发</w:t>
-      </w:r>
-      <w:r>
-        <w:rPr>
-          <w:rFonts w:hint="eastAsia"/>
-        </w:rPr>
-        <w:t>，</w:t>
-      </w:r>
-      <w:r>
-        <w:rPr>
-          <w:rFonts w:hint="eastAsia"/>
-          <w:b/>
-        </w:rPr>
-        <w:t>设备树维护和修改</w:t>
-      </w:r>
-      <w:r>
-        <w:rPr>
-          <w:rFonts w:hint="eastAsia"/>
-        </w:rPr>
-        <w:t>，</w:t>
-      </w:r>
-      <w:r>
-        <w:rPr>
-          <w:rFonts w:hint="eastAsia"/>
-          <w:b/>
-        </w:rPr>
-        <w:t>Linux</w:t>
-      </w:r>
-      <w:r>
-        <w:rPr>
-          <w:rFonts w:hint="eastAsia"/>
-          <w:b/>
-        </w:rPr>
-        <w:t>系统接口访问和应用开发</w:t>
-      </w:r>
-      <w:r>
-        <w:rPr>
-          <w:rFonts w:hint="eastAsia"/>
-        </w:rPr>
-        <w:t>，</w:t>
-      </w:r>
-      <w:r>
-        <w:rPr>
-          <w:rFonts w:hint="eastAsia"/>
-          <w:b/>
-        </w:rPr>
-        <w:t>C</w:t>
-      </w:r>
-      <w:r>
-        <w:rPr>
-          <w:b/>
-        </w:rPr>
-        <w:t>/C++</w:t>
-      </w:r>
-      <w:r>
-        <w:rPr>
-          <w:rFonts w:hint="eastAsia"/>
-          <w:b/>
-        </w:rPr>
-        <w:t>项目应用和</w:t>
-      </w:r>
-      <w:r>
-        <w:rPr>
-          <w:rFonts w:hint="eastAsia"/>
-          <w:b/>
-        </w:rPr>
-        <w:t>QT</w:t>
-      </w:r>
-      <w:r>
-        <w:rPr>
-          <w:rFonts w:hint="eastAsia"/>
-          <w:b/>
-        </w:rPr>
-        <w:t>界面开发，</w:t>
-      </w:r>
-      <w:r>
-        <w:rPr>
-          <w:rFonts w:hint="eastAsia"/>
-        </w:rPr>
-        <w:t>在掌握了前面所有知识后，对于完整的产品，也只对应项目的构建部分，在</w:t>
+        <w:t>除了上述这些知识作为构建整个应用平台的执行环境外</w:t>
+      </w:r>
+      <w:r>
+        <w:rPr>
+          <w:rFonts w:hint="eastAsia"/>
+        </w:rPr>
+        <w:t>，在</w:t>
       </w:r>
       <w:r>
         <w:rPr>
@@ -346,19 +609,7 @@
         <w:rPr>
           <w:rFonts w:hint="eastAsia"/>
         </w:rPr>
-        <w:t>产品的开发过程中，</w:t>
-      </w:r>
-      <w:r>
-        <w:rPr>
-          <w:rFonts w:hint="eastAsia"/>
-        </w:rPr>
-        <w:t>因为面向行业的不同，</w:t>
-      </w:r>
-      <w:r>
-        <w:rPr>
-          <w:rFonts w:hint="eastAsia"/>
-        </w:rPr>
-        <w:t>还需要</w:t>
+        <w:t>产品的开发过程中，还需要</w:t>
       </w:r>
       <w:r>
         <w:rPr>
@@ -755,19 +1006,50 @@
         <w:rPr>
           <w:rFonts w:hint="eastAsia"/>
         </w:rPr>
-        <w:t>嵌入式</w:t>
-      </w:r>
-      <w:r>
-        <w:rPr>
-          <w:rFonts w:hint="eastAsia"/>
-        </w:rPr>
+        <w:lastRenderedPageBreak/>
         <w:t>Linux</w:t>
       </w:r>
       <w:r>
         <w:rPr>
           <w:rFonts w:hint="eastAsia"/>
         </w:rPr>
-        <w:t>的硬件说明和驱动开发</w:t>
+        <w:t>编译平台构建，</w:t>
+      </w:r>
+      <w:r>
+        <w:rPr>
+          <w:rFonts w:hint="eastAsia"/>
+        </w:rPr>
+        <w:t>shell</w:t>
+      </w:r>
+      <w:r>
+        <w:rPr>
+          <w:rFonts w:hint="eastAsia"/>
+        </w:rPr>
+        <w:t>和</w:t>
+      </w:r>
+      <w:r>
+        <w:rPr>
+          <w:rFonts w:hint="eastAsia"/>
+        </w:rPr>
+        <w:t>bash</w:t>
+      </w:r>
+      <w:r>
+        <w:rPr>
+          <w:rFonts w:hint="eastAsia"/>
+        </w:rPr>
+        <w:t>语法，</w:t>
+      </w:r>
+      <w:r>
+        <w:rPr>
+          <w:rFonts w:hint="eastAsia"/>
+        </w:rPr>
+        <w:t>Makefile</w:t>
+      </w:r>
+      <w:r>
+        <w:rPr>
+          <w:rFonts w:hint="eastAsia"/>
+        </w:rPr>
+        <w:t>说明</w:t>
       </w:r>
     </w:p>
     <w:p>
@@ -778,12 +1060,33 @@
           <w:numId w:val="56"/>
         </w:numPr>
         <w:ind w:firstLineChars="0"/>
-      </w:pPr>
-      <w:r>
-        <w:rPr>
-          <w:rFonts w:hint="eastAsia"/>
-        </w:rPr>
-        <w:t>项目框架定义和实现</w:t>
+        <w:rPr>
+          <w:rFonts w:hint="eastAsia"/>
+        </w:rPr>
+      </w:pPr>
+      <w:r>
+        <w:rPr>
+          <w:rFonts w:hint="eastAsia"/>
+        </w:rPr>
+        <w:t>硬件说明和</w:t>
+      </w:r>
+      <w:r>
+        <w:rPr>
+          <w:rFonts w:hint="eastAsia"/>
+        </w:rPr>
+        <w:t>嵌入式</w:t>
+      </w:r>
+      <w:r>
+        <w:rPr>
+          <w:rFonts w:hint="eastAsia"/>
+        </w:rPr>
+        <w:t>Linux</w:t>
+      </w:r>
+      <w:r>
+        <w:rPr>
+          <w:rFonts w:hint="eastAsia"/>
+        </w:rPr>
+        <w:t>驱动开发</w:t>
       </w:r>
     </w:p>
     <w:p>
@@ -799,19 +1102,7 @@
         <w:rPr>
           <w:rFonts w:hint="eastAsia"/>
         </w:rPr>
-        <w:t>嵌入式基于</w:t>
-      </w:r>
-      <w:r>
-        <w:rPr>
-          <w:rFonts w:hint="eastAsia"/>
-        </w:rPr>
-        <w:t>C++</w:t>
-      </w:r>
-      <w:r>
-        <w:rPr>
-          <w:rFonts w:hint="eastAsia"/>
-        </w:rPr>
-        <w:t>的应用开发</w:t>
+        <w:t>项目框架定义和实现</w:t>
       </w:r>
     </w:p>
     <w:p>
@@ -827,31 +1118,46 @@
         <w:rPr>
           <w:rFonts w:hint="eastAsia"/>
         </w:rPr>
-        <w:t>嵌入式基于</w:t>
-      </w:r>
-      <w:r>
-        <w:rPr>
-          <w:rFonts w:hint="eastAsia"/>
-        </w:rPr>
-        <w:t>QT</w:t>
-      </w:r>
-      <w:r>
-        <w:rPr>
-          <w:rFonts w:hint="eastAsia"/>
-        </w:rPr>
-        <w:t>的</w:t>
-      </w:r>
-      <w:r>
-        <w:rPr>
-          <w:rFonts w:hint="eastAsia"/>
-        </w:rPr>
-        <w:t>UI</w:t>
-      </w:r>
-      <w:r>
-        <w:rPr>
-          <w:rFonts w:hint="eastAsia"/>
-        </w:rPr>
-        <w:t>界面开发</w:t>
+        <w:t>基于</w:t>
+      </w:r>
+      <w:r>
+        <w:rPr>
+          <w:rFonts w:hint="eastAsia"/>
+        </w:rPr>
+        <w:t>C++</w:t>
+      </w:r>
+      <w:r>
+        <w:rPr>
+          <w:rFonts w:hint="eastAsia"/>
+        </w:rPr>
+        <w:t>的应用开发</w:t>
+      </w:r>
+      <w:r>
+        <w:rPr>
+          <w:rFonts w:hint="eastAsia"/>
+        </w:rPr>
+        <w:t>，扩展库的应用</w:t>
+      </w:r>
+      <w:r>
+        <w:rPr>
+          <w:rFonts w:hint="eastAsia"/>
+        </w:rPr>
+        <w:t>(</w:t>
+      </w:r>
+      <w:r>
+        <w:t>jsoncpp, asio</w:t>
+      </w:r>
+      <w:r>
+        <w:rPr>
+          <w:rFonts w:hint="eastAsia"/>
+        </w:rPr>
+        <w:t>等</w:t>
+      </w:r>
+      <w:r>
+        <w:rPr>
+          <w:rFonts w:hint="eastAsia"/>
+        </w:rPr>
+        <w:t>)</w:t>
       </w:r>
     </w:p>
     <w:p>
@@ -867,13 +1173,65 @@
         <w:rPr>
           <w:rFonts w:hint="eastAsia"/>
         </w:rPr>
+        <w:t>基于</w:t>
+      </w:r>
+      <w:r>
+        <w:rPr>
+          <w:rFonts w:hint="eastAsia"/>
+        </w:rPr>
+        <w:t>QT</w:t>
+      </w:r>
+      <w:r>
+        <w:rPr>
+          <w:rFonts w:hint="eastAsia"/>
+        </w:rPr>
+        <w:t>的</w:t>
+      </w:r>
+      <w:r>
+        <w:rPr>
+          <w:rFonts w:hint="eastAsia"/>
+        </w:rPr>
+        <w:t>UI</w:t>
+      </w:r>
+      <w:r>
+        <w:rPr>
+          <w:rFonts w:hint="eastAsia"/>
+        </w:rPr>
+        <w:t>界面开发</w:t>
+      </w:r>
+    </w:p>
+    <w:p>
+      <w:pPr>
+        <w:pStyle w:val="BodyTextFirstIndent2"/>
+        <w:numPr>
+          <w:ilvl w:val="0"/>
+          <w:numId w:val="56"/>
+        </w:numPr>
+        <w:ind w:firstLineChars="0"/>
+      </w:pPr>
+      <w:r>
+        <w:rPr>
+          <w:rFonts w:hint="eastAsia"/>
+        </w:rPr>
+        <w:t>基础</w:t>
+      </w:r>
+      <w:r>
+        <w:rPr>
+          <w:rFonts w:hint="eastAsia"/>
+        </w:rPr>
         <w:t>Web</w:t>
       </w:r>
       <w:r>
         <w:rPr>
           <w:rFonts w:hint="eastAsia"/>
         </w:rPr>
-        <w:t>服务和</w:t>
+        <w:t>前端开发</w:t>
+      </w:r>
+      <w:r>
+        <w:rPr>
+          <w:rFonts w:hint="eastAsia"/>
+        </w:rPr>
+        <w:t>和</w:t>
       </w:r>
       <w:r>
         <w:rPr>
@@ -885,7 +1243,7 @@
         <w:rPr>
           <w:rFonts w:hint="eastAsia"/>
         </w:rPr>
-        <w:t>实现</w:t>
+        <w:t>服务器开发</w:t>
       </w:r>
     </w:p>
     <w:p>
@@ -7060,7 +7418,234 @@
         <w:rPr>
           <w:rFonts w:hint="eastAsia"/>
         </w:rPr>
-        <w:t>一个涉及嵌入式应用产品从无到有的设计生产是复杂的过程，包含以下步骤：</w:t>
+        <w:t>一个涉及嵌入式应用产品从无到有的设计生产是复杂的过程，</w:t>
+      </w:r>
+      <w:r>
+        <w:rPr>
+          <w:rFonts w:hint="eastAsia"/>
+        </w:rPr>
+        <w:t>需要多类开发人员的共同配合，这里主要讲述涉及技术相关的工作，也是我比较熟悉的领域。</w:t>
+      </w:r>
+    </w:p>
+    <w:p>
+      <w:pPr>
+        <w:pStyle w:val="BodyTextFirstIndent2"/>
+        <w:numPr>
+          <w:ilvl w:val="0"/>
+          <w:numId w:val="61"/>
+        </w:numPr>
+        <w:ind w:firstLineChars="0"/>
+      </w:pPr>
+      <w:r>
+        <w:rPr>
+          <w:rFonts w:hint="eastAsia"/>
+        </w:rPr>
+        <w:t>机械结构设计</w:t>
+      </w:r>
+      <w:r>
+        <w:t xml:space="preserve">, </w:t>
+      </w:r>
+      <w:r>
+        <w:rPr>
+          <w:rFonts w:hint="eastAsia"/>
+        </w:rPr>
+        <w:t>负责产品结构和外观的构建</w:t>
+      </w:r>
+    </w:p>
+    <w:p>
+      <w:pPr>
+        <w:pStyle w:val="BodyTextFirstIndent2"/>
+        <w:numPr>
+          <w:ilvl w:val="0"/>
+          <w:numId w:val="61"/>
+        </w:numPr>
+        <w:ind w:firstLineChars="0"/>
+      </w:pPr>
+      <w:r>
+        <w:rPr>
+          <w:rFonts w:hint="eastAsia"/>
+        </w:rPr>
+        <w:t>电子设计，负责</w:t>
+      </w:r>
+      <w:r>
+        <w:rPr>
+          <w:rFonts w:hint="eastAsia"/>
+        </w:rPr>
+        <w:t>PCB</w:t>
+      </w:r>
+      <w:r>
+        <w:rPr>
+          <w:rFonts w:hint="eastAsia"/>
+        </w:rPr>
+        <w:t>，线缆，器件相关的设计</w:t>
+      </w:r>
+    </w:p>
+    <w:p>
+      <w:pPr>
+        <w:pStyle w:val="BodyTextFirstIndent2"/>
+        <w:numPr>
+          <w:ilvl w:val="0"/>
+          <w:numId w:val="61"/>
+        </w:numPr>
+        <w:ind w:firstLineChars="0"/>
+      </w:pPr>
+      <w:r>
+        <w:rPr>
+          <w:rFonts w:hint="eastAsia"/>
+        </w:rPr>
+        <w:t>嵌入式研发，负责</w:t>
+      </w:r>
+      <w:r>
+        <w:rPr>
+          <w:rFonts w:hint="eastAsia"/>
+        </w:rPr>
+        <w:t>嵌入式系统</w:t>
+      </w:r>
+      <w:r>
+        <w:rPr>
+          <w:rFonts w:hint="eastAsia"/>
+        </w:rPr>
+        <w:t>软件</w:t>
+      </w:r>
+      <w:r>
+        <w:rPr>
+          <w:rFonts w:hint="eastAsia"/>
+        </w:rPr>
+        <w:t>功能</w:t>
+      </w:r>
+      <w:r>
+        <w:rPr>
+          <w:rFonts w:hint="eastAsia"/>
+        </w:rPr>
+        <w:t>实现</w:t>
+      </w:r>
+    </w:p>
+    <w:p>
+      <w:pPr>
+        <w:pStyle w:val="BodyTextFirstIndent2"/>
+        <w:numPr>
+          <w:ilvl w:val="0"/>
+          <w:numId w:val="61"/>
+        </w:numPr>
+        <w:ind w:firstLineChars="0"/>
+      </w:pPr>
+      <w:r>
+        <w:rPr>
+          <w:rFonts w:hint="eastAsia"/>
+        </w:rPr>
+        <w:t>桌面端、移动端软件开发</w:t>
+      </w:r>
+      <w:r>
+        <w:rPr>
+          <w:rFonts w:hint="eastAsia"/>
+        </w:rPr>
+        <w:t>(</w:t>
+      </w:r>
+      <w:r>
+        <w:rPr>
+          <w:rFonts w:hint="eastAsia"/>
+        </w:rPr>
+        <w:t>可选</w:t>
+      </w:r>
+      <w:r>
+        <w:rPr>
+          <w:rFonts w:hint="eastAsia"/>
+        </w:rPr>
+        <w:t>)</w:t>
+      </w:r>
+      <w:r>
+        <w:t xml:space="preserve">, </w:t>
+      </w:r>
+      <w:r>
+        <w:rPr>
+          <w:rFonts w:hint="eastAsia"/>
+        </w:rPr>
+        <w:t>负责桌面端应用开发，部分产品需要，如手环，智能家居中对应的</w:t>
+      </w:r>
+      <w:r>
+        <w:rPr>
+          <w:rFonts w:hint="eastAsia"/>
+        </w:rPr>
+        <w:t>APP</w:t>
+      </w:r>
+      <w:r>
+        <w:rPr>
+          <w:rFonts w:hint="eastAsia"/>
+        </w:rPr>
+        <w:t>.</w:t>
+      </w:r>
+    </w:p>
+    <w:p>
+      <w:pPr>
+        <w:pStyle w:val="BodyTextFirstIndent2"/>
+        <w:numPr>
+          <w:ilvl w:val="0"/>
+          <w:numId w:val="61"/>
+        </w:numPr>
+        <w:ind w:firstLineChars="0"/>
+      </w:pPr>
+      <w:r>
+        <w:rPr>
+          <w:rFonts w:hint="eastAsia"/>
+        </w:rPr>
+        <w:t>云端服务</w:t>
+      </w:r>
+      <w:r>
+        <w:rPr>
+          <w:rFonts w:hint="eastAsia"/>
+        </w:rPr>
+        <w:t>(</w:t>
+      </w:r>
+      <w:r>
+        <w:rPr>
+          <w:rFonts w:hint="eastAsia"/>
+        </w:rPr>
+        <w:t>可选</w:t>
+      </w:r>
+      <w:r>
+        <w:rPr>
+          <w:rFonts w:hint="eastAsia"/>
+        </w:rPr>
+        <w:t>)</w:t>
+      </w:r>
+      <w:r>
+        <w:t xml:space="preserve">, </w:t>
+      </w:r>
+      <w:r>
+        <w:rPr>
+          <w:rFonts w:hint="eastAsia"/>
+        </w:rPr>
+        <w:t>需要云端</w:t>
+      </w:r>
+      <w:r>
+        <w:rPr>
+          <w:rFonts w:hint="eastAsia"/>
+        </w:rPr>
+        <w:t>管理数据的项目，</w:t>
+      </w:r>
+      <w:r>
+        <w:rPr>
+          <w:rFonts w:hint="eastAsia"/>
+        </w:rPr>
+        <w:t>例如语音识别，大数据类的图像识别，路径规划等因为对资源和性能的要求，部分处理需要云端来实现。</w:t>
+      </w:r>
+    </w:p>
+    <w:p>
+      <w:pPr>
+        <w:pStyle w:val="BodyTextFirstIndent2"/>
+        <w:ind w:firstLine="420"/>
+      </w:pPr>
+      <w:r>
+        <w:rPr>
+          <w:rFonts w:hint="eastAsia"/>
+        </w:rPr>
+        <w:t>对于具体的项目流程，又</w:t>
+      </w:r>
+      <w:r>
+        <w:rPr>
+          <w:rFonts w:hint="eastAsia"/>
+        </w:rPr>
+        <w:t>包含以下步骤：</w:t>
       </w:r>
     </w:p>
     <w:p>
@@ -7078,6 +7663,21 @@
         </w:rPr>
         <w:t>用户需求分析和规格文档</w:t>
       </w:r>
+      <w:r>
+        <w:rPr>
+          <w:rFonts w:hint="eastAsia"/>
+        </w:rPr>
+        <w:t>(</w:t>
+      </w:r>
+      <w:r>
+        <w:t>Develop Input Document</w:t>
+      </w:r>
+      <w:r>
+        <w:rPr>
+          <w:rFonts w:hint="eastAsia"/>
+        </w:rPr>
+        <w:t>)</w:t>
+      </w:r>
     </w:p>
     <w:p>
       <w:pPr>
@@ -7094,6 +7694,15 @@
         </w:rPr>
         <w:t>可行性分析，开发计划和框架设计</w:t>
       </w:r>
+      <w:r>
+        <w:rPr>
+          <w:rFonts w:hint="eastAsia"/>
+        </w:rPr>
+        <w:t>(</w:t>
+      </w:r>
+      <w:r>
+        <w:t>Firmware High Level Design Document)</w:t>
+      </w:r>
     </w:p>
     <w:p>
       <w:pPr>
@@ -7110,6 +7719,21 @@
         </w:rPr>
         <w:t>硬件设备选型和软件技术选型</w:t>
       </w:r>
+      <w:r>
+        <w:rPr>
+          <w:rFonts w:hint="eastAsia"/>
+        </w:rPr>
+        <w:t>(</w:t>
+      </w:r>
+      <w:r>
+        <w:t>Hardware High Level Design Document</w:t>
+      </w:r>
+      <w:r>
+        <w:rPr>
+          <w:rFonts w:hint="eastAsia"/>
+        </w:rPr>
+        <w:t>)</w:t>
+      </w:r>
     </w:p>
     <w:p>
       <w:pPr>
@@ -7130,13 +7754,7 @@
         <w:rPr>
           <w:rFonts w:hint="eastAsia"/>
         </w:rPr>
-        <w:t>demo</w:t>
-      </w:r>
-      <w:r>
-        <w:rPr>
-          <w:rFonts w:hint="eastAsia"/>
-        </w:rPr>
-        <w:t>方案开发</w:t>
+        <w:t>原型方案开发</w:t>
       </w:r>
     </w:p>
     <w:p>
@@ -7232,79 +7850,13 @@
         <w:rPr>
           <w:rFonts w:hint="eastAsia"/>
         </w:rPr>
-        <w:t>，软件，云端服务等部分的开发，最后经过系统验证后量产交付。根据应用框架，整个设计又可以根据功能的组件的差异，分解为具体的模块任务，最后组合起来，再测试给，就实现了完整的应用。对于本文档希望实现的项目，因为时间和本人能力的限制，将不是具体的产品，而是主要展示应用技术的支持多硬件和多设备，用于验证所学并积累经验的带本地和云端控制的嵌入式平台，将涉及</w:t>
-      </w:r>
-      <w:r>
-        <w:rPr>
-          <w:rFonts w:hint="eastAsia"/>
-        </w:rPr>
-        <w:t>Linux</w:t>
-      </w:r>
-      <w:r>
-        <w:rPr>
-          <w:rFonts w:hint="eastAsia"/>
-        </w:rPr>
-        <w:t>，</w:t>
-      </w:r>
-      <w:r>
-        <w:rPr>
-          <w:rFonts w:hint="eastAsia"/>
-        </w:rPr>
-        <w:t>uboot, linux</w:t>
-      </w:r>
-      <w:r>
-        <w:rPr>
-          <w:rFonts w:hint="eastAsia"/>
-        </w:rPr>
-        <w:t>驱动，应用层</w:t>
-      </w:r>
-      <w:r>
-        <w:rPr>
-          <w:rFonts w:hint="eastAsia"/>
-        </w:rPr>
-        <w:t>C++</w:t>
-      </w:r>
-      <w:r>
-        <w:rPr>
-          <w:rFonts w:hint="eastAsia"/>
-        </w:rPr>
-        <w:t>开发，</w:t>
-      </w:r>
-      <w:r>
-        <w:rPr>
-          <w:rFonts w:hint="eastAsia"/>
-        </w:rPr>
-        <w:t>QT</w:t>
-      </w:r>
-      <w:r>
-        <w:rPr>
-          <w:rFonts w:hint="eastAsia"/>
-        </w:rPr>
-        <w:t>界面开发</w:t>
-      </w:r>
-      <w:r>
-        <w:rPr>
-          <w:rFonts w:hint="eastAsia"/>
-        </w:rPr>
-        <w:t>，</w:t>
-      </w:r>
-      <w:r>
-        <w:rPr>
-          <w:rFonts w:hint="eastAsia"/>
-        </w:rPr>
-        <w:t>node</w:t>
-      </w:r>
-      <w:r>
-        <w:rPr>
-          <w:rFonts w:hint="eastAsia"/>
-        </w:rPr>
-        <w:t>服务器和网页开发</w:t>
-      </w:r>
-      <w:r>
-        <w:rPr>
-          <w:rFonts w:hint="eastAsia"/>
-        </w:rPr>
-        <w:t>等。</w:t>
+        <w:t>，软件，云端服务等部分的开发，最后经过系统验证后量产交付。根据应用框架，整个设计又可以根据功能的组件的差异，分解为具体的模块任务，最后组合起来，再测试给，就实现了完整的应用。对于本文档希望实现的项目，因为时间和本人能力的限制，将不是具体的产品，而是主要展示应用技术的支持多硬件和多设备，用于验证所学并积累经验的带本地和云端控制的</w:t>
+      </w:r>
+      <w:r>
+        <w:rPr>
+          <w:rFonts w:hint="eastAsia"/>
+        </w:rPr>
+        <w:t>产品平台。</w:t>
       </w:r>
     </w:p>
     <w:p>
@@ -7400,6 +7952,7 @@
         <w:rPr>
           <w:noProof/>
         </w:rPr>
+        <w:lastRenderedPageBreak/>
         <w:drawing>
           <wp:inline distT="0" distB="0" distL="0" distR="0" wp14:anchorId="5911678A" wp14:editId="0209144C">
             <wp:extent cx="4989742" cy="3490955"/>
@@ -7442,7 +7995,6 @@
         <w:rPr>
           <w:rFonts w:hint="eastAsia"/>
         </w:rPr>
-        <w:lastRenderedPageBreak/>
         <w:t>基于这个模型，可以进一步拆分具体的工作。</w:t>
       </w:r>
     </w:p>
@@ -7463,7 +8015,19 @@
         <w:rPr>
           <w:rFonts w:hint="eastAsia"/>
         </w:rPr>
-        <w:t>平台开发是项目的核心，由以下部分构成。</w:t>
+        <w:t>平台开发</w:t>
+      </w:r>
+      <w:r>
+        <w:rPr>
+          <w:rFonts w:hint="eastAsia"/>
+        </w:rPr>
+        <w:t>是嵌入式开发的主要工作</w:t>
+      </w:r>
+      <w:r>
+        <w:rPr>
+          <w:rFonts w:hint="eastAsia"/>
+        </w:rPr>
+        <w:t>，由以下部分构成。</w:t>
       </w:r>
     </w:p>
     <w:p>
@@ -7689,9 +8253,6 @@
             <w:pPr>
               <w:pStyle w:val="a3"/>
               <w:jc w:val="both"/>
-              <w:rPr>
-                <w:rFonts w:hint="eastAsia"/>
-              </w:rPr>
             </w:pPr>
             <w:r>
               <w:rPr>
@@ -8200,6 +8761,7 @@
               <w:rPr>
                 <w:rFonts w:hint="eastAsia"/>
               </w:rPr>
+              <w:lastRenderedPageBreak/>
               <w:t>用户按键</w:t>
             </w:r>
           </w:p>
@@ -8689,7 +9251,6 @@
         <w:rPr>
           <w:rFonts w:hint="eastAsia"/>
         </w:rPr>
-        <w:lastRenderedPageBreak/>
         <w:t>功能说明</w:t>
       </w:r>
       <w:bookmarkEnd w:id="6"/>
@@ -9059,6 +9620,7 @@
         <w:rPr>
           <w:rFonts w:hint="eastAsia"/>
         </w:rPr>
+        <w:lastRenderedPageBreak/>
         <w:t>参考资料</w:t>
       </w:r>
       <w:bookmarkEnd w:id="9"/>
@@ -9234,7 +9796,6 @@
         <w:rPr>
           <w:rFonts w:hint="eastAsia"/>
         </w:rPr>
-        <w:lastRenderedPageBreak/>
         <w:t>可选接口</w:t>
       </w:r>
       <w:bookmarkEnd w:id="11"/>
@@ -9698,6 +10259,7 @@
         <w:pStyle w:val="a5"/>
       </w:pPr>
       <w:r>
+        <w:lastRenderedPageBreak/>
         <w:t>static int __init hello_init(void)</w:t>
       </w:r>
     </w:p>
@@ -9917,7 +10479,6 @@
         <w:rPr>
           <w:rFonts w:hint="eastAsia"/>
         </w:rPr>
-        <w:lastRenderedPageBreak/>
         <w:t xml:space="preserve">MODULE_LICENSE("GPL v2");                     </w:t>
       </w:r>
       <w:r>
@@ -10210,6 +10771,7 @@
         <w:rPr>
           <w:rFonts w:hint="eastAsia"/>
         </w:rPr>
+        <w:lastRenderedPageBreak/>
         <w:t>之后执行指令</w:t>
       </w:r>
       <w:r>
@@ -10454,7 +11016,6 @@
         <w:rPr>
           <w:rFonts w:hint="eastAsia"/>
         </w:rPr>
-        <w:lastRenderedPageBreak/>
         <w:t>在编译环境下修改</w:t>
       </w:r>
       <w:r>
@@ -10692,6 +11253,7 @@
         <w:pStyle w:val="a5"/>
       </w:pPr>
       <w:r>
+        <w:lastRenderedPageBreak/>
         <w:t>}</w:t>
       </w:r>
     </w:p>
@@ -10854,7 +11416,6 @@
         <w:pStyle w:val="a4"/>
       </w:pPr>
       <w:r>
-        <w:lastRenderedPageBreak/>
         <w:t xml:space="preserve"> </w:t>
       </w:r>
       <w:r>
@@ -11263,6 +11824,7 @@
         <w:pStyle w:val="a5"/>
       </w:pPr>
       <w:r>
+        <w:lastRenderedPageBreak/>
         <w:t>[ 9091.025360] hello: Unknown symbol add_integar (err -22)</w:t>
       </w:r>
     </w:p>
@@ -39122,10 +39684,10 @@
             <v:path o:extrusionok="f" gradientshapeok="t" o:connecttype="rect"/>
             <o:lock v:ext="edit" aspectratio="t"/>
           </v:shapetype>
-          <v:shape id="_x0000_i1025" type="#_x0000_t75" style="width:218.5pt;height:136pt" o:ole="">
+          <v:shape id="_x0000_i1025" type="#_x0000_t75" style="width:218.3pt;height:135.8pt" o:ole="">
             <v:imagedata r:id="rId54" o:title=""/>
           </v:shape>
-          <o:OLEObject Type="Embed" ProgID="Visio.Drawing.11" ShapeID="_x0000_i1025" DrawAspect="Content" ObjectID="_1741763991" r:id="rId55"/>
+          <o:OLEObject Type="Embed" ProgID="Visio.Drawing.11" ShapeID="_x0000_i1025" DrawAspect="Content" ObjectID="_1742810041" r:id="rId55"/>
         </w:object>
       </w:r>
     </w:p>
@@ -41192,6 +41754,95 @@
     </w:lvl>
   </w:abstractNum>
   <w:abstractNum w:abstractNumId="16" w15:restartNumberingAfterBreak="0">
+    <w:nsid w:val="52C178B3"/>
+    <w:multiLevelType w:val="hybridMultilevel"/>
+    <w:tmpl w:val="AD647704"/>
+    <w:lvl w:ilvl="0" w:tplc="0D40C39C">
+      <w:start w:val="1"/>
+      <w:numFmt w:val="decimal"/>
+      <w:lvlText w:val="%1."/>
+      <w:lvlJc w:val="left"/>
+      <w:pPr>
+        <w:ind w:left="780" w:hanging="360"/>
+      </w:pPr>
+      <w:rPr>
+        <w:rFonts w:hint="default"/>
+      </w:rPr>
+    </w:lvl>
+    <w:lvl w:ilvl="1" w:tplc="04090019" w:tentative="1">
+      <w:start w:val="1"/>
+      <w:numFmt w:val="lowerLetter"/>
+      <w:lvlText w:val="%2."/>
+      <w:lvlJc w:val="left"/>
+      <w:pPr>
+        <w:ind w:left="1500" w:hanging="360"/>
+      </w:pPr>
+    </w:lvl>
+    <w:lvl w:ilvl="2" w:tplc="0409001B" w:tentative="1">
+      <w:start w:val="1"/>
+      <w:numFmt w:val="lowerRoman"/>
+      <w:lvlText w:val="%3."/>
+      <w:lvlJc w:val="right"/>
+      <w:pPr>
+        <w:ind w:left="2220" w:hanging="180"/>
+      </w:pPr>
+    </w:lvl>
+    <w:lvl w:ilvl="3" w:tplc="0409000F" w:tentative="1">
+      <w:start w:val="1"/>
+      <w:numFmt w:val="decimal"/>
+      <w:lvlText w:val="%4."/>
+      <w:lvlJc w:val="left"/>
+      <w:pPr>
+        <w:ind w:left="2940" w:hanging="360"/>
+      </w:pPr>
+    </w:lvl>
+    <w:lvl w:ilvl="4" w:tplc="04090019" w:tentative="1">
+      <w:start w:val="1"/>
+      <w:numFmt w:val="lowerLetter"/>
+      <w:lvlText w:val="%5."/>
+      <w:lvlJc w:val="left"/>
+      <w:pPr>
+        <w:ind w:left="3660" w:hanging="360"/>
+      </w:pPr>
+    </w:lvl>
+    <w:lvl w:ilvl="5" w:tplc="0409001B" w:tentative="1">
+      <w:start w:val="1"/>
+      <w:numFmt w:val="lowerRoman"/>
+      <w:lvlText w:val="%6."/>
+      <w:lvlJc w:val="right"/>
+      <w:pPr>
+        <w:ind w:left="4380" w:hanging="180"/>
+      </w:pPr>
+    </w:lvl>
+    <w:lvl w:ilvl="6" w:tplc="0409000F" w:tentative="1">
+      <w:start w:val="1"/>
+      <w:numFmt w:val="decimal"/>
+      <w:lvlText w:val="%7."/>
+      <w:lvlJc w:val="left"/>
+      <w:pPr>
+        <w:ind w:left="5100" w:hanging="360"/>
+      </w:pPr>
+    </w:lvl>
+    <w:lvl w:ilvl="7" w:tplc="04090019" w:tentative="1">
+      <w:start w:val="1"/>
+      <w:numFmt w:val="lowerLetter"/>
+      <w:lvlText w:val="%8."/>
+      <w:lvlJc w:val="left"/>
+      <w:pPr>
+        <w:ind w:left="5820" w:hanging="360"/>
+      </w:pPr>
+    </w:lvl>
+    <w:lvl w:ilvl="8" w:tplc="0409001B" w:tentative="1">
+      <w:start w:val="1"/>
+      <w:numFmt w:val="lowerRoman"/>
+      <w:lvlText w:val="%9."/>
+      <w:lvlJc w:val="right"/>
+      <w:pPr>
+        <w:ind w:left="6540" w:hanging="180"/>
+      </w:pPr>
+    </w:lvl>
+  </w:abstractNum>
+  <w:abstractNum w:abstractNumId="17" w15:restartNumberingAfterBreak="0">
     <w:nsid w:val="5BFE8E88"/>
     <w:multiLevelType w:val="singleLevel"/>
     <w:tmpl w:val="5BFE8E88"/>
@@ -41207,7 +41858,7 @@
       </w:pPr>
     </w:lvl>
   </w:abstractNum>
-  <w:abstractNum w:abstractNumId="17" w15:restartNumberingAfterBreak="0">
+  <w:abstractNum w:abstractNumId="18" w15:restartNumberingAfterBreak="0">
     <w:nsid w:val="5DBC62C2"/>
     <w:multiLevelType w:val="singleLevel"/>
     <w:tmpl w:val="5DBC62C2"/>
@@ -41223,7 +41874,7 @@
       </w:pPr>
     </w:lvl>
   </w:abstractNum>
-  <w:abstractNum w:abstractNumId="18" w15:restartNumberingAfterBreak="0">
+  <w:abstractNum w:abstractNumId="19" w15:restartNumberingAfterBreak="0">
     <w:nsid w:val="646422E6"/>
     <w:multiLevelType w:val="multilevel"/>
     <w:tmpl w:val="646422E6"/>
@@ -41337,7 +41988,7 @@
       </w:rPr>
     </w:lvl>
   </w:abstractNum>
-  <w:abstractNum w:abstractNumId="19" w15:restartNumberingAfterBreak="0">
+  <w:abstractNum w:abstractNumId="20" w15:restartNumberingAfterBreak="0">
     <w:nsid w:val="6E6903DE"/>
     <w:multiLevelType w:val="multilevel"/>
     <w:tmpl w:val="6E6903DE"/>
@@ -41441,7 +42092,7 @@
       </w:pPr>
     </w:lvl>
   </w:abstractNum>
-  <w:abstractNum w:abstractNumId="20" w15:restartNumberingAfterBreak="0">
+  <w:abstractNum w:abstractNumId="21" w15:restartNumberingAfterBreak="0">
     <w:nsid w:val="72D17C98"/>
     <w:multiLevelType w:val="multilevel"/>
     <w:tmpl w:val="72D17C98"/>
@@ -41555,7 +42206,7 @@
       </w:rPr>
     </w:lvl>
   </w:abstractNum>
-  <w:abstractNum w:abstractNumId="21" w15:restartNumberingAfterBreak="0">
+  <w:abstractNum w:abstractNumId="22" w15:restartNumberingAfterBreak="0">
     <w:nsid w:val="76A276FC"/>
     <w:multiLevelType w:val="multilevel"/>
     <w:tmpl w:val="76A276FC"/>
@@ -41669,7 +42320,7 @@
       </w:rPr>
     </w:lvl>
   </w:abstractNum>
-  <w:abstractNum w:abstractNumId="22" w15:restartNumberingAfterBreak="0">
+  <w:abstractNum w:abstractNumId="23" w15:restartNumberingAfterBreak="0">
     <w:nsid w:val="7E7C2674"/>
     <w:multiLevelType w:val="multilevel"/>
     <w:tmpl w:val="7E7C2674"/>
@@ -41774,10 +42425,10 @@
     <w:abstractNumId w:val="4"/>
   </w:num>
   <w:num w:numId="6" w16cid:durableId="1803768205">
-    <w:abstractNumId w:val="20"/>
+    <w:abstractNumId w:val="21"/>
   </w:num>
   <w:num w:numId="7" w16cid:durableId="241960136">
-    <w:abstractNumId w:val="21"/>
+    <w:abstractNumId w:val="22"/>
   </w:num>
   <w:num w:numId="8" w16cid:durableId="1380670804">
     <w:abstractNumId w:val="2"/>
@@ -41786,7 +42437,7 @@
     <w:abstractNumId w:val="7"/>
   </w:num>
   <w:num w:numId="10" w16cid:durableId="1900089015">
-    <w:abstractNumId w:val="18"/>
+    <w:abstractNumId w:val="19"/>
   </w:num>
   <w:num w:numId="11" w16cid:durableId="1482582496">
     <w:abstractNumId w:val="15"/>
@@ -41810,13 +42461,13 @@
     <w:abstractNumId w:val="5"/>
   </w:num>
   <w:num w:numId="18" w16cid:durableId="734164741">
-    <w:abstractNumId w:val="19"/>
+    <w:abstractNumId w:val="20"/>
   </w:num>
   <w:num w:numId="19" w16cid:durableId="1188714968">
-    <w:abstractNumId w:val="22"/>
+    <w:abstractNumId w:val="23"/>
   </w:num>
   <w:num w:numId="20" w16cid:durableId="997154893">
-    <w:abstractNumId w:val="17"/>
+    <w:abstractNumId w:val="18"/>
   </w:num>
   <w:num w:numId="21" w16cid:durableId="583808695">
     <w:abstractNumId w:val="9"/>
@@ -42017,7 +42668,7 @@
     </w:lvlOverride>
   </w:num>
   <w:num w:numId="54" w16cid:durableId="33847812">
-    <w:abstractNumId w:val="16"/>
+    <w:abstractNumId w:val="17"/>
   </w:num>
   <w:num w:numId="55" w16cid:durableId="850221083">
     <w:abstractNumId w:val="10"/>
@@ -42027,6 +42678,18 @@
   </w:num>
   <w:num w:numId="57" w16cid:durableId="182865019">
     <w:abstractNumId w:val="13"/>
+  </w:num>
+  <w:num w:numId="58" w16cid:durableId="634526169">
+    <w:abstractNumId w:val="12"/>
+  </w:num>
+  <w:num w:numId="59" w16cid:durableId="820344156">
+    <w:abstractNumId w:val="12"/>
+  </w:num>
+  <w:num w:numId="60" w16cid:durableId="1136024270">
+    <w:abstractNumId w:val="12"/>
+  </w:num>
+  <w:num w:numId="61" w16cid:durableId="879171381">
+    <w:abstractNumId w:val="16"/>
   </w:num>
   <w:numIdMacAtCleanup w:val="56"/>
 </w:numbering>
@@ -43621,10 +44284,8 @@
         <w:numId w:val="3"/>
       </w:numPr>
       <w:tabs>
-        <w:tab w:val="clear" w:pos="618"/>
         <w:tab w:val="left" w:pos="420"/>
       </w:tabs>
-      <w:ind w:left="840" w:hanging="420"/>
     </w:pPr>
   </w:style>
   <w:style w:type="paragraph" w:customStyle="1" w:styleId="20">

</xml_diff>